<commit_message>
Punto 8 con qliksense, faltan escenarios
</commit_message>
<xml_diff>
--- a/SAP - NEGOCIO/Temporal/punto 8.docx
+++ b/SAP - NEGOCIO/Temporal/punto 8.docx
@@ -86,34 +86,16 @@
         <w:t>pickupmeal.com</w:t>
       </w:r>
       <w:r>
-        <w:t xml:space="preserve"> es el cobro de publicidad en el e-</w:t>
-      </w:r>
-      <w:proofErr w:type="spellStart"/>
-      <w:r>
-        <w:t>commerce</w:t>
-      </w:r>
-      <w:proofErr w:type="spellEnd"/>
-      <w:r>
-        <w:t xml:space="preserve">. El mismo se divide en apariciones semanales o mensuales en la página principal del mismo (home) o en los e-mails que dispara el sistema de </w:t>
-      </w:r>
-      <w:proofErr w:type="spellStart"/>
-      <w:r>
-        <w:t>mailing</w:t>
-      </w:r>
-      <w:proofErr w:type="spellEnd"/>
-      <w:r>
-        <w:t xml:space="preserve"> de la compañía. </w:t>
+        <w:t xml:space="preserve"> es el cobro de publicidad en el e-commerce. El mismo se divide en apariciones semanales o mensuales en la página principal del mismo (home) o en los e-mails que dispara el sistema de mailing de la compañía. </w:t>
       </w:r>
     </w:p>
     <w:p>
       <w:r>
         <w:t xml:space="preserve">Cabe destacar que se designa un aumento del 20% semestral debido a los índices de inflación que se vienen manejando en la Argentina, el </w:t>
       </w:r>
-      <w:proofErr w:type="spellStart"/>
       <w:r>
-        <w:t>cuál</w:t>
+        <w:t>cual</w:t>
       </w:r>
-      <w:proofErr w:type="spellEnd"/>
       <w:r>
         <w:t xml:space="preserve"> está estimado en un 40% anual. También se suma un 2% en concepto de aumento de ganancias de la empresa, arrojando un total del 22% semestral en los precios. Dichos aumentos se realizan en dos cuotas debido a que se desea realizar de manera progresiva para que el cliente no sufra demasiado los mismos. En la siguiente tabla se presenta la situación estipulada:</w:t>
       </w:r>
@@ -1831,18 +1813,8 @@
                 <w:color w:val="000000"/>
                 <w:lang w:eastAsia="es-AR"/>
               </w:rPr>
-              <w:t>Publicidad en el e-</w:t>
-            </w:r>
-            <w:proofErr w:type="spellStart"/>
-            <w:r>
-              <w:rPr>
-                <w:rFonts w:ascii="Calibri" w:eastAsia="Times New Roman" w:hAnsi="Calibri" w:cs="Times New Roman"/>
-                <w:color w:val="000000"/>
-                <w:lang w:eastAsia="es-AR"/>
-              </w:rPr>
-              <w:t>commerce</w:t>
-            </w:r>
-            <w:proofErr w:type="spellEnd"/>
+              <w:t>Publicidad en el e-commerce</w:t>
+            </w:r>
           </w:p>
         </w:tc>
       </w:tr>
@@ -3627,20 +3599,8 @@
                 <w:color w:val="000000"/>
                 <w:lang w:eastAsia="es-AR"/>
               </w:rPr>
-              <w:t>Publicidad en el e-</w:t>
-            </w:r>
-            <w:proofErr w:type="spellStart"/>
-            <w:r>
-              <w:rPr>
-                <w:rFonts w:ascii="Calibri" w:eastAsia="Times New Roman" w:hAnsi="Calibri" w:cs="Times New Roman"/>
-                <w:b/>
-                <w:bCs/>
-                <w:color w:val="000000"/>
-                <w:lang w:eastAsia="es-AR"/>
-              </w:rPr>
-              <w:t>commerce</w:t>
-            </w:r>
-            <w:proofErr w:type="spellEnd"/>
+              <w:t>Publicidad en el e-commerce</w:t>
+            </w:r>
           </w:p>
         </w:tc>
         <w:tc>
@@ -4751,32 +4711,224 @@
         </w:tc>
       </w:tr>
     </w:tbl>
-    <w:p/>
+    <w:p>
+      <w:r>
+        <w:lastRenderedPageBreak/>
+        <w:t>Mediante la herramienta de software QlikSense</w:t>
+      </w:r>
+      <w:r>
+        <w:rPr>
+          <w:rStyle w:val="Refdenotaalpie"/>
+        </w:rPr>
+        <w:footnoteReference w:id="1"/>
+      </w:r>
+      <w:r>
+        <w:t xml:space="preserve"> se confeccionan gráficas para expresar detalles interesantes de los ingresos</w:t>
+      </w:r>
+      <w:r>
+        <w:t xml:space="preserve"> a lo largo del tiempo y en relación a las suscripciones. </w:t>
+      </w:r>
+    </w:p>
+    <w:p>
+      <w:r>
+        <w:t xml:space="preserve">La primera muestra la evolución de los ingresos a lo largo del tiempo, donde es evidente el aumento de los mismos a partir del segundo año cuando se realizan nuevas incorporaciones al pool de </w:t>
+      </w:r>
+      <w:r>
+        <w:rPr>
+          <w:i/>
+        </w:rPr>
+        <w:t>Negocios</w:t>
+      </w:r>
+      <w:r>
+        <w:t>:</w:t>
+      </w:r>
+    </w:p>
+    <w:p>
+      <w:r>
+        <w:rPr>
+          <w:noProof/>
+          <w:lang w:eastAsia="es-AR"/>
+        </w:rPr>
+        <w:drawing>
+          <wp:inline distT="0" distB="0" distL="0" distR="0">
+            <wp:extent cx="5612130" cy="2493010"/>
+            <wp:effectExtent l="0" t="0" r="7620" b="2540"/>
+            <wp:docPr id="1" name="Imagen 1"/>
+            <wp:cNvGraphicFramePr>
+              <a:graphicFrameLocks xmlns:a="http://schemas.openxmlformats.org/drawingml/2006/main" noChangeAspect="1"/>
+            </wp:cNvGraphicFramePr>
+            <a:graphic xmlns:a="http://schemas.openxmlformats.org/drawingml/2006/main">
+              <a:graphicData uri="http://schemas.openxmlformats.org/drawingml/2006/picture">
+                <pic:pic xmlns:pic="http://schemas.openxmlformats.org/drawingml/2006/picture">
+                  <pic:nvPicPr>
+                    <pic:cNvPr id="1" name="qv_EvolucionIngresos.png"/>
+                    <pic:cNvPicPr/>
+                  </pic:nvPicPr>
+                  <pic:blipFill>
+                    <a:blip r:embed="rId8">
+                      <a:extLst>
+                        <a:ext uri="{28A0092B-C50C-407E-A947-70E740481C1C}">
+                          <a14:useLocalDpi xmlns:a14="http://schemas.microsoft.com/office/drawing/2010/main" val="0"/>
+                        </a:ext>
+                      </a:extLst>
+                    </a:blip>
+                    <a:stretch>
+                      <a:fillRect/>
+                    </a:stretch>
+                  </pic:blipFill>
+                  <pic:spPr>
+                    <a:xfrm>
+                      <a:off x="0" y="0"/>
+                      <a:ext cx="5612130" cy="2493010"/>
+                    </a:xfrm>
+                    <a:prstGeom prst="rect">
+                      <a:avLst/>
+                    </a:prstGeom>
+                  </pic:spPr>
+                </pic:pic>
+              </a:graphicData>
+            </a:graphic>
+          </wp:inline>
+        </w:drawing>
+      </w:r>
+    </w:p>
+    <w:p>
+      <w:r>
+        <w:t>Luego se realiza un análisis de la participación de las suscrip</w:t>
+      </w:r>
+      <w:r>
+        <w:t>ciones en el total de ingresos de todo el periodo.</w:t>
+      </w:r>
+    </w:p>
     <w:p>
       <w:pPr>
-        <w:rPr>
-          <w:sz w:val="72"/>
-          <w:szCs w:val="72"/>
-        </w:rPr>
+        <w:jc w:val="center"/>
       </w:pPr>
       <w:r>
         <w:rPr>
-          <w:sz w:val="72"/>
-          <w:szCs w:val="72"/>
+          <w:noProof/>
+          <w:lang w:eastAsia="es-AR"/>
         </w:rPr>
-        <w:t>ACA VA LO DE QLIKVIEW LA TABLA DE INGRESOS</w:t>
+        <w:drawing>
+          <wp:inline distT="0" distB="0" distL="0" distR="0">
+            <wp:extent cx="3867150" cy="2798193"/>
+            <wp:effectExtent l="0" t="0" r="0" b="2540"/>
+            <wp:docPr id="2" name="Imagen 2"/>
+            <wp:cNvGraphicFramePr>
+              <a:graphicFrameLocks xmlns:a="http://schemas.openxmlformats.org/drawingml/2006/main" noChangeAspect="1"/>
+            </wp:cNvGraphicFramePr>
+            <a:graphic xmlns:a="http://schemas.openxmlformats.org/drawingml/2006/main">
+              <a:graphicData uri="http://schemas.openxmlformats.org/drawingml/2006/picture">
+                <pic:pic xmlns:pic="http://schemas.openxmlformats.org/drawingml/2006/picture">
+                  <pic:nvPicPr>
+                    <pic:cNvPr id="2" name="qv_ParticipacionIngresos.png"/>
+                    <pic:cNvPicPr/>
+                  </pic:nvPicPr>
+                  <pic:blipFill>
+                    <a:blip r:embed="rId9">
+                      <a:extLst>
+                        <a:ext uri="{28A0092B-C50C-407E-A947-70E740481C1C}">
+                          <a14:useLocalDpi xmlns:a14="http://schemas.microsoft.com/office/drawing/2010/main" val="0"/>
+                        </a:ext>
+                      </a:extLst>
+                    </a:blip>
+                    <a:stretch>
+                      <a:fillRect/>
+                    </a:stretch>
+                  </pic:blipFill>
+                  <pic:spPr>
+                    <a:xfrm>
+                      <a:off x="0" y="0"/>
+                      <a:ext cx="3874187" cy="2803285"/>
+                    </a:xfrm>
+                    <a:prstGeom prst="rect">
+                      <a:avLst/>
+                    </a:prstGeom>
+                  </pic:spPr>
+                </pic:pic>
+              </a:graphicData>
+            </a:graphic>
+          </wp:inline>
+        </w:drawing>
       </w:r>
-      <w:proofErr w:type="gramStart"/>
+    </w:p>
+    <w:p>
+      <w:pPr>
+        <w:jc w:val="center"/>
+      </w:pPr>
+    </w:p>
+    <w:p>
+      <w:r>
+        <w:lastRenderedPageBreak/>
+        <w:t>Es evidente que la mayor parte de los ingresos proviene de las suscripciones Standard que son las más accesibles y con los servicios menos exigentes.</w:t>
+      </w:r>
+    </w:p>
+    <w:p>
+      <w:r>
+        <w:t>Además se contabiliza la totalidad de ingresos de cada suscripción a lo largo del periodo:</w:t>
+      </w:r>
+    </w:p>
+    <w:p>
       <w:r>
         <w:rPr>
-          <w:sz w:val="72"/>
-          <w:szCs w:val="72"/>
+          <w:noProof/>
+          <w:lang w:eastAsia="es-AR"/>
         </w:rPr>
-        <w:t>!!!!</w:t>
+        <w:drawing>
+          <wp:inline distT="0" distB="0" distL="0" distR="0">
+            <wp:extent cx="5612130" cy="4819650"/>
+            <wp:effectExtent l="0" t="0" r="7620" b="0"/>
+            <wp:docPr id="3" name="Imagen 3"/>
+            <wp:cNvGraphicFramePr>
+              <a:graphicFrameLocks xmlns:a="http://schemas.openxmlformats.org/drawingml/2006/main" noChangeAspect="1"/>
+            </wp:cNvGraphicFramePr>
+            <a:graphic xmlns:a="http://schemas.openxmlformats.org/drawingml/2006/main">
+              <a:graphicData uri="http://schemas.openxmlformats.org/drawingml/2006/picture">
+                <pic:pic xmlns:pic="http://schemas.openxmlformats.org/drawingml/2006/picture">
+                  <pic:nvPicPr>
+                    <pic:cNvPr id="3" name="qv_TotalRecaudadoSuscripcion.png"/>
+                    <pic:cNvPicPr/>
+                  </pic:nvPicPr>
+                  <pic:blipFill>
+                    <a:blip r:embed="rId10">
+                      <a:extLst>
+                        <a:ext uri="{28A0092B-C50C-407E-A947-70E740481C1C}">
+                          <a14:useLocalDpi xmlns:a14="http://schemas.microsoft.com/office/drawing/2010/main" val="0"/>
+                        </a:ext>
+                      </a:extLst>
+                    </a:blip>
+                    <a:stretch>
+                      <a:fillRect/>
+                    </a:stretch>
+                  </pic:blipFill>
+                  <pic:spPr>
+                    <a:xfrm>
+                      <a:off x="0" y="0"/>
+                      <a:ext cx="5612130" cy="4819650"/>
+                    </a:xfrm>
+                    <a:prstGeom prst="rect">
+                      <a:avLst/>
+                    </a:prstGeom>
+                  </pic:spPr>
+                </pic:pic>
+              </a:graphicData>
+            </a:graphic>
+          </wp:inline>
+        </w:drawing>
       </w:r>
-      <w:proofErr w:type="gramEnd"/>
     </w:p>
     <w:p>
+      <w:pPr>
+        <w:spacing w:before="0" w:after="160" w:line="259" w:lineRule="auto"/>
+        <w:jc w:val="left"/>
+        <w:rPr>
+          <w:rFonts w:eastAsiaTheme="majorEastAsia" w:cstheme="majorBidi"/>
+          <w:b/>
+          <w:caps/>
+          <w:spacing w:val="15"/>
+          <w:sz w:val="26"/>
+        </w:rPr>
+      </w:pPr>
       <w:r>
         <w:br w:type="page"/>
       </w:r>
@@ -5413,25 +5565,7 @@
                 <w:color w:val="000000"/>
                 <w:lang w:eastAsia="es-AR"/>
               </w:rPr>
-              <w:t>Salario (</w:t>
-            </w:r>
-            <w:proofErr w:type="spellStart"/>
-            <w:r>
-              <w:rPr>
-                <w:rFonts w:ascii="Calibri" w:eastAsia="Times New Roman" w:hAnsi="Calibri" w:cs="Times New Roman"/>
-                <w:color w:val="000000"/>
-                <w:lang w:eastAsia="es-AR"/>
-              </w:rPr>
-              <w:t>Desarrollo,Marketing</w:t>
-            </w:r>
-            <w:proofErr w:type="spellEnd"/>
-            <w:r>
-              <w:rPr>
-                <w:rFonts w:ascii="Calibri" w:eastAsia="Times New Roman" w:hAnsi="Calibri" w:cs="Times New Roman"/>
-                <w:color w:val="000000"/>
-                <w:lang w:eastAsia="es-AR"/>
-              </w:rPr>
-              <w:t>) *</w:t>
+              <w:t>Salario (Desarrollo,Marketing) *</w:t>
             </w:r>
           </w:p>
         </w:tc>
@@ -6475,23 +6609,13 @@
                 <w:lang w:eastAsia="es-AR"/>
               </w:rPr>
             </w:pPr>
-            <w:proofErr w:type="spellStart"/>
-            <w:r>
-              <w:rPr>
-                <w:rFonts w:ascii="Calibri" w:eastAsia="Times New Roman" w:hAnsi="Calibri" w:cs="Times New Roman"/>
-                <w:color w:val="000000"/>
-                <w:lang w:eastAsia="es-AR"/>
-              </w:rPr>
-              <w:t>Github</w:t>
-            </w:r>
-            <w:proofErr w:type="spellEnd"/>
-            <w:r>
-              <w:rPr>
-                <w:rFonts w:ascii="Calibri" w:eastAsia="Times New Roman" w:hAnsi="Calibri" w:cs="Times New Roman"/>
-                <w:color w:val="000000"/>
-                <w:lang w:eastAsia="es-AR"/>
-              </w:rPr>
-              <w:t xml:space="preserve"> privado</w:t>
+            <w:r>
+              <w:rPr>
+                <w:rFonts w:ascii="Calibri" w:eastAsia="Times New Roman" w:hAnsi="Calibri" w:cs="Times New Roman"/>
+                <w:color w:val="000000"/>
+                <w:lang w:eastAsia="es-AR"/>
+              </w:rPr>
+              <w:t>Github privado</w:t>
             </w:r>
           </w:p>
         </w:tc>
@@ -7194,61 +7318,7 @@
                 <w:color w:val="000000"/>
                 <w:lang w:eastAsia="es-AR"/>
               </w:rPr>
-              <w:t>Salario(</w:t>
-            </w:r>
-            <w:proofErr w:type="spellStart"/>
-            <w:r>
-              <w:rPr>
-                <w:rFonts w:ascii="Calibri" w:eastAsia="Times New Roman" w:hAnsi="Calibri" w:cs="Times New Roman"/>
-                <w:color w:val="000000"/>
-                <w:lang w:eastAsia="es-AR"/>
-              </w:rPr>
-              <w:t>Entrepeneur</w:t>
-            </w:r>
-            <w:proofErr w:type="spellEnd"/>
-            <w:r>
-              <w:rPr>
-                <w:rFonts w:ascii="Calibri" w:eastAsia="Times New Roman" w:hAnsi="Calibri" w:cs="Times New Roman"/>
-                <w:color w:val="000000"/>
-                <w:lang w:eastAsia="es-AR"/>
-              </w:rPr>
-              <w:t xml:space="preserve">, </w:t>
-            </w:r>
-            <w:proofErr w:type="spellStart"/>
-            <w:r>
-              <w:rPr>
-                <w:rFonts w:ascii="Calibri" w:eastAsia="Times New Roman" w:hAnsi="Calibri" w:cs="Times New Roman"/>
-                <w:color w:val="000000"/>
-                <w:lang w:eastAsia="es-AR"/>
-              </w:rPr>
-              <w:t>Admin,Lider</w:t>
-            </w:r>
-            <w:proofErr w:type="spellEnd"/>
-            <w:r>
-              <w:rPr>
-                <w:rFonts w:ascii="Calibri" w:eastAsia="Times New Roman" w:hAnsi="Calibri" w:cs="Times New Roman"/>
-                <w:color w:val="000000"/>
-                <w:lang w:eastAsia="es-AR"/>
-              </w:rPr>
-              <w:t xml:space="preserve"> </w:t>
-            </w:r>
-            <w:proofErr w:type="spellStart"/>
-            <w:r>
-              <w:rPr>
-                <w:rFonts w:ascii="Calibri" w:eastAsia="Times New Roman" w:hAnsi="Calibri" w:cs="Times New Roman"/>
-                <w:color w:val="000000"/>
-                <w:lang w:eastAsia="es-AR"/>
-              </w:rPr>
-              <w:t>Logistica</w:t>
-            </w:r>
-            <w:proofErr w:type="spellEnd"/>
-            <w:r>
-              <w:rPr>
-                <w:rFonts w:ascii="Calibri" w:eastAsia="Times New Roman" w:hAnsi="Calibri" w:cs="Times New Roman"/>
-                <w:color w:val="000000"/>
-                <w:lang w:eastAsia="es-AR"/>
-              </w:rPr>
-              <w:t>)*</w:t>
+              <w:t>Salario(Entrepeneur, Admin,Lider Logistica)*</w:t>
             </w:r>
           </w:p>
         </w:tc>
@@ -8794,18 +8864,8 @@
                 <w:color w:val="000000"/>
                 <w:lang w:eastAsia="es-AR"/>
               </w:rPr>
-              <w:t xml:space="preserve">Publicidad </w:t>
-            </w:r>
-            <w:proofErr w:type="spellStart"/>
-            <w:r>
-              <w:rPr>
-                <w:rFonts w:ascii="Calibri" w:eastAsia="Times New Roman" w:hAnsi="Calibri" w:cs="Times New Roman"/>
-                <w:color w:val="000000"/>
-                <w:lang w:eastAsia="es-AR"/>
-              </w:rPr>
-              <w:t>AudioVisual</w:t>
-            </w:r>
-            <w:proofErr w:type="spellEnd"/>
+              <w:t>Publicidad AudioVisual</w:t>
+            </w:r>
           </w:p>
         </w:tc>
         <w:tc>
@@ -8973,23 +9033,13 @@
                 <w:lang w:eastAsia="es-AR"/>
               </w:rPr>
             </w:pPr>
-            <w:proofErr w:type="spellStart"/>
-            <w:r>
-              <w:rPr>
-                <w:rFonts w:ascii="Calibri" w:eastAsia="Times New Roman" w:hAnsi="Calibri" w:cs="Times New Roman"/>
-                <w:color w:val="000000"/>
-                <w:lang w:eastAsia="es-AR"/>
-              </w:rPr>
-              <w:t>Folleteria</w:t>
-            </w:r>
-            <w:proofErr w:type="spellEnd"/>
-            <w:r>
-              <w:rPr>
-                <w:rFonts w:ascii="Calibri" w:eastAsia="Times New Roman" w:hAnsi="Calibri" w:cs="Times New Roman"/>
-                <w:color w:val="000000"/>
-                <w:lang w:eastAsia="es-AR"/>
-              </w:rPr>
-              <w:t xml:space="preserve"> General</w:t>
+            <w:r>
+              <w:rPr>
+                <w:rFonts w:ascii="Calibri" w:eastAsia="Times New Roman" w:hAnsi="Calibri" w:cs="Times New Roman"/>
+                <w:color w:val="000000"/>
+                <w:lang w:eastAsia="es-AR"/>
+              </w:rPr>
+              <w:t>Folleteria General</w:t>
             </w:r>
           </w:p>
         </w:tc>
@@ -9760,11 +9810,6 @@
     </w:tbl>
     <w:p/>
     <w:p>
-      <w:r>
-        <w:t>GRAFICA DE QLIK???</w:t>
-      </w:r>
-    </w:p>
-    <w:p>
       <w:pPr>
         <w:pStyle w:val="Ttulo2"/>
       </w:pPr>
@@ -10732,25 +10777,7 @@
                 <w:color w:val="000000"/>
                 <w:lang w:eastAsia="es-AR"/>
               </w:rPr>
-              <w:t>Insumos (</w:t>
-            </w:r>
-            <w:proofErr w:type="spellStart"/>
-            <w:r>
-              <w:rPr>
-                <w:rFonts w:ascii="Calibri" w:eastAsia="Times New Roman" w:hAnsi="Calibri" w:cs="Times New Roman"/>
-                <w:color w:val="000000"/>
-                <w:lang w:eastAsia="es-AR"/>
-              </w:rPr>
-              <w:t>Tonner</w:t>
-            </w:r>
-            <w:proofErr w:type="spellEnd"/>
-            <w:r>
-              <w:rPr>
-                <w:rFonts w:ascii="Calibri" w:eastAsia="Times New Roman" w:hAnsi="Calibri" w:cs="Times New Roman"/>
-                <w:color w:val="000000"/>
-                <w:lang w:eastAsia="es-AR"/>
-              </w:rPr>
-              <w:t>, tickets, papel)</w:t>
+              <w:t>Insumos (Tonner, tickets, papel)</w:t>
             </w:r>
           </w:p>
         </w:tc>
@@ -11273,7 +11300,6 @@
                 <w:lang w:eastAsia="es-AR"/>
               </w:rPr>
             </w:pPr>
-            <w:proofErr w:type="spellStart"/>
             <w:r>
               <w:rPr>
                 <w:rFonts w:ascii="Calibri" w:eastAsia="Times New Roman" w:hAnsi="Calibri" w:cs="Times New Roman"/>
@@ -11282,7 +11308,6 @@
               </w:rPr>
               <w:t>Viaticos</w:t>
             </w:r>
-            <w:proofErr w:type="spellEnd"/>
           </w:p>
         </w:tc>
         <w:tc>
@@ -12329,7 +12354,6 @@
                 <w:lang w:eastAsia="es-AR"/>
               </w:rPr>
             </w:pPr>
-            <w:proofErr w:type="spellStart"/>
             <w:r>
               <w:rPr>
                 <w:rFonts w:ascii="Calibri" w:eastAsia="Times New Roman" w:hAnsi="Calibri" w:cs="Times New Roman"/>
@@ -12338,7 +12362,6 @@
               </w:rPr>
               <w:t>EcoGift</w:t>
             </w:r>
-            <w:proofErr w:type="spellEnd"/>
           </w:p>
         </w:tc>
         <w:tc>
@@ -13009,12 +13032,12 @@
     <w:p/>
     <w:p>
       <w:r>
-        <w:lastRenderedPageBreak/>
         <w:t>Cabe aclarar que se tiene en cuenta una inflación del 20% por semestre.</w:t>
       </w:r>
     </w:p>
     <w:p>
       <w:r>
+        <w:lastRenderedPageBreak/>
         <w:t>Otro aspecto a tener en cuenta en los costos variables presentados son las estimaciones realizadas para obtener la cantidad de combustible que se estipula y la asesoría legal en base a indicadores propios del área.</w:t>
       </w:r>
     </w:p>
@@ -13034,28 +13057,12 @@
     </w:p>
     <w:p>
       <w:r>
-        <w:t xml:space="preserve">En base a experimentación propia y dada la zona geográfica delimitada del </w:t>
-      </w:r>
-      <w:proofErr w:type="spellStart"/>
-      <w:r>
-        <w:t>delivery</w:t>
-      </w:r>
-      <w:proofErr w:type="spellEnd"/>
-      <w:r>
-        <w:t xml:space="preserve"> y la ubicación de los distintos locales gastronómicos, se estipula que una moto realiza 7 km por pedido. Dado el motor del modelo de motos a comprar (se detalla el mismo en el modelo de inversión, punto 8.3), se estima un gasto de 0,029 litros de combustible por km. </w:t>
+        <w:t xml:space="preserve">En base a experimentación propia y dada la zona geográfica delimitada del delivery y la ubicación de los distintos locales gastronómicos, se estipula que una moto realiza 7 km por pedido. Dado el motor del modelo de motos a comprar (se detalla el mismo en el modelo de inversión, punto 8.3), se estima un gasto de 0,029 litros de combustible por km. </w:t>
       </w:r>
     </w:p>
     <w:p>
       <w:r>
-        <w:t>Se tiene en cuenta además que en los meses vacacionales (Semestre 1 de cada año) se produce una reducción del 5% de los pedidos. A excepción del 10% de reducción al cálculo en el primer año debido a que el e-</w:t>
-      </w:r>
-      <w:proofErr w:type="spellStart"/>
-      <w:r>
-        <w:t>business</w:t>
-      </w:r>
-      <w:proofErr w:type="spellEnd"/>
-      <w:r>
-        <w:t xml:space="preserve"> es muy reciente en ese momento. En resumen se observa:</w:t>
+        <w:t>Se tiene en cuenta además que en los meses vacacionales (Semestre 1 de cada año) se produce una reducción del 5% de los pedidos. A excepción del 10% de reducción al cálculo en el primer año debido a que el e-business es muy reciente en ese momento. En resumen se observa:</w:t>
       </w:r>
     </w:p>
     <w:tbl>
@@ -17243,17 +17250,108 @@
     <w:p/>
     <w:p>
       <w:r>
-        <w:t>En la siguiente grafica se observa la evolución de los mismos:</w:t>
+        <w:t>Utilizando QlikSense se expresa la evolución de los egresos y luego un detalle de la diferencia de valores  entre los Costos Fijos y los Costos Variables, demostrando una gran diferencia a favor de los fijos.</w:t>
+      </w:r>
+    </w:p>
+    <w:p>
+      <w:r>
+        <w:rPr>
+          <w:noProof/>
+          <w:lang w:eastAsia="es-AR"/>
+        </w:rPr>
+        <w:drawing>
+          <wp:inline distT="0" distB="0" distL="0" distR="0">
+            <wp:extent cx="5612130" cy="2425700"/>
+            <wp:effectExtent l="0" t="0" r="7620" b="0"/>
+            <wp:docPr id="4" name="Imagen 4"/>
+            <wp:cNvGraphicFramePr>
+              <a:graphicFrameLocks xmlns:a="http://schemas.openxmlformats.org/drawingml/2006/main" noChangeAspect="1"/>
+            </wp:cNvGraphicFramePr>
+            <a:graphic xmlns:a="http://schemas.openxmlformats.org/drawingml/2006/main">
+              <a:graphicData uri="http://schemas.openxmlformats.org/drawingml/2006/picture">
+                <pic:pic xmlns:pic="http://schemas.openxmlformats.org/drawingml/2006/picture">
+                  <pic:nvPicPr>
+                    <pic:cNvPr id="4" name="qv_EvolucionEgresos.png"/>
+                    <pic:cNvPicPr/>
+                  </pic:nvPicPr>
+                  <pic:blipFill>
+                    <a:blip r:embed="rId11">
+                      <a:extLst>
+                        <a:ext uri="{28A0092B-C50C-407E-A947-70E740481C1C}">
+                          <a14:useLocalDpi xmlns:a14="http://schemas.microsoft.com/office/drawing/2010/main" val="0"/>
+                        </a:ext>
+                      </a:extLst>
+                    </a:blip>
+                    <a:stretch>
+                      <a:fillRect/>
+                    </a:stretch>
+                  </pic:blipFill>
+                  <pic:spPr>
+                    <a:xfrm>
+                      <a:off x="0" y="0"/>
+                      <a:ext cx="5612130" cy="2425700"/>
+                    </a:xfrm>
+                    <a:prstGeom prst="rect">
+                      <a:avLst/>
+                    </a:prstGeom>
+                  </pic:spPr>
+                </pic:pic>
+              </a:graphicData>
+            </a:graphic>
+          </wp:inline>
+        </w:drawing>
       </w:r>
     </w:p>
     <w:p/>
-    <w:p/>
     <w:p>
       <w:r>
-        <w:t>ACA VA EL QLIKKKKKKKKKKKKKKKKKKKKKKKKKKKKKKK</w:t>
+        <w:rPr>
+          <w:noProof/>
+          <w:lang w:eastAsia="es-AR"/>
+        </w:rPr>
+        <w:drawing>
+          <wp:inline distT="0" distB="0" distL="0" distR="0">
+            <wp:extent cx="5612130" cy="2470785"/>
+            <wp:effectExtent l="0" t="0" r="7620" b="5715"/>
+            <wp:docPr id="5" name="Imagen 5"/>
+            <wp:cNvGraphicFramePr>
+              <a:graphicFrameLocks xmlns:a="http://schemas.openxmlformats.org/drawingml/2006/main" noChangeAspect="1"/>
+            </wp:cNvGraphicFramePr>
+            <a:graphic xmlns:a="http://schemas.openxmlformats.org/drawingml/2006/main">
+              <a:graphicData uri="http://schemas.openxmlformats.org/drawingml/2006/picture">
+                <pic:pic xmlns:pic="http://schemas.openxmlformats.org/drawingml/2006/picture">
+                  <pic:nvPicPr>
+                    <pic:cNvPr id="5" name="qv_CfCv.png"/>
+                    <pic:cNvPicPr/>
+                  </pic:nvPicPr>
+                  <pic:blipFill>
+                    <a:blip r:embed="rId12">
+                      <a:extLst>
+                        <a:ext uri="{28A0092B-C50C-407E-A947-70E740481C1C}">
+                          <a14:useLocalDpi xmlns:a14="http://schemas.microsoft.com/office/drawing/2010/main" val="0"/>
+                        </a:ext>
+                      </a:extLst>
+                    </a:blip>
+                    <a:stretch>
+                      <a:fillRect/>
+                    </a:stretch>
+                  </pic:blipFill>
+                  <pic:spPr>
+                    <a:xfrm>
+                      <a:off x="0" y="0"/>
+                      <a:ext cx="5612130" cy="2470785"/>
+                    </a:xfrm>
+                    <a:prstGeom prst="rect">
+                      <a:avLst/>
+                    </a:prstGeom>
+                  </pic:spPr>
+                </pic:pic>
+              </a:graphicData>
+            </a:graphic>
+          </wp:inline>
+        </w:drawing>
       </w:r>
     </w:p>
-    <w:p/>
     <w:p>
       <w:pPr>
         <w:spacing w:before="0" w:after="160" w:line="259" w:lineRule="auto"/>
@@ -17784,7 +17882,6 @@
                 <w:lang w:eastAsia="es-AR"/>
               </w:rPr>
             </w:pPr>
-            <w:proofErr w:type="spellStart"/>
             <w:r>
               <w:rPr>
                 <w:rFonts w:eastAsia="Times New Roman" w:cs="Arial"/>
@@ -17793,31 +17890,8 @@
                 <w:szCs w:val="20"/>
                 <w:lang w:eastAsia="es-AR"/>
               </w:rPr>
-              <w:t>Zanella</w:t>
-            </w:r>
-            <w:proofErr w:type="spellEnd"/>
-            <w:r>
-              <w:rPr>
-                <w:rFonts w:eastAsia="Times New Roman" w:cs="Arial"/>
-                <w:color w:val="000000"/>
-                <w:sz w:val="20"/>
-                <w:szCs w:val="20"/>
-                <w:lang w:eastAsia="es-AR"/>
-              </w:rPr>
-              <w:t xml:space="preserve"> tipo </w:t>
-            </w:r>
-            <w:proofErr w:type="spellStart"/>
-            <w:r>
-              <w:rPr>
-                <w:rFonts w:eastAsia="Times New Roman" w:cs="Arial"/>
-                <w:color w:val="000000"/>
-                <w:sz w:val="20"/>
-                <w:szCs w:val="20"/>
-                <w:lang w:eastAsia="es-AR"/>
-              </w:rPr>
-              <w:t>Vespa</w:t>
-            </w:r>
-            <w:proofErr w:type="spellEnd"/>
+              <w:t>Zanella tipo Vespa</w:t>
+            </w:r>
           </w:p>
         </w:tc>
         <w:tc>
@@ -18010,20 +18084,8 @@
                 <w:szCs w:val="20"/>
                 <w:lang w:eastAsia="es-AR"/>
               </w:rPr>
-              <w:t xml:space="preserve">Casco </w:t>
-            </w:r>
-            <w:proofErr w:type="spellStart"/>
-            <w:r>
-              <w:rPr>
-                <w:rFonts w:eastAsia="Times New Roman" w:cs="Arial"/>
-                <w:color w:val="000000"/>
-                <w:sz w:val="20"/>
-                <w:szCs w:val="20"/>
-                <w:lang w:eastAsia="es-AR"/>
-              </w:rPr>
-              <w:t>Vertigo</w:t>
-            </w:r>
-            <w:proofErr w:type="spellEnd"/>
+              <w:t>Casco Vertigo</w:t>
+            </w:r>
           </w:p>
         </w:tc>
         <w:tc>
@@ -18226,64 +18288,8 @@
                 <w:szCs w:val="20"/>
                 <w:lang w:eastAsia="es-AR"/>
               </w:rPr>
-              <w:t xml:space="preserve"> </w:t>
-            </w:r>
-            <w:proofErr w:type="spellStart"/>
-            <w:r>
-              <w:rPr>
-                <w:rFonts w:eastAsia="Times New Roman" w:cs="Arial"/>
-                <w:color w:val="000000"/>
-                <w:sz w:val="20"/>
-                <w:szCs w:val="20"/>
-                <w:lang w:eastAsia="es-AR"/>
-              </w:rPr>
-              <w:t>Metalico</w:t>
-            </w:r>
-            <w:proofErr w:type="spellEnd"/>
-            <w:r>
-              <w:rPr>
-                <w:rFonts w:eastAsia="Times New Roman" w:cs="Arial"/>
-                <w:color w:val="000000"/>
-                <w:sz w:val="20"/>
-                <w:szCs w:val="20"/>
-                <w:lang w:eastAsia="es-AR"/>
-              </w:rPr>
-              <w:t xml:space="preserve"> Para </w:t>
-            </w:r>
-            <w:proofErr w:type="spellStart"/>
-            <w:r>
-              <w:rPr>
-                <w:rFonts w:eastAsia="Times New Roman" w:cs="Arial"/>
-                <w:color w:val="000000"/>
-                <w:sz w:val="20"/>
-                <w:szCs w:val="20"/>
-                <w:lang w:eastAsia="es-AR"/>
-              </w:rPr>
-              <w:t>Delivery</w:t>
-            </w:r>
-            <w:proofErr w:type="spellEnd"/>
-            <w:r>
-              <w:rPr>
-                <w:rFonts w:eastAsia="Times New Roman" w:cs="Arial"/>
-                <w:color w:val="000000"/>
-                <w:sz w:val="20"/>
-                <w:szCs w:val="20"/>
-                <w:lang w:eastAsia="es-AR"/>
-              </w:rPr>
-              <w:t xml:space="preserve"> </w:t>
-            </w:r>
-            <w:proofErr w:type="spellStart"/>
-            <w:r>
-              <w:rPr>
-                <w:rFonts w:eastAsia="Times New Roman" w:cs="Arial"/>
-                <w:color w:val="000000"/>
-                <w:sz w:val="20"/>
-                <w:szCs w:val="20"/>
-                <w:lang w:eastAsia="es-AR"/>
-              </w:rPr>
-              <w:t>Termico</w:t>
-            </w:r>
-            <w:proofErr w:type="spellEnd"/>
+              <w:t xml:space="preserve"> Metalico Para Delivery Termico</w:t>
+            </w:r>
           </w:p>
         </w:tc>
         <w:tc>
@@ -18662,7 +18668,6 @@
                 <w:lang w:val="en-GB" w:eastAsia="es-AR"/>
               </w:rPr>
             </w:pPr>
-            <w:proofErr w:type="spellStart"/>
             <w:r>
               <w:rPr>
                 <w:rFonts w:eastAsia="Times New Roman" w:cs="Arial"/>
@@ -18671,31 +18676,8 @@
                 <w:szCs w:val="20"/>
                 <w:lang w:val="en-GB" w:eastAsia="es-AR"/>
               </w:rPr>
-              <w:t>Amd</w:t>
-            </w:r>
-            <w:proofErr w:type="spellEnd"/>
-            <w:r>
-              <w:rPr>
-                <w:rFonts w:eastAsia="Times New Roman" w:cs="Arial"/>
-                <w:color w:val="000000"/>
-                <w:sz w:val="20"/>
-                <w:szCs w:val="20"/>
-                <w:lang w:val="en-GB" w:eastAsia="es-AR"/>
-              </w:rPr>
-              <w:t xml:space="preserve"> Sempron Hd500 4gb Kit Tec/mouse/</w:t>
-            </w:r>
-            <w:proofErr w:type="spellStart"/>
-            <w:r>
-              <w:rPr>
-                <w:rFonts w:eastAsia="Times New Roman" w:cs="Arial"/>
-                <w:color w:val="000000"/>
-                <w:sz w:val="20"/>
-                <w:szCs w:val="20"/>
-                <w:lang w:val="en-GB" w:eastAsia="es-AR"/>
-              </w:rPr>
-              <w:t>Dvd</w:t>
-            </w:r>
-            <w:proofErr w:type="spellEnd"/>
+              <w:t>Amd Sempron Hd500 4gb Kit Tec/mouse/Dvd</w:t>
+            </w:r>
           </w:p>
         </w:tc>
         <w:tc>
@@ -19074,7 +19056,6 @@
                 <w:lang w:eastAsia="es-AR"/>
               </w:rPr>
             </w:pPr>
-            <w:proofErr w:type="spellStart"/>
             <w:r>
               <w:rPr>
                 <w:rFonts w:eastAsia="Times New Roman" w:cs="Arial"/>
@@ -19083,18 +19064,7 @@
                 <w:szCs w:val="20"/>
                 <w:lang w:eastAsia="es-AR"/>
               </w:rPr>
-              <w:t>Brother</w:t>
-            </w:r>
-            <w:proofErr w:type="spellEnd"/>
-            <w:r>
-              <w:rPr>
-                <w:rFonts w:eastAsia="Times New Roman" w:cs="Arial"/>
-                <w:color w:val="000000"/>
-                <w:sz w:val="20"/>
-                <w:szCs w:val="20"/>
-                <w:lang w:eastAsia="es-AR"/>
-              </w:rPr>
-              <w:t xml:space="preserve"> Laser Monocromática</w:t>
+              <w:t>Brother Laser Monocromática</w:t>
             </w:r>
           </w:p>
         </w:tc>
@@ -19243,7 +19213,6 @@
                 <w:lang w:eastAsia="es-AR"/>
               </w:rPr>
             </w:pPr>
-            <w:proofErr w:type="spellStart"/>
             <w:r>
               <w:rPr>
                 <w:rFonts w:eastAsia="Times New Roman" w:cs="Arial"/>
@@ -19254,7 +19223,6 @@
               </w:rPr>
               <w:t>Ticketera</w:t>
             </w:r>
-            <w:proofErr w:type="spellEnd"/>
           </w:p>
         </w:tc>
         <w:tc>
@@ -19439,7 +19407,6 @@
                 <w:lang w:eastAsia="es-AR"/>
               </w:rPr>
             </w:pPr>
-            <w:proofErr w:type="spellStart"/>
             <w:r>
               <w:rPr>
                 <w:rFonts w:eastAsia="Times New Roman" w:cs="Arial"/>
@@ -19450,7 +19417,6 @@
               </w:rPr>
               <w:t>Router</w:t>
             </w:r>
-            <w:proofErr w:type="spellEnd"/>
           </w:p>
         </w:tc>
         <w:tc>
@@ -19486,20 +19452,8 @@
                 <w:szCs w:val="20"/>
                 <w:lang w:eastAsia="es-AR"/>
               </w:rPr>
-              <w:t xml:space="preserve">TP Link </w:t>
-            </w:r>
-            <w:proofErr w:type="spellStart"/>
-            <w:r>
-              <w:rPr>
-                <w:rFonts w:eastAsia="Times New Roman" w:cs="Arial"/>
-                <w:color w:val="000000"/>
-                <w:sz w:val="20"/>
-                <w:szCs w:val="20"/>
-                <w:lang w:eastAsia="es-AR"/>
-              </w:rPr>
-              <w:t>wifi</w:t>
-            </w:r>
-            <w:proofErr w:type="spellEnd"/>
+              <w:t>TP Link wifi</w:t>
+            </w:r>
           </w:p>
         </w:tc>
         <w:tc>
@@ -20478,20 +20432,8 @@
                 <w:szCs w:val="20"/>
                 <w:lang w:eastAsia="es-AR"/>
               </w:rPr>
-              <w:t xml:space="preserve">Ups + Estabilizador </w:t>
-            </w:r>
-            <w:proofErr w:type="spellStart"/>
-            <w:r>
-              <w:rPr>
-                <w:rFonts w:eastAsia="Times New Roman" w:cs="Arial"/>
-                <w:color w:val="000000"/>
-                <w:sz w:val="20"/>
-                <w:szCs w:val="20"/>
-                <w:lang w:eastAsia="es-AR"/>
-              </w:rPr>
-              <w:t>Lyonn</w:t>
-            </w:r>
-            <w:proofErr w:type="spellEnd"/>
+              <w:t>Ups + Estabilizador Lyonn</w:t>
+            </w:r>
           </w:p>
         </w:tc>
         <w:tc>
@@ -20684,51 +20626,7 @@
                 <w:szCs w:val="20"/>
                 <w:lang w:eastAsia="es-AR"/>
               </w:rPr>
-              <w:t xml:space="preserve">Grupo </w:t>
-            </w:r>
-            <w:proofErr w:type="spellStart"/>
-            <w:r>
-              <w:rPr>
-                <w:rFonts w:eastAsia="Times New Roman" w:cs="Arial"/>
-                <w:color w:val="000000"/>
-                <w:sz w:val="20"/>
-                <w:szCs w:val="20"/>
-                <w:lang w:eastAsia="es-AR"/>
-              </w:rPr>
-              <w:t>Electrogeno</w:t>
-            </w:r>
-            <w:proofErr w:type="spellEnd"/>
-            <w:r>
-              <w:rPr>
-                <w:rFonts w:eastAsia="Times New Roman" w:cs="Arial"/>
-                <w:color w:val="000000"/>
-                <w:sz w:val="20"/>
-                <w:szCs w:val="20"/>
-                <w:lang w:eastAsia="es-AR"/>
-              </w:rPr>
-              <w:t xml:space="preserve"> Generador Hhy3000fe Hyundai 3.3 </w:t>
-            </w:r>
-            <w:proofErr w:type="spellStart"/>
-            <w:r>
-              <w:rPr>
-                <w:rFonts w:eastAsia="Times New Roman" w:cs="Arial"/>
-                <w:color w:val="000000"/>
-                <w:sz w:val="20"/>
-                <w:szCs w:val="20"/>
-                <w:lang w:eastAsia="es-AR"/>
-              </w:rPr>
-              <w:t>Kva</w:t>
-            </w:r>
-            <w:proofErr w:type="spellEnd"/>
-            <w:r>
-              <w:rPr>
-                <w:rFonts w:eastAsia="Times New Roman" w:cs="Arial"/>
-                <w:color w:val="000000"/>
-                <w:sz w:val="20"/>
-                <w:szCs w:val="20"/>
-                <w:lang w:eastAsia="es-AR"/>
-              </w:rPr>
-              <w:t xml:space="preserve"> 7 Hp</w:t>
+              <w:t>Grupo Electrogeno Generador Hhy3000fe Hyundai 3.3 Kva 7 Hp</w:t>
             </w:r>
           </w:p>
         </w:tc>
@@ -20922,20 +20820,8 @@
                 <w:szCs w:val="20"/>
                 <w:lang w:eastAsia="es-AR"/>
               </w:rPr>
-              <w:t xml:space="preserve">Balde de 20litros  Alba Blanco </w:t>
-            </w:r>
-            <w:proofErr w:type="spellStart"/>
-            <w:r>
-              <w:rPr>
-                <w:rFonts w:eastAsia="Times New Roman" w:cs="Arial"/>
-                <w:color w:val="000000"/>
-                <w:sz w:val="20"/>
-                <w:szCs w:val="20"/>
-                <w:lang w:eastAsia="es-AR"/>
-              </w:rPr>
-              <w:t>Latex</w:t>
-            </w:r>
-            <w:proofErr w:type="spellEnd"/>
+              <w:t>Balde de 20litros  Alba Blanco Latex</w:t>
+            </w:r>
           </w:p>
         </w:tc>
         <w:tc>
@@ -21289,22 +21175,8 @@
                 <w:szCs w:val="20"/>
                 <w:lang w:eastAsia="es-AR"/>
               </w:rPr>
-              <w:t xml:space="preserve">Activos </w:t>
-            </w:r>
-            <w:proofErr w:type="spellStart"/>
-            <w:r>
-              <w:rPr>
-                <w:rFonts w:eastAsia="Times New Roman" w:cs="Arial"/>
-                <w:b/>
-                <w:bCs/>
-                <w:color w:val="000000"/>
-                <w:sz w:val="20"/>
-                <w:szCs w:val="20"/>
-                <w:lang w:eastAsia="es-AR"/>
-              </w:rPr>
-              <w:t>Direferidos</w:t>
-            </w:r>
-            <w:proofErr w:type="spellEnd"/>
+              <w:t>Activos Direferidos</w:t>
+            </w:r>
           </w:p>
         </w:tc>
         <w:tc>
@@ -21738,20 +21610,8 @@
                 <w:szCs w:val="20"/>
                 <w:lang w:eastAsia="es-AR"/>
               </w:rPr>
-              <w:t xml:space="preserve">Encargado del diseño de Identidad del negocio: logos, infografías, folletos, posters, </w:t>
-            </w:r>
-            <w:proofErr w:type="spellStart"/>
-            <w:r>
-              <w:rPr>
-                <w:rFonts w:eastAsia="Times New Roman" w:cs="Arial"/>
-                <w:color w:val="000000"/>
-                <w:sz w:val="20"/>
-                <w:szCs w:val="20"/>
-                <w:lang w:eastAsia="es-AR"/>
-              </w:rPr>
-              <w:t>etc</w:t>
-            </w:r>
-            <w:proofErr w:type="spellEnd"/>
+              <w:t>Encargado del diseño de Identidad del negocio: logos, infografías, folletos, posters, etc</w:t>
+            </w:r>
           </w:p>
         </w:tc>
         <w:tc>
@@ -21899,7 +21759,6 @@
                 <w:lang w:eastAsia="es-AR"/>
               </w:rPr>
             </w:pPr>
-            <w:proofErr w:type="spellStart"/>
             <w:r>
               <w:rPr>
                 <w:rFonts w:eastAsia="Times New Roman" w:cs="Arial"/>
@@ -21910,7 +21769,6 @@
               </w:rPr>
               <w:t>Ploteo</w:t>
             </w:r>
-            <w:proofErr w:type="spellEnd"/>
           </w:p>
         </w:tc>
         <w:tc>
@@ -21938,7 +21796,6 @@
                 <w:lang w:eastAsia="es-AR"/>
               </w:rPr>
             </w:pPr>
-            <w:proofErr w:type="spellStart"/>
             <w:r>
               <w:rPr>
                 <w:rFonts w:eastAsia="Times New Roman" w:cs="Arial"/>
@@ -21947,18 +21804,7 @@
                 <w:szCs w:val="20"/>
                 <w:lang w:eastAsia="es-AR"/>
               </w:rPr>
-              <w:t>Ploteo</w:t>
-            </w:r>
-            <w:proofErr w:type="spellEnd"/>
-            <w:r>
-              <w:rPr>
-                <w:rFonts w:eastAsia="Times New Roman" w:cs="Arial"/>
-                <w:color w:val="000000"/>
-                <w:sz w:val="20"/>
-                <w:szCs w:val="20"/>
-                <w:lang w:eastAsia="es-AR"/>
-              </w:rPr>
-              <w:t xml:space="preserve"> de la moto con los colores y logo de la empresa</w:t>
+              <w:t>Ploteo de la moto con los colores y logo de la empresa</w:t>
             </w:r>
           </w:p>
         </w:tc>
@@ -22724,7 +22570,6 @@
               </w:rPr>
               <w:t xml:space="preserve">Instalación </w:t>
             </w:r>
-            <w:proofErr w:type="spellStart"/>
             <w:r>
               <w:rPr>
                 <w:rFonts w:eastAsia="Times New Roman" w:cs="Arial"/>
@@ -22735,7 +22580,6 @@
               </w:rPr>
               <w:t>FiberCorp</w:t>
             </w:r>
-            <w:proofErr w:type="spellEnd"/>
           </w:p>
         </w:tc>
         <w:tc>
@@ -22771,29 +22615,7 @@
                 <w:szCs w:val="20"/>
                 <w:lang w:eastAsia="es-AR"/>
               </w:rPr>
-              <w:t xml:space="preserve">Servicio de conexión a Internet, </w:t>
-            </w:r>
-            <w:proofErr w:type="spellStart"/>
-            <w:r>
-              <w:rPr>
-                <w:rFonts w:eastAsia="Times New Roman" w:cs="Arial"/>
-                <w:color w:val="000000"/>
-                <w:sz w:val="20"/>
-                <w:szCs w:val="20"/>
-                <w:lang w:eastAsia="es-AR"/>
-              </w:rPr>
-              <w:t>Fibercorp</w:t>
-            </w:r>
-            <w:proofErr w:type="spellEnd"/>
-            <w:r>
-              <w:rPr>
-                <w:rFonts w:eastAsia="Times New Roman" w:cs="Arial"/>
-                <w:color w:val="000000"/>
-                <w:sz w:val="20"/>
-                <w:szCs w:val="20"/>
-                <w:lang w:eastAsia="es-AR"/>
-              </w:rPr>
-              <w:t xml:space="preserve"> dinámico 10M-1M</w:t>
+              <w:t>Servicio de conexión a Internet, Fibercorp dinámico 10M-1M</w:t>
             </w:r>
           </w:p>
         </w:tc>
@@ -23944,27 +23766,15 @@
                 <w:lang w:eastAsia="es-AR"/>
               </w:rPr>
             </w:pPr>
-            <w:proofErr w:type="spellStart"/>
-            <w:r>
-              <w:rPr>
-                <w:rFonts w:ascii="Calibri" w:eastAsia="Times New Roman" w:hAnsi="Calibri" w:cs="Times New Roman"/>
-                <w:color w:val="000000"/>
-                <w:sz w:val="18"/>
-                <w:szCs w:val="18"/>
-                <w:lang w:eastAsia="es-AR"/>
-              </w:rPr>
-              <w:t>Amort</w:t>
-            </w:r>
-            <w:proofErr w:type="spellEnd"/>
-            <w:r>
-              <w:rPr>
-                <w:rFonts w:ascii="Calibri" w:eastAsia="Times New Roman" w:hAnsi="Calibri" w:cs="Times New Roman"/>
-                <w:color w:val="000000"/>
-                <w:sz w:val="18"/>
-                <w:szCs w:val="18"/>
-                <w:lang w:eastAsia="es-AR"/>
-              </w:rPr>
-              <w:t>. Ac</w:t>
+            <w:r>
+              <w:rPr>
+                <w:rFonts w:ascii="Calibri" w:eastAsia="Times New Roman" w:hAnsi="Calibri" w:cs="Times New Roman"/>
+                <w:color w:val="000000"/>
+                <w:sz w:val="18"/>
+                <w:szCs w:val="18"/>
+                <w:lang w:eastAsia="es-AR"/>
+              </w:rPr>
+              <w:t>Amort. Ac</w:t>
             </w:r>
             <w:r>
               <w:rPr>
@@ -24042,27 +23852,15 @@
                 <w:lang w:eastAsia="es-AR"/>
               </w:rPr>
             </w:pPr>
-            <w:proofErr w:type="spellStart"/>
-            <w:r>
-              <w:rPr>
-                <w:rFonts w:ascii="Calibri" w:eastAsia="Times New Roman" w:hAnsi="Calibri" w:cs="Times New Roman"/>
-                <w:color w:val="000000"/>
-                <w:sz w:val="18"/>
-                <w:szCs w:val="18"/>
-                <w:lang w:eastAsia="es-AR"/>
-              </w:rPr>
-              <w:t>Amortizacion</w:t>
-            </w:r>
-            <w:proofErr w:type="spellEnd"/>
-            <w:r>
-              <w:rPr>
-                <w:rFonts w:ascii="Calibri" w:eastAsia="Times New Roman" w:hAnsi="Calibri" w:cs="Times New Roman"/>
-                <w:color w:val="000000"/>
-                <w:sz w:val="18"/>
-                <w:szCs w:val="18"/>
-                <w:lang w:eastAsia="es-AR"/>
-              </w:rPr>
-              <w:t xml:space="preserve"> año 2017</w:t>
+            <w:r>
+              <w:rPr>
+                <w:rFonts w:ascii="Calibri" w:eastAsia="Times New Roman" w:hAnsi="Calibri" w:cs="Times New Roman"/>
+                <w:color w:val="000000"/>
+                <w:sz w:val="18"/>
+                <w:szCs w:val="18"/>
+                <w:lang w:eastAsia="es-AR"/>
+              </w:rPr>
+              <w:t>Amortizacion año 2017</w:t>
             </w:r>
           </w:p>
         </w:tc>
@@ -24092,27 +23890,15 @@
                 <w:lang w:eastAsia="es-AR"/>
               </w:rPr>
             </w:pPr>
-            <w:proofErr w:type="spellStart"/>
-            <w:r>
-              <w:rPr>
-                <w:rFonts w:ascii="Calibri" w:eastAsia="Times New Roman" w:hAnsi="Calibri" w:cs="Times New Roman"/>
-                <w:color w:val="000000"/>
-                <w:sz w:val="18"/>
-                <w:szCs w:val="18"/>
-                <w:lang w:eastAsia="es-AR"/>
-              </w:rPr>
-              <w:t>Amort</w:t>
-            </w:r>
-            <w:proofErr w:type="spellEnd"/>
-            <w:r>
-              <w:rPr>
-                <w:rFonts w:ascii="Calibri" w:eastAsia="Times New Roman" w:hAnsi="Calibri" w:cs="Times New Roman"/>
-                <w:color w:val="000000"/>
-                <w:sz w:val="18"/>
-                <w:szCs w:val="18"/>
-                <w:lang w:eastAsia="es-AR"/>
-              </w:rPr>
-              <w:t>. Ac</w:t>
+            <w:r>
+              <w:rPr>
+                <w:rFonts w:ascii="Calibri" w:eastAsia="Times New Roman" w:hAnsi="Calibri" w:cs="Times New Roman"/>
+                <w:color w:val="000000"/>
+                <w:sz w:val="18"/>
+                <w:szCs w:val="18"/>
+                <w:lang w:eastAsia="es-AR"/>
+              </w:rPr>
+              <w:t>Amort. Ac</w:t>
             </w:r>
             <w:r>
               <w:rPr>
@@ -25930,7 +25716,6 @@
                 <w:lang w:eastAsia="es-AR"/>
               </w:rPr>
             </w:pPr>
-            <w:proofErr w:type="spellStart"/>
             <w:r>
               <w:rPr>
                 <w:rFonts w:ascii="Calibri" w:eastAsia="Times New Roman" w:hAnsi="Calibri" w:cs="Times New Roman"/>
@@ -25941,7 +25726,6 @@
               </w:rPr>
               <w:t>Router</w:t>
             </w:r>
-            <w:proofErr w:type="spellEnd"/>
           </w:p>
         </w:tc>
         <w:tc>
@@ -28280,7 +28064,6 @@
       <w:r>
         <w:t xml:space="preserve">El impuesto a las ganancias, es un valor que retiene el estado en base a las ganancias que ha producido la empresa durante un año. En el caso de Argentina, el mismo escala al 35% de las ganancias anuales, lo que queda expresado de la siguiente manera para </w:t>
       </w:r>
-      <w:proofErr w:type="spellStart"/>
       <w:r>
         <w:rPr>
           <w:b/>
@@ -28288,7 +28071,6 @@
         </w:rPr>
         <w:t>pickupmeal</w:t>
       </w:r>
-      <w:proofErr w:type="spellEnd"/>
       <w:r>
         <w:rPr>
           <w:i/>
@@ -28998,21 +28780,7 @@
         <w:rPr>
           <w:i/>
         </w:rPr>
-        <w:t xml:space="preserve">servicios de gestión y logística para el transporte de </w:t>
-      </w:r>
-      <w:proofErr w:type="spellStart"/>
-      <w:r>
-        <w:rPr>
-          <w:i/>
-        </w:rPr>
-        <w:t>mercaderias</w:t>
-      </w:r>
-      <w:proofErr w:type="spellEnd"/>
-      <w:r>
-        <w:rPr>
-          <w:i/>
-        </w:rPr>
-        <w:t>.</w:t>
+        <w:t>servicios de gestión y logística para el transporte de mercaderias.</w:t>
       </w:r>
     </w:p>
     <w:p>
@@ -31037,15 +30805,7 @@
         <w:t>,</w:t>
       </w:r>
       <w:r>
-        <w:t xml:space="preserve"> </w:t>
-      </w:r>
-      <w:proofErr w:type="spellStart"/>
-      <w:r>
-        <w:t>aún</w:t>
-      </w:r>
-      <w:proofErr w:type="spellEnd"/>
-      <w:r>
-        <w:t xml:space="preserve"> cuando efectivamente no se haya prestado el trabajo.</w:t>
+        <w:t xml:space="preserve"> aún cuando efectivamente no se haya prestado el trabajo.</w:t>
       </w:r>
     </w:p>
     <w:p>
@@ -31148,15 +30908,7 @@
         <w:t xml:space="preserve"> </w:t>
       </w:r>
       <w:r>
-        <w:t xml:space="preserve">complemento por antigüedad, </w:t>
-      </w:r>
-      <w:proofErr w:type="spellStart"/>
-      <w:r>
-        <w:t>presentismo</w:t>
-      </w:r>
-      <w:proofErr w:type="spellEnd"/>
-      <w:r>
-        <w:t>, producción</w:t>
+        <w:t>complemento por antigüedad, presentismo, producción</w:t>
       </w:r>
       <w:r>
         <w:t>, tí</w:t>
@@ -31268,15 +31020,7 @@
         <w:t xml:space="preserve"> </w:t>
       </w:r>
       <w:r>
-        <w:t xml:space="preserve">Nación Argentina expresa en el art. 14 </w:t>
-      </w:r>
-      <w:proofErr w:type="gramStart"/>
-      <w:r>
-        <w:t>bis</w:t>
-      </w:r>
-      <w:proofErr w:type="gramEnd"/>
-      <w:r>
-        <w:t>:</w:t>
+        <w:t>Nación Argentina expresa en el art. 14 bis:</w:t>
       </w:r>
     </w:p>
     <w:p>
@@ -31819,20 +31563,8 @@
                 <w:szCs w:val="18"/>
                 <w:lang w:eastAsia="es-AR"/>
               </w:rPr>
-              <w:t xml:space="preserve">Subsistema </w:t>
-            </w:r>
-            <w:proofErr w:type="spellStart"/>
-            <w:r>
-              <w:rPr>
-                <w:rFonts w:ascii="Calibri" w:eastAsia="Times New Roman" w:hAnsi="Calibri" w:cs="Times New Roman"/>
-                <w:color w:val="000000"/>
-                <w:sz w:val="18"/>
-                <w:szCs w:val="18"/>
-                <w:lang w:eastAsia="es-AR"/>
-              </w:rPr>
-              <w:t>Entrepeneur</w:t>
-            </w:r>
-            <w:proofErr w:type="spellEnd"/>
+              <w:t>Subsistema Entrepeneur</w:t>
+            </w:r>
           </w:p>
         </w:tc>
         <w:tc>
@@ -34599,27 +34331,15 @@
                 <w:lang w:eastAsia="es-AR"/>
               </w:rPr>
             </w:pPr>
-            <w:proofErr w:type="spellStart"/>
-            <w:r>
-              <w:rPr>
-                <w:rFonts w:ascii="Calibri" w:eastAsia="Times New Roman" w:hAnsi="Calibri" w:cs="Times New Roman"/>
-                <w:color w:val="000000"/>
-                <w:sz w:val="18"/>
-                <w:szCs w:val="18"/>
-                <w:lang w:eastAsia="es-AR"/>
-              </w:rPr>
-              <w:t>Lider</w:t>
-            </w:r>
-            <w:proofErr w:type="spellEnd"/>
-            <w:r>
-              <w:rPr>
-                <w:rFonts w:ascii="Calibri" w:eastAsia="Times New Roman" w:hAnsi="Calibri" w:cs="Times New Roman"/>
-                <w:color w:val="000000"/>
-                <w:sz w:val="18"/>
-                <w:szCs w:val="18"/>
-                <w:lang w:eastAsia="es-AR"/>
-              </w:rPr>
-              <w:t xml:space="preserve"> de Desarrollo</w:t>
+            <w:r>
+              <w:rPr>
+                <w:rFonts w:ascii="Calibri" w:eastAsia="Times New Roman" w:hAnsi="Calibri" w:cs="Times New Roman"/>
+                <w:color w:val="000000"/>
+                <w:sz w:val="18"/>
+                <w:szCs w:val="18"/>
+                <w:lang w:eastAsia="es-AR"/>
+              </w:rPr>
+              <w:t>Lider de Desarrollo</w:t>
             </w:r>
           </w:p>
         </w:tc>
@@ -34966,20 +34686,8 @@
                 <w:szCs w:val="18"/>
                 <w:lang w:eastAsia="es-AR"/>
               </w:rPr>
-              <w:t>Back-</w:t>
-            </w:r>
-            <w:proofErr w:type="spellStart"/>
-            <w:r>
-              <w:rPr>
-                <w:rFonts w:ascii="Calibri" w:eastAsia="Times New Roman" w:hAnsi="Calibri" w:cs="Times New Roman"/>
-                <w:color w:val="000000"/>
-                <w:sz w:val="18"/>
-                <w:szCs w:val="18"/>
-                <w:lang w:eastAsia="es-AR"/>
-              </w:rPr>
-              <w:t>End</w:t>
-            </w:r>
-            <w:proofErr w:type="spellEnd"/>
+              <w:t>Back-End</w:t>
+            </w:r>
           </w:p>
         </w:tc>
         <w:tc>
@@ -35325,20 +35033,8 @@
                 <w:szCs w:val="18"/>
                 <w:lang w:eastAsia="es-AR"/>
               </w:rPr>
-              <w:t>Front-</w:t>
-            </w:r>
-            <w:proofErr w:type="spellStart"/>
-            <w:r>
-              <w:rPr>
-                <w:rFonts w:ascii="Calibri" w:eastAsia="Times New Roman" w:hAnsi="Calibri" w:cs="Times New Roman"/>
-                <w:color w:val="000000"/>
-                <w:sz w:val="18"/>
-                <w:szCs w:val="18"/>
-                <w:lang w:eastAsia="es-AR"/>
-              </w:rPr>
-              <w:t>End</w:t>
-            </w:r>
-            <w:proofErr w:type="spellEnd"/>
+              <w:t>Front-End</w:t>
+            </w:r>
           </w:p>
         </w:tc>
         <w:tc>
@@ -36370,27 +36066,15 @@
                 <w:lang w:eastAsia="es-AR"/>
               </w:rPr>
             </w:pPr>
-            <w:proofErr w:type="spellStart"/>
-            <w:r>
-              <w:rPr>
-                <w:rFonts w:ascii="Calibri" w:eastAsia="Times New Roman" w:hAnsi="Calibri" w:cs="Times New Roman"/>
-                <w:color w:val="000000"/>
-                <w:sz w:val="18"/>
-                <w:szCs w:val="18"/>
-                <w:lang w:eastAsia="es-AR"/>
-              </w:rPr>
-              <w:t>Lider</w:t>
-            </w:r>
-            <w:proofErr w:type="spellEnd"/>
-            <w:r>
-              <w:rPr>
-                <w:rFonts w:ascii="Calibri" w:eastAsia="Times New Roman" w:hAnsi="Calibri" w:cs="Times New Roman"/>
-                <w:color w:val="000000"/>
-                <w:sz w:val="18"/>
-                <w:szCs w:val="18"/>
-                <w:lang w:eastAsia="es-AR"/>
-              </w:rPr>
-              <w:t xml:space="preserve"> de Marketing</w:t>
+            <w:r>
+              <w:rPr>
+                <w:rFonts w:ascii="Calibri" w:eastAsia="Times New Roman" w:hAnsi="Calibri" w:cs="Times New Roman"/>
+                <w:color w:val="000000"/>
+                <w:sz w:val="18"/>
+                <w:szCs w:val="18"/>
+                <w:lang w:eastAsia="es-AR"/>
+              </w:rPr>
+              <w:t>Lider de Marketing</w:t>
             </w:r>
           </w:p>
         </w:tc>
@@ -37423,27 +37107,15 @@
                 <w:lang w:eastAsia="es-AR"/>
               </w:rPr>
             </w:pPr>
-            <w:proofErr w:type="spellStart"/>
-            <w:r>
-              <w:rPr>
-                <w:rFonts w:ascii="Calibri" w:eastAsia="Times New Roman" w:hAnsi="Calibri" w:cs="Times New Roman"/>
-                <w:color w:val="000000"/>
-                <w:sz w:val="18"/>
-                <w:szCs w:val="18"/>
-                <w:lang w:eastAsia="es-AR"/>
-              </w:rPr>
-              <w:t>Lider</w:t>
-            </w:r>
-            <w:proofErr w:type="spellEnd"/>
-            <w:r>
-              <w:rPr>
-                <w:rFonts w:ascii="Calibri" w:eastAsia="Times New Roman" w:hAnsi="Calibri" w:cs="Times New Roman"/>
-                <w:color w:val="000000"/>
-                <w:sz w:val="18"/>
-                <w:szCs w:val="18"/>
-                <w:lang w:eastAsia="es-AR"/>
-              </w:rPr>
-              <w:t xml:space="preserve"> de Logística</w:t>
+            <w:r>
+              <w:rPr>
+                <w:rFonts w:ascii="Calibri" w:eastAsia="Times New Roman" w:hAnsi="Calibri" w:cs="Times New Roman"/>
+                <w:color w:val="000000"/>
+                <w:sz w:val="18"/>
+                <w:szCs w:val="18"/>
+                <w:lang w:eastAsia="es-AR"/>
+              </w:rPr>
+              <w:t>Lider de Logística</w:t>
             </w:r>
           </w:p>
         </w:tc>
@@ -40412,20 +40084,8 @@
                 <w:szCs w:val="18"/>
                 <w:lang w:eastAsia="es-AR"/>
               </w:rPr>
-              <w:t xml:space="preserve">Subsistema </w:t>
-            </w:r>
-            <w:proofErr w:type="spellStart"/>
-            <w:r>
-              <w:rPr>
-                <w:rFonts w:ascii="Calibri" w:eastAsia="Times New Roman" w:hAnsi="Calibri" w:cs="Times New Roman"/>
-                <w:color w:val="000000"/>
-                <w:sz w:val="18"/>
-                <w:szCs w:val="18"/>
-                <w:lang w:eastAsia="es-AR"/>
-              </w:rPr>
-              <w:t>Entrepeneur</w:t>
-            </w:r>
-            <w:proofErr w:type="spellEnd"/>
+              <w:t>Subsistema Entrepeneur</w:t>
+            </w:r>
           </w:p>
         </w:tc>
         <w:tc>
@@ -41832,27 +41492,15 @@
                 <w:lang w:eastAsia="es-AR"/>
               </w:rPr>
             </w:pPr>
-            <w:proofErr w:type="spellStart"/>
-            <w:r>
-              <w:rPr>
-                <w:rFonts w:ascii="Calibri" w:eastAsia="Times New Roman" w:hAnsi="Calibri" w:cs="Times New Roman"/>
-                <w:color w:val="000000"/>
-                <w:sz w:val="18"/>
-                <w:szCs w:val="18"/>
-                <w:lang w:eastAsia="es-AR"/>
-              </w:rPr>
-              <w:t>Lider</w:t>
-            </w:r>
-            <w:proofErr w:type="spellEnd"/>
-            <w:r>
-              <w:rPr>
-                <w:rFonts w:ascii="Calibri" w:eastAsia="Times New Roman" w:hAnsi="Calibri" w:cs="Times New Roman"/>
-                <w:color w:val="000000"/>
-                <w:sz w:val="18"/>
-                <w:szCs w:val="18"/>
-                <w:lang w:eastAsia="es-AR"/>
-              </w:rPr>
-              <w:t xml:space="preserve"> de Desarrollo</w:t>
+            <w:r>
+              <w:rPr>
+                <w:rFonts w:ascii="Calibri" w:eastAsia="Times New Roman" w:hAnsi="Calibri" w:cs="Times New Roman"/>
+                <w:color w:val="000000"/>
+                <w:sz w:val="18"/>
+                <w:szCs w:val="18"/>
+                <w:lang w:eastAsia="es-AR"/>
+              </w:rPr>
+              <w:t>Lider de Desarrollo</w:t>
             </w:r>
           </w:p>
         </w:tc>
@@ -42029,20 +41677,8 @@
                 <w:szCs w:val="18"/>
                 <w:lang w:eastAsia="es-AR"/>
               </w:rPr>
-              <w:t>Back-</w:t>
-            </w:r>
-            <w:proofErr w:type="spellStart"/>
-            <w:r>
-              <w:rPr>
-                <w:rFonts w:ascii="Calibri" w:eastAsia="Times New Roman" w:hAnsi="Calibri" w:cs="Times New Roman"/>
-                <w:color w:val="000000"/>
-                <w:sz w:val="18"/>
-                <w:szCs w:val="18"/>
-                <w:lang w:eastAsia="es-AR"/>
-              </w:rPr>
-              <w:t>End</w:t>
-            </w:r>
-            <w:proofErr w:type="spellEnd"/>
+              <w:t>Back-End</w:t>
+            </w:r>
           </w:p>
         </w:tc>
         <w:tc>
@@ -42218,20 +41854,8 @@
                 <w:szCs w:val="18"/>
                 <w:lang w:eastAsia="es-AR"/>
               </w:rPr>
-              <w:t>Front-</w:t>
-            </w:r>
-            <w:proofErr w:type="spellStart"/>
-            <w:r>
-              <w:rPr>
-                <w:rFonts w:ascii="Calibri" w:eastAsia="Times New Roman" w:hAnsi="Calibri" w:cs="Times New Roman"/>
-                <w:color w:val="000000"/>
-                <w:sz w:val="18"/>
-                <w:szCs w:val="18"/>
-                <w:lang w:eastAsia="es-AR"/>
-              </w:rPr>
-              <w:t>End</w:t>
-            </w:r>
-            <w:proofErr w:type="spellEnd"/>
+              <w:t>Front-End</w:t>
+            </w:r>
           </w:p>
         </w:tc>
         <w:tc>
@@ -42753,27 +42377,15 @@
                 <w:lang w:eastAsia="es-AR"/>
               </w:rPr>
             </w:pPr>
-            <w:proofErr w:type="spellStart"/>
-            <w:r>
-              <w:rPr>
-                <w:rFonts w:ascii="Calibri" w:eastAsia="Times New Roman" w:hAnsi="Calibri" w:cs="Times New Roman"/>
-                <w:color w:val="000000"/>
-                <w:sz w:val="18"/>
-                <w:szCs w:val="18"/>
-                <w:lang w:eastAsia="es-AR"/>
-              </w:rPr>
-              <w:t>Lider</w:t>
-            </w:r>
-            <w:proofErr w:type="spellEnd"/>
-            <w:r>
-              <w:rPr>
-                <w:rFonts w:ascii="Calibri" w:eastAsia="Times New Roman" w:hAnsi="Calibri" w:cs="Times New Roman"/>
-                <w:color w:val="000000"/>
-                <w:sz w:val="18"/>
-                <w:szCs w:val="18"/>
-                <w:lang w:eastAsia="es-AR"/>
-              </w:rPr>
-              <w:t xml:space="preserve"> de Marketing</w:t>
+            <w:r>
+              <w:rPr>
+                <w:rFonts w:ascii="Calibri" w:eastAsia="Times New Roman" w:hAnsi="Calibri" w:cs="Times New Roman"/>
+                <w:color w:val="000000"/>
+                <w:sz w:val="18"/>
+                <w:szCs w:val="18"/>
+                <w:lang w:eastAsia="es-AR"/>
+              </w:rPr>
+              <w:t>Lider de Marketing</w:t>
             </w:r>
           </w:p>
         </w:tc>
@@ -43296,27 +42908,15 @@
                 <w:lang w:eastAsia="es-AR"/>
               </w:rPr>
             </w:pPr>
-            <w:proofErr w:type="spellStart"/>
-            <w:r>
-              <w:rPr>
-                <w:rFonts w:ascii="Calibri" w:eastAsia="Times New Roman" w:hAnsi="Calibri" w:cs="Times New Roman"/>
-                <w:color w:val="000000"/>
-                <w:sz w:val="18"/>
-                <w:szCs w:val="18"/>
-                <w:lang w:eastAsia="es-AR"/>
-              </w:rPr>
-              <w:t>Lider</w:t>
-            </w:r>
-            <w:proofErr w:type="spellEnd"/>
-            <w:r>
-              <w:rPr>
-                <w:rFonts w:ascii="Calibri" w:eastAsia="Times New Roman" w:hAnsi="Calibri" w:cs="Times New Roman"/>
-                <w:color w:val="000000"/>
-                <w:sz w:val="18"/>
-                <w:szCs w:val="18"/>
-                <w:lang w:eastAsia="es-AR"/>
-              </w:rPr>
-              <w:t xml:space="preserve"> de Logística</w:t>
+            <w:r>
+              <w:rPr>
+                <w:rFonts w:ascii="Calibri" w:eastAsia="Times New Roman" w:hAnsi="Calibri" w:cs="Times New Roman"/>
+                <w:color w:val="000000"/>
+                <w:sz w:val="18"/>
+                <w:szCs w:val="18"/>
+                <w:lang w:eastAsia="es-AR"/>
+              </w:rPr>
+              <w:t>Lider de Logística</w:t>
             </w:r>
           </w:p>
         </w:tc>
@@ -44723,22 +44323,7 @@
     </w:p>
     <w:p>
       <w:r>
-        <w:t>Tomando en cuenta todo lo antes planteado, proyectar el flujo de caja, el cual presenta de una manera dinámica, el</w:t>
-      </w:r>
-      <w:r>
-        <w:t xml:space="preserve"> </w:t>
-      </w:r>
-      <w:r>
-        <w:t>movimiento de entradas y salidas de efectivo del proyecto, en un período de tiempo determinado, y la situación de</w:t>
-      </w:r>
-      <w:r>
-        <w:t xml:space="preserve"> </w:t>
-      </w:r>
-      <w:r>
-        <w:t>efectivo al final del mismo período</w:t>
-      </w:r>
-      <w:r>
-        <w:t xml:space="preserve">. El periodo que se analiza en </w:t>
+        <w:t xml:space="preserve">Tomando en cuenta todo lo antes planteado, proyectar el flujo de caja, el cual presenta de una manera dinámica, el movimiento de entradas y salidas de efectivo del proyecto, en un período de tiempo determinado, y la situación de efectivo al final del mismo período. El periodo que se analiza en </w:t>
       </w:r>
       <w:r>
         <w:rPr>
@@ -45007,23 +44592,13 @@
                 <w:lang w:eastAsia="es-AR"/>
               </w:rPr>
             </w:pPr>
-            <w:proofErr w:type="spellStart"/>
-            <w:r>
-              <w:rPr>
-                <w:rFonts w:ascii="Calibri" w:eastAsia="Times New Roman" w:hAnsi="Calibri" w:cs="Times New Roman"/>
-                <w:color w:val="000000"/>
-                <w:lang w:eastAsia="es-AR"/>
-              </w:rPr>
-              <w:t>Inversion</w:t>
-            </w:r>
-            <w:proofErr w:type="spellEnd"/>
-            <w:r>
-              <w:rPr>
-                <w:rFonts w:ascii="Calibri" w:eastAsia="Times New Roman" w:hAnsi="Calibri" w:cs="Times New Roman"/>
-                <w:color w:val="000000"/>
-                <w:lang w:eastAsia="es-AR"/>
-              </w:rPr>
-              <w:t xml:space="preserve"> Inicial</w:t>
+            <w:r>
+              <w:rPr>
+                <w:rFonts w:ascii="Calibri" w:eastAsia="Times New Roman" w:hAnsi="Calibri" w:cs="Times New Roman"/>
+                <w:color w:val="000000"/>
+                <w:lang w:eastAsia="es-AR"/>
+              </w:rPr>
+              <w:t>Inversion Inicial</w:t>
             </w:r>
           </w:p>
         </w:tc>
@@ -46333,7 +45908,7 @@
         <w:rPr>
           <w:rStyle w:val="Refdenotaalpie"/>
         </w:rPr>
-        <w:footnoteReference w:id="1"/>
+        <w:footnoteReference w:id="2"/>
       </w:r>
       <w:r>
         <w:t>:</w:t>
@@ -46348,28 +45923,7 @@
         </w:numPr>
       </w:pPr>
       <w:r>
-        <w:t xml:space="preserve">VAN (Valor Neto Actual): </w:t>
-      </w:r>
-      <w:r>
-        <w:t>Es una cantidad monetaria, que refleja la diferencia entre el valor actual de los cobros</w:t>
-      </w:r>
-      <w:r>
-        <w:t xml:space="preserve"> </w:t>
-      </w:r>
-      <w:r>
-        <w:t>menos el valor actualizado de los pagos; es decir, es el valor de todos los flujos de caja</w:t>
-      </w:r>
-      <w:r>
-        <w:t xml:space="preserve"> </w:t>
-      </w:r>
-      <w:r>
-        <w:t>esperados referido a un mismo momento del tiempo. En términos generales se puede interpretar</w:t>
-      </w:r>
-      <w:r>
-        <w:t xml:space="preserve"> </w:t>
-      </w:r>
-      <w:r>
-        <w:t>el VAN del modo siguiente:</w:t>
+        <w:t>VAN (Valor Neto Actual): Es una cantidad monetaria, que refleja la diferencia entre el valor actual de los cobros menos el valor actualizado de los pagos; es decir, es el valor de todos los flujos de caja esperados referido a un mismo momento del tiempo. En términos generales se puede interpretar el VAN del modo siguiente:</w:t>
       </w:r>
     </w:p>
     <w:p>
@@ -46405,10 +45959,7 @@
         </w:numPr>
       </w:pPr>
       <w:r>
-        <w:t>VAN &lt; 0 =&gt; hay pérdidas en la empresa, además de perder el tiempo.</w:t>
-      </w:r>
-      <w:r>
-        <w:t xml:space="preserve"> </w:t>
+        <w:t xml:space="preserve">VAN &lt; 0 =&gt; hay pérdidas en la empresa, además de perder el tiempo. </w:t>
       </w:r>
     </w:p>
     <w:p>
@@ -46437,13 +45988,8 @@
           <w:numId w:val="8"/>
         </w:numPr>
       </w:pPr>
-      <w:proofErr w:type="spellStart"/>
       <w:r>
-        <w:t>Payback</w:t>
-      </w:r>
-      <w:proofErr w:type="spellEnd"/>
-      <w:r>
-        <w:t xml:space="preserve">: </w:t>
+        <w:t xml:space="preserve">Payback: </w:t>
       </w:r>
       <w:r>
         <w:t>Es el periodo temporal que se tarda en recuperar el desembolso originado por el proyecto de inversión. Es el resultado de dividir la inversión total por los beneficios anuales. En el caso de que estos sean constantes es la inversa de la rentabilidad simple. A igualdad de riesgo, las mejores inversiones serán aquéllas que presenten un plazo de recuperación menor.</w:t>
@@ -46453,15 +45999,7 @@
     <w:p>
       <w:r>
         <w:lastRenderedPageBreak/>
-        <w:t xml:space="preserve">Tomando en cuenta una tasa de corte del 27,40% que es una de las tasas más importantes que paga un banco de Argentina, se calculan el VAN, TIR y </w:t>
-      </w:r>
-      <w:proofErr w:type="spellStart"/>
-      <w:r>
-        <w:t>payback</w:t>
-      </w:r>
-      <w:proofErr w:type="spellEnd"/>
-      <w:r>
-        <w:t xml:space="preserve"> de </w:t>
+        <w:t xml:space="preserve">Tomando en cuenta una tasa de corte del 27,40% que es una de las tasas más importantes que paga un banco de Argentina, se calculan el VAN, TIR y payback de </w:t>
       </w:r>
       <w:r>
         <w:rPr>
@@ -46961,7 +46499,6 @@
                 <w:lang w:eastAsia="es-AR"/>
               </w:rPr>
             </w:pPr>
-            <w:proofErr w:type="spellStart"/>
             <w:r>
               <w:rPr>
                 <w:rFonts w:ascii="Calibri" w:eastAsia="Times New Roman" w:hAnsi="Calibri" w:cs="Times New Roman"/>
@@ -46970,7 +46507,6 @@
               </w:rPr>
               <w:t>Payback</w:t>
             </w:r>
-            <w:proofErr w:type="spellEnd"/>
           </w:p>
         </w:tc>
         <w:tc>
@@ -47022,15 +46558,544 @@
         <w:t>pickupmeal.com</w:t>
       </w:r>
       <w:r>
-        <w:t xml:space="preserve"> resulta ampliamente rentable ya que posee un VAN positivo bastante elevado, la TIR es bastante elevada en relación a la tasa de corte y puede verse con el cálculo del </w:t>
+        <w:t xml:space="preserve"> resulta ampliamente rentable ya que posee un VAN positivo bastante elevado, la TIR es bastante elevada en relación a la tasa de corte y puede verse con el cálculo del Payback que la inversión se recupera en el lapso de 1 año y 2 meses. Se concluye así que el proyecto es rentable y conveniente tanto financiera como económicamente</w:t>
       </w:r>
-      <w:proofErr w:type="spellStart"/>
       <w:r>
-        <w:t>Payback</w:t>
+        <w:t>.</w:t>
       </w:r>
-      <w:proofErr w:type="spellEnd"/>
+    </w:p>
+    <w:p>
       <w:r>
-        <w:t xml:space="preserve"> que la inversión se recupera en el lapso de 1 año y 2 meses. Se concluye así que el proyecto es rentable y conveniente tanto financiera como económicamente</w:t>
+        <w:t xml:space="preserve">Otro indicador importante, es el del Punto de Equilibrio, el cual </w:t>
+      </w:r>
+      <w:r>
+        <w:t>el punto de equilibrio es una herramienta financiera que permite determinar el momento en el cual las ventas cubrirán exactamente los costos, expresándose en va</w:t>
+      </w:r>
+      <w:r>
+        <w:t>lores, porcentaje y/o unidades. A</w:t>
+      </w:r>
+      <w:r>
+        <w:t xml:space="preserve">demás muestra la magnitud de las utilidades o perdidas de la empresa cuando las ventas excedan o caen por debajo de este punto, de tal forma que este viene e ser un punto de referencia a partir del cual un incremento en los volúmenes de venta generará utilidades, pero también un decremento ocasionará perdidas, por tal razón se </w:t>
+      </w:r>
+      <w:r>
+        <w:t>deben</w:t>
+      </w:r>
+      <w:r>
+        <w:t xml:space="preserve"> analizar algunos aspectos importantes como son los costos fijo</w:t>
+      </w:r>
+      <w:r>
+        <w:t>s, costos variables y los ingresos</w:t>
+      </w:r>
+      <w:r>
+        <w:t>.</w:t>
+      </w:r>
+      <w:r>
+        <w:t xml:space="preserve"> </w:t>
+      </w:r>
+    </w:p>
+    <w:p>
+      <w:r>
+        <w:t xml:space="preserve">Aplicando la siguiente fórmula, puede calcularse el PE de </w:t>
+      </w:r>
+      <w:r>
+        <w:rPr>
+          <w:b/>
+          <w:i/>
+        </w:rPr>
+        <w:t>pickupmeal.com</w:t>
+      </w:r>
+      <w:r>
+        <w:rPr>
+          <w:b/>
+          <w:i/>
+        </w:rPr>
+        <w:t xml:space="preserve"> </w:t>
+      </w:r>
+      <w:r>
+        <w:t>para cada uno de los semestres de actividad</w:t>
+      </w:r>
+      <w:r>
+        <w:t>:</w:t>
+      </w:r>
+    </w:p>
+    <w:p/>
+    <w:p>
+      <w:pPr>
+        <w:jc w:val="center"/>
+      </w:pPr>
+      <m:oMath>
+        <m:r>
+          <w:rPr>
+            <w:rFonts w:ascii="Cambria Math" w:hAnsi="Cambria Math"/>
+            <w:sz w:val="28"/>
+            <w:szCs w:val="28"/>
+          </w:rPr>
+          <m:t>PE=</m:t>
+        </m:r>
+        <m:f>
+          <m:fPr>
+            <m:ctrlPr>
+              <w:rPr>
+                <w:rFonts w:ascii="Cambria Math" w:hAnsi="Cambria Math"/>
+                <w:i/>
+                <w:sz w:val="28"/>
+                <w:szCs w:val="28"/>
+              </w:rPr>
+            </m:ctrlPr>
+          </m:fPr>
+          <m:num>
+            <m:r>
+              <w:rPr>
+                <w:rFonts w:ascii="Cambria Math" w:hAnsi="Cambria Math"/>
+                <w:sz w:val="28"/>
+                <w:szCs w:val="28"/>
+              </w:rPr>
+              <m:t>Costos Fijos</m:t>
+            </m:r>
+          </m:num>
+          <m:den>
+            <m:r>
+              <w:rPr>
+                <w:rFonts w:ascii="Cambria Math" w:hAnsi="Cambria Math"/>
+                <w:sz w:val="28"/>
+                <w:szCs w:val="28"/>
+              </w:rPr>
+              <m:t>1-(</m:t>
+            </m:r>
+            <m:f>
+              <m:fPr>
+                <m:ctrlPr>
+                  <w:rPr>
+                    <w:rFonts w:ascii="Cambria Math" w:hAnsi="Cambria Math"/>
+                    <w:i/>
+                    <w:sz w:val="28"/>
+                    <w:szCs w:val="28"/>
+                  </w:rPr>
+                </m:ctrlPr>
+              </m:fPr>
+              <m:num>
+                <m:r>
+                  <w:rPr>
+                    <w:rFonts w:ascii="Cambria Math" w:hAnsi="Cambria Math"/>
+                    <w:sz w:val="28"/>
+                    <w:szCs w:val="28"/>
+                  </w:rPr>
+                  <m:t>Costos Variables</m:t>
+                </m:r>
+              </m:num>
+              <m:den>
+                <m:r>
+                  <w:rPr>
+                    <w:rFonts w:ascii="Cambria Math" w:hAnsi="Cambria Math"/>
+                    <w:sz w:val="28"/>
+                    <w:szCs w:val="28"/>
+                  </w:rPr>
+                  <m:t>Ingresos</m:t>
+                </m:r>
+              </m:den>
+            </m:f>
+            <m:r>
+              <w:rPr>
+                <w:rFonts w:ascii="Cambria Math" w:hAnsi="Cambria Math"/>
+                <w:sz w:val="28"/>
+                <w:szCs w:val="28"/>
+              </w:rPr>
+              <m:t>)</m:t>
+            </m:r>
+          </m:den>
+        </m:f>
+      </m:oMath>
+      <w:r>
+        <w:rPr>
+          <w:vanish/>
+        </w:rPr>
+        <w:cr/>
+        <w:t>semestres de actividad de ula, puede calcularse el PE de inancierondo una gran diferencia a favor de los fijos.</w:t>
+      </w:r>
+      <w:r>
+        <w:rPr>
+          <w:vanish/>
+        </w:rPr>
+        <w:cr/>
+        <w:t xml:space="preserve"> los costos var</w:t>
+      </w:r>
+      <m:oMath>
+        <m:r>
+          <w:rPr>
+            <w:rFonts w:ascii="Cambria Math" w:hAnsi="Cambria Math"/>
+          </w:rPr>
+          <w:br/>
+        </m:r>
+      </m:oMath>
+    </w:p>
+    <w:p>
+      <w:pPr>
+        <w:spacing w:before="0" w:after="160" w:line="259" w:lineRule="auto"/>
+        <w:jc w:val="left"/>
+      </w:pPr>
+      <w:r>
+        <w:tab/>
+      </w:r>
+      <m:oMath>
+        <m:r>
+          <w:rPr>
+            <w:rFonts w:ascii="Cambria Math" w:hAnsi="Cambria Math"/>
+          </w:rPr>
+          <w:br/>
+        </m:r>
+      </m:oMath>
+    </w:p>
+    <w:p>
+      <w:pPr>
+        <w:spacing w:before="0" w:after="160" w:line="259" w:lineRule="auto"/>
+        <w:jc w:val="left"/>
+      </w:pPr>
+    </w:p>
+    <w:p>
+      <w:pPr>
+        <w:spacing w:before="0" w:after="160" w:line="259" w:lineRule="auto"/>
+        <w:jc w:val="left"/>
+      </w:pPr>
+      <w:r>
+        <w:lastRenderedPageBreak/>
+        <w:t>Los resultados obtenidos cuando se realiza el cálculo del Punto de Equilibrio para cada semestre son los siguientes:</w:t>
+      </w:r>
+    </w:p>
+    <w:tbl>
+      <w:tblPr>
+        <w:tblStyle w:val="Tabladecuadrcula4-nfasis2"/>
+        <w:tblW w:w="0" w:type="auto"/>
+        <w:jc w:val="center"/>
+        <w:tblLook w:val="04A0" w:firstRow="1" w:lastRow="0" w:firstColumn="1" w:lastColumn="0" w:noHBand="0" w:noVBand="1"/>
+      </w:tblPr>
+      <w:tblGrid>
+        <w:gridCol w:w="3119"/>
+        <w:gridCol w:w="2693"/>
+      </w:tblGrid>
+      <w:tr>
+        <w:trPr>
+          <w:cnfStyle w:val="100000000000" w:firstRow="1" w:lastRow="0" w:firstColumn="0" w:lastColumn="0" w:oddVBand="0" w:evenVBand="0" w:oddHBand="0" w:evenHBand="0" w:firstRowFirstColumn="0" w:firstRowLastColumn="0" w:lastRowFirstColumn="0" w:lastRowLastColumn="0"/>
+          <w:jc w:val="center"/>
+        </w:trPr>
+        <w:tc>
+          <w:tcPr>
+            <w:cnfStyle w:val="001000000000" w:firstRow="0" w:lastRow="0" w:firstColumn="1" w:lastColumn="0" w:oddVBand="0" w:evenVBand="0" w:oddHBand="0" w:evenHBand="0" w:firstRowFirstColumn="0" w:firstRowLastColumn="0" w:lastRowFirstColumn="0" w:lastRowLastColumn="0"/>
+            <w:tcW w:w="3119" w:type="dxa"/>
+            <w:vAlign w:val="center"/>
+          </w:tcPr>
+          <w:p>
+            <w:pPr>
+              <w:spacing w:before="0" w:after="160" w:line="259" w:lineRule="auto"/>
+              <w:jc w:val="center"/>
+            </w:pPr>
+            <w:r>
+              <w:t>Periodo</w:t>
+            </w:r>
+          </w:p>
+        </w:tc>
+        <w:tc>
+          <w:tcPr>
+            <w:tcW w:w="2693" w:type="dxa"/>
+            <w:vAlign w:val="center"/>
+          </w:tcPr>
+          <w:p>
+            <w:pPr>
+              <w:spacing w:before="0" w:after="160" w:line="259" w:lineRule="auto"/>
+              <w:jc w:val="center"/>
+              <w:cnfStyle w:val="100000000000" w:firstRow="1" w:lastRow="0" w:firstColumn="0" w:lastColumn="0" w:oddVBand="0" w:evenVBand="0" w:oddHBand="0" w:evenHBand="0" w:firstRowFirstColumn="0" w:firstRowLastColumn="0" w:lastRowFirstColumn="0" w:lastRowLastColumn="0"/>
+            </w:pPr>
+            <w:r>
+              <w:t>Punto de Equilibrio</w:t>
+            </w:r>
+          </w:p>
+        </w:tc>
+      </w:tr>
+      <w:tr>
+        <w:trPr>
+          <w:cnfStyle w:val="000000100000" w:firstRow="0" w:lastRow="0" w:firstColumn="0" w:lastColumn="0" w:oddVBand="0" w:evenVBand="0" w:oddHBand="1" w:evenHBand="0" w:firstRowFirstColumn="0" w:firstRowLastColumn="0" w:lastRowFirstColumn="0" w:lastRowLastColumn="0"/>
+          <w:trHeight w:val="668"/>
+          <w:jc w:val="center"/>
+        </w:trPr>
+        <w:tc>
+          <w:tcPr>
+            <w:cnfStyle w:val="001000000000" w:firstRow="0" w:lastRow="0" w:firstColumn="1" w:lastColumn="0" w:oddVBand="0" w:evenVBand="0" w:oddHBand="0" w:evenHBand="0" w:firstRowFirstColumn="0" w:firstRowLastColumn="0" w:lastRowFirstColumn="0" w:lastRowLastColumn="0"/>
+            <w:tcW w:w="3119" w:type="dxa"/>
+            <w:vAlign w:val="center"/>
+          </w:tcPr>
+          <w:p>
+            <w:pPr>
+              <w:spacing w:before="0" w:after="160" w:line="259" w:lineRule="auto"/>
+              <w:jc w:val="left"/>
+              <w:rPr>
+                <w:b w:val="0"/>
+              </w:rPr>
+            </w:pPr>
+            <w:r>
+              <w:rPr>
+                <w:b w:val="0"/>
+              </w:rPr>
+              <w:t>Semestre 1 – Año 2016</w:t>
+            </w:r>
+          </w:p>
+        </w:tc>
+        <w:tc>
+          <w:tcPr>
+            <w:tcW w:w="2693" w:type="dxa"/>
+            <w:vAlign w:val="center"/>
+          </w:tcPr>
+          <w:p>
+            <w:pPr>
+              <w:spacing w:before="0" w:after="0" w:line="240" w:lineRule="auto"/>
+              <w:jc w:val="right"/>
+              <w:cnfStyle w:val="000000100000" w:firstRow="0" w:lastRow="0" w:firstColumn="0" w:lastColumn="0" w:oddVBand="0" w:evenVBand="0" w:oddHBand="1" w:evenHBand="0" w:firstRowFirstColumn="0" w:firstRowLastColumn="0" w:lastRowFirstColumn="0" w:lastRowLastColumn="0"/>
+              <w:rPr>
+                <w:rFonts w:ascii="Calibri" w:eastAsia="Times New Roman" w:hAnsi="Calibri"/>
+                <w:b/>
+                <w:color w:val="000000"/>
+                <w:lang w:eastAsia="es-AR"/>
+              </w:rPr>
+            </w:pPr>
+            <w:r>
+              <w:rPr>
+                <w:rFonts w:ascii="Calibri" w:hAnsi="Calibri"/>
+                <w:b/>
+                <w:color w:val="000000"/>
+              </w:rPr>
+              <w:t>$ 2.089.251,73</w:t>
+            </w:r>
+          </w:p>
+        </w:tc>
+      </w:tr>
+      <w:tr>
+        <w:trPr>
+          <w:jc w:val="center"/>
+        </w:trPr>
+        <w:tc>
+          <w:tcPr>
+            <w:cnfStyle w:val="001000000000" w:firstRow="0" w:lastRow="0" w:firstColumn="1" w:lastColumn="0" w:oddVBand="0" w:evenVBand="0" w:oddHBand="0" w:evenHBand="0" w:firstRowFirstColumn="0" w:firstRowLastColumn="0" w:lastRowFirstColumn="0" w:lastRowLastColumn="0"/>
+            <w:tcW w:w="3119" w:type="dxa"/>
+            <w:vAlign w:val="center"/>
+          </w:tcPr>
+          <w:p>
+            <w:pPr>
+              <w:spacing w:before="0" w:after="160" w:line="259" w:lineRule="auto"/>
+              <w:jc w:val="left"/>
+              <w:rPr>
+                <w:b w:val="0"/>
+              </w:rPr>
+            </w:pPr>
+            <w:r>
+              <w:rPr>
+                <w:b w:val="0"/>
+              </w:rPr>
+              <w:t>Semestre 2 – Año 2016</w:t>
+            </w:r>
+          </w:p>
+        </w:tc>
+        <w:tc>
+          <w:tcPr>
+            <w:tcW w:w="2693" w:type="dxa"/>
+            <w:vAlign w:val="center"/>
+          </w:tcPr>
+          <w:p>
+            <w:pPr>
+              <w:jc w:val="right"/>
+              <w:cnfStyle w:val="000000000000" w:firstRow="0" w:lastRow="0" w:firstColumn="0" w:lastColumn="0" w:oddVBand="0" w:evenVBand="0" w:oddHBand="0" w:evenHBand="0" w:firstRowFirstColumn="0" w:firstRowLastColumn="0" w:lastRowFirstColumn="0" w:lastRowLastColumn="0"/>
+              <w:rPr>
+                <w:rFonts w:ascii="Calibri" w:hAnsi="Calibri"/>
+                <w:b/>
+                <w:color w:val="000000"/>
+              </w:rPr>
+            </w:pPr>
+            <w:r>
+              <w:rPr>
+                <w:rFonts w:ascii="Calibri" w:hAnsi="Calibri"/>
+                <w:b/>
+                <w:color w:val="000000"/>
+              </w:rPr>
+              <w:t>$ 2.398.832,18</w:t>
+            </w:r>
+          </w:p>
+        </w:tc>
+      </w:tr>
+      <w:tr>
+        <w:trPr>
+          <w:cnfStyle w:val="000000100000" w:firstRow="0" w:lastRow="0" w:firstColumn="0" w:lastColumn="0" w:oddVBand="0" w:evenVBand="0" w:oddHBand="1" w:evenHBand="0" w:firstRowFirstColumn="0" w:firstRowLastColumn="0" w:lastRowFirstColumn="0" w:lastRowLastColumn="0"/>
+          <w:jc w:val="center"/>
+        </w:trPr>
+        <w:tc>
+          <w:tcPr>
+            <w:cnfStyle w:val="001000000000" w:firstRow="0" w:lastRow="0" w:firstColumn="1" w:lastColumn="0" w:oddVBand="0" w:evenVBand="0" w:oddHBand="0" w:evenHBand="0" w:firstRowFirstColumn="0" w:firstRowLastColumn="0" w:lastRowFirstColumn="0" w:lastRowLastColumn="0"/>
+            <w:tcW w:w="3119" w:type="dxa"/>
+            <w:vAlign w:val="center"/>
+          </w:tcPr>
+          <w:p>
+            <w:pPr>
+              <w:spacing w:before="0" w:after="160" w:line="259" w:lineRule="auto"/>
+              <w:jc w:val="left"/>
+              <w:rPr>
+                <w:b w:val="0"/>
+              </w:rPr>
+            </w:pPr>
+            <w:r>
+              <w:rPr>
+                <w:b w:val="0"/>
+              </w:rPr>
+              <w:t>Semestre 1 – Año 2017</w:t>
+            </w:r>
+          </w:p>
+        </w:tc>
+        <w:tc>
+          <w:tcPr>
+            <w:tcW w:w="2693" w:type="dxa"/>
+            <w:vAlign w:val="center"/>
+          </w:tcPr>
+          <w:p>
+            <w:pPr>
+              <w:jc w:val="right"/>
+              <w:cnfStyle w:val="000000100000" w:firstRow="0" w:lastRow="0" w:firstColumn="0" w:lastColumn="0" w:oddVBand="0" w:evenVBand="0" w:oddHBand="1" w:evenHBand="0" w:firstRowFirstColumn="0" w:firstRowLastColumn="0" w:lastRowFirstColumn="0" w:lastRowLastColumn="0"/>
+              <w:rPr>
+                <w:rFonts w:ascii="Calibri" w:hAnsi="Calibri"/>
+                <w:b/>
+                <w:color w:val="000000"/>
+              </w:rPr>
+            </w:pPr>
+            <w:r>
+              <w:rPr>
+                <w:rFonts w:ascii="Calibri" w:hAnsi="Calibri"/>
+                <w:b/>
+                <w:color w:val="000000"/>
+              </w:rPr>
+              <w:t>$ 3.979.803,77</w:t>
+            </w:r>
+          </w:p>
+        </w:tc>
+      </w:tr>
+      <w:tr>
+        <w:trPr>
+          <w:jc w:val="center"/>
+        </w:trPr>
+        <w:tc>
+          <w:tcPr>
+            <w:cnfStyle w:val="001000000000" w:firstRow="0" w:lastRow="0" w:firstColumn="1" w:lastColumn="0" w:oddVBand="0" w:evenVBand="0" w:oddHBand="0" w:evenHBand="0" w:firstRowFirstColumn="0" w:firstRowLastColumn="0" w:lastRowFirstColumn="0" w:lastRowLastColumn="0"/>
+            <w:tcW w:w="3119" w:type="dxa"/>
+            <w:vAlign w:val="center"/>
+          </w:tcPr>
+          <w:p>
+            <w:pPr>
+              <w:spacing w:before="0" w:after="160" w:line="259" w:lineRule="auto"/>
+              <w:jc w:val="left"/>
+              <w:rPr>
+                <w:b w:val="0"/>
+              </w:rPr>
+            </w:pPr>
+            <w:r>
+              <w:rPr>
+                <w:b w:val="0"/>
+              </w:rPr>
+              <w:t>Semestre 2 – Año 2017</w:t>
+            </w:r>
+          </w:p>
+        </w:tc>
+        <w:tc>
+          <w:tcPr>
+            <w:tcW w:w="2693" w:type="dxa"/>
+            <w:vAlign w:val="center"/>
+          </w:tcPr>
+          <w:p>
+            <w:pPr>
+              <w:jc w:val="right"/>
+              <w:cnfStyle w:val="000000000000" w:firstRow="0" w:lastRow="0" w:firstColumn="0" w:lastColumn="0" w:oddVBand="0" w:evenVBand="0" w:oddHBand="0" w:evenHBand="0" w:firstRowFirstColumn="0" w:firstRowLastColumn="0" w:lastRowFirstColumn="0" w:lastRowLastColumn="0"/>
+              <w:rPr>
+                <w:rFonts w:ascii="Calibri" w:hAnsi="Calibri"/>
+                <w:b/>
+                <w:color w:val="000000"/>
+              </w:rPr>
+            </w:pPr>
+            <w:r>
+              <w:rPr>
+                <w:rFonts w:ascii="Calibri" w:hAnsi="Calibri"/>
+                <w:b/>
+                <w:color w:val="000000"/>
+              </w:rPr>
+              <w:t>$ 4.992.599,25</w:t>
+            </w:r>
+          </w:p>
+        </w:tc>
+      </w:tr>
+    </w:tbl>
+    <w:p>
+      <w:pPr>
+        <w:spacing w:before="0" w:after="160" w:line="259" w:lineRule="auto"/>
+      </w:pPr>
+    </w:p>
+    <w:p>
+      <w:pPr>
+        <w:spacing w:before="0" w:after="160" w:line="259" w:lineRule="auto"/>
+      </w:pPr>
+      <w:r>
+        <w:t>Mediante la utilización de QlikSense se analizan las proyecciones de ingresos y egresos y los puntos de equilibrio de cada semestre. Puede verse con claridad qu</w:t>
+      </w:r>
+      <w:r>
+        <w:t>e en el semestre 1 del año 2016 los ingresos no alcanzan el PE y por ello hay un margen de pérdida en la producción. En el semestre 2 de 2016 hay una mejora relevante en cuanto a los ingresos, permitiendo superar ampliamente el PE. Lo mismo ocurre en los semestres consecutivos.</w:t>
+      </w:r>
+    </w:p>
+    <w:p>
+      <w:pPr>
+        <w:spacing w:before="0" w:after="160" w:line="259" w:lineRule="auto"/>
+      </w:pPr>
+    </w:p>
+    <w:p>
+      <w:pPr>
+        <w:spacing w:before="0" w:after="160" w:line="259" w:lineRule="auto"/>
+        <w:jc w:val="left"/>
+      </w:pPr>
+      <w:r>
+        <w:rPr>
+          <w:noProof/>
+          <w:lang w:eastAsia="es-AR"/>
+        </w:rPr>
+        <w:drawing>
+          <wp:inline distT="0" distB="0" distL="0" distR="0">
+            <wp:extent cx="5612130" cy="2106930"/>
+            <wp:effectExtent l="0" t="0" r="7620" b="7620"/>
+            <wp:docPr id="6" name="Imagen 6"/>
+            <wp:cNvGraphicFramePr>
+              <a:graphicFrameLocks xmlns:a="http://schemas.openxmlformats.org/drawingml/2006/main" noChangeAspect="1"/>
+            </wp:cNvGraphicFramePr>
+            <a:graphic xmlns:a="http://schemas.openxmlformats.org/drawingml/2006/main">
+              <a:graphicData uri="http://schemas.openxmlformats.org/drawingml/2006/picture">
+                <pic:pic xmlns:pic="http://schemas.openxmlformats.org/drawingml/2006/picture">
+                  <pic:nvPicPr>
+                    <pic:cNvPr id="6" name="qv_PE_Semestre.png"/>
+                    <pic:cNvPicPr/>
+                  </pic:nvPicPr>
+                  <pic:blipFill>
+                    <a:blip r:embed="rId13">
+                      <a:extLst>
+                        <a:ext uri="{28A0092B-C50C-407E-A947-70E740481C1C}">
+                          <a14:useLocalDpi xmlns:a14="http://schemas.microsoft.com/office/drawing/2010/main" val="0"/>
+                        </a:ext>
+                      </a:extLst>
+                    </a:blip>
+                    <a:stretch>
+                      <a:fillRect/>
+                    </a:stretch>
+                  </pic:blipFill>
+                  <pic:spPr>
+                    <a:xfrm>
+                      <a:off x="0" y="0"/>
+                      <a:ext cx="5612130" cy="2106930"/>
+                    </a:xfrm>
+                    <a:prstGeom prst="rect">
+                      <a:avLst/>
+                    </a:prstGeom>
+                  </pic:spPr>
+                </pic:pic>
+              </a:graphicData>
+            </a:graphic>
+          </wp:inline>
+        </w:drawing>
       </w:r>
     </w:p>
     <w:p>
@@ -47049,6 +47114,2148 @@
       <w:r>
         <w:lastRenderedPageBreak/>
         <w:t>8.10 Escenarios de Riesgo</w:t>
+      </w:r>
+    </w:p>
+    <w:p>
+      <w:r>
+        <w:t xml:space="preserve">A continuación se describen distintas situaciones que pueden impactar tanto positiva como negativamente en el desarrollo de </w:t>
+      </w:r>
+      <w:r>
+        <w:rPr>
+          <w:b/>
+          <w:i/>
+        </w:rPr>
+        <w:t>pickupmeal</w:t>
+      </w:r>
+      <w:r>
+        <w:t xml:space="preserve"> a nivel económico-financiero. Estas situaciones se clasifican en escenarios optimistas o pesimistas, categorizando estos últimos como los creadores de riesgo.</w:t>
+      </w:r>
+    </w:p>
+    <w:p>
+      <w:pPr>
+        <w:pStyle w:val="Ttulo2"/>
+      </w:pPr>
+      <w:r>
+        <w:t>Escenario Optimista</w:t>
+      </w:r>
+    </w:p>
+    <w:p>
+      <w:r>
+        <w:t xml:space="preserve">El primer escenario planteado es el optimista, en el cuál sucede un beneficio para </w:t>
+      </w:r>
+      <w:r>
+        <w:rPr>
+          <w:b/>
+          <w:i/>
+        </w:rPr>
+        <w:t>pickupmeal</w:t>
+      </w:r>
+      <w:r>
+        <w:t>. La variable elegida es la de los Egresos ya que estos son los que más se sufren en una primera instancia de un emprendimiento. En este caso, se selecciona un valor de 5% para que se reduzcan los mismos en el primer año (2016). Se obtienen los siguientes resultados:</w:t>
+      </w:r>
+    </w:p>
+    <w:tbl>
+      <w:tblPr>
+        <w:tblW w:w="6521" w:type="dxa"/>
+        <w:jc w:val="center"/>
+        <w:tblCellMar>
+          <w:left w:w="70" w:type="dxa"/>
+          <w:right w:w="70" w:type="dxa"/>
+        </w:tblCellMar>
+        <w:tblLook w:val="04A0" w:firstRow="1" w:lastRow="0" w:firstColumn="1" w:lastColumn="0" w:noHBand="0" w:noVBand="1"/>
+      </w:tblPr>
+      <w:tblGrid>
+        <w:gridCol w:w="3000"/>
+        <w:gridCol w:w="1580"/>
+        <w:gridCol w:w="1941"/>
+      </w:tblGrid>
+      <w:tr>
+        <w:trPr>
+          <w:trHeight w:val="300"/>
+          <w:jc w:val="center"/>
+        </w:trPr>
+        <w:tc>
+          <w:tcPr>
+            <w:tcW w:w="3000" w:type="dxa"/>
+            <w:tcBorders>
+              <w:top w:val="nil"/>
+              <w:left w:val="nil"/>
+              <w:bottom w:val="nil"/>
+              <w:right w:val="nil"/>
+            </w:tcBorders>
+            <w:shd w:val="clear" w:color="000000" w:fill="FFFF00"/>
+            <w:noWrap/>
+            <w:vAlign w:val="bottom"/>
+            <w:hideMark/>
+          </w:tcPr>
+          <w:p>
+            <w:pPr>
+              <w:spacing w:before="0" w:after="0" w:line="240" w:lineRule="auto"/>
+              <w:jc w:val="left"/>
+              <w:rPr>
+                <w:rFonts w:ascii="Calibri" w:eastAsia="Times New Roman" w:hAnsi="Calibri" w:cs="Times New Roman"/>
+                <w:color w:val="000000"/>
+                <w:lang w:eastAsia="es-AR"/>
+              </w:rPr>
+            </w:pPr>
+            <w:r>
+              <w:rPr>
+                <w:rFonts w:ascii="Calibri" w:eastAsia="Times New Roman" w:hAnsi="Calibri" w:cs="Times New Roman"/>
+                <w:color w:val="000000"/>
+                <w:lang w:eastAsia="es-AR"/>
+              </w:rPr>
+              <w:t>Concepto</w:t>
+            </w:r>
+          </w:p>
+        </w:tc>
+        <w:tc>
+          <w:tcPr>
+            <w:tcW w:w="1580" w:type="dxa"/>
+            <w:tcBorders>
+              <w:top w:val="nil"/>
+              <w:left w:val="nil"/>
+              <w:bottom w:val="nil"/>
+              <w:right w:val="nil"/>
+            </w:tcBorders>
+            <w:shd w:val="clear" w:color="000000" w:fill="FFFF00"/>
+            <w:noWrap/>
+            <w:vAlign w:val="bottom"/>
+            <w:hideMark/>
+          </w:tcPr>
+          <w:p>
+            <w:pPr>
+              <w:spacing w:before="0" w:after="0" w:line="240" w:lineRule="auto"/>
+              <w:jc w:val="left"/>
+              <w:rPr>
+                <w:rFonts w:ascii="Calibri" w:eastAsia="Times New Roman" w:hAnsi="Calibri" w:cs="Times New Roman"/>
+                <w:color w:val="000000"/>
+                <w:lang w:eastAsia="es-AR"/>
+              </w:rPr>
+            </w:pPr>
+            <w:r>
+              <w:rPr>
+                <w:rFonts w:ascii="Calibri" w:eastAsia="Times New Roman" w:hAnsi="Calibri" w:cs="Times New Roman"/>
+                <w:color w:val="000000"/>
+                <w:lang w:eastAsia="es-AR"/>
+              </w:rPr>
+              <w:t>Año 2016</w:t>
+            </w:r>
+          </w:p>
+        </w:tc>
+        <w:tc>
+          <w:tcPr>
+            <w:tcW w:w="1941" w:type="dxa"/>
+            <w:tcBorders>
+              <w:top w:val="nil"/>
+              <w:left w:val="nil"/>
+              <w:bottom w:val="nil"/>
+              <w:right w:val="nil"/>
+            </w:tcBorders>
+            <w:shd w:val="clear" w:color="000000" w:fill="FFFF00"/>
+            <w:noWrap/>
+            <w:vAlign w:val="bottom"/>
+            <w:hideMark/>
+          </w:tcPr>
+          <w:p>
+            <w:pPr>
+              <w:spacing w:before="0" w:after="0" w:line="240" w:lineRule="auto"/>
+              <w:jc w:val="left"/>
+              <w:rPr>
+                <w:rFonts w:ascii="Calibri" w:eastAsia="Times New Roman" w:hAnsi="Calibri" w:cs="Times New Roman"/>
+                <w:color w:val="000000"/>
+                <w:lang w:eastAsia="es-AR"/>
+              </w:rPr>
+            </w:pPr>
+            <w:r>
+              <w:rPr>
+                <w:rFonts w:ascii="Calibri" w:eastAsia="Times New Roman" w:hAnsi="Calibri" w:cs="Times New Roman"/>
+                <w:color w:val="000000"/>
+                <w:lang w:eastAsia="es-AR"/>
+              </w:rPr>
+              <w:t>Año 2017</w:t>
+            </w:r>
+          </w:p>
+        </w:tc>
+      </w:tr>
+      <w:tr>
+        <w:trPr>
+          <w:trHeight w:val="300"/>
+          <w:jc w:val="center"/>
+        </w:trPr>
+        <w:tc>
+          <w:tcPr>
+            <w:tcW w:w="3000" w:type="dxa"/>
+            <w:tcBorders>
+              <w:top w:val="nil"/>
+              <w:left w:val="nil"/>
+              <w:bottom w:val="nil"/>
+              <w:right w:val="single" w:sz="12" w:space="0" w:color="auto"/>
+            </w:tcBorders>
+            <w:shd w:val="clear" w:color="000000" w:fill="C6E0B4"/>
+            <w:noWrap/>
+            <w:vAlign w:val="bottom"/>
+            <w:hideMark/>
+          </w:tcPr>
+          <w:p>
+            <w:pPr>
+              <w:spacing w:before="0" w:after="0" w:line="240" w:lineRule="auto"/>
+              <w:jc w:val="left"/>
+              <w:rPr>
+                <w:rFonts w:ascii="Calibri" w:eastAsia="Times New Roman" w:hAnsi="Calibri" w:cs="Times New Roman"/>
+                <w:color w:val="000000"/>
+                <w:lang w:eastAsia="es-AR"/>
+              </w:rPr>
+            </w:pPr>
+            <w:r>
+              <w:rPr>
+                <w:rFonts w:ascii="Calibri" w:eastAsia="Times New Roman" w:hAnsi="Calibri" w:cs="Times New Roman"/>
+                <w:color w:val="000000"/>
+                <w:lang w:eastAsia="es-AR"/>
+              </w:rPr>
+              <w:t>Fondo Inicial</w:t>
+            </w:r>
+          </w:p>
+        </w:tc>
+        <w:tc>
+          <w:tcPr>
+            <w:tcW w:w="1580" w:type="dxa"/>
+            <w:tcBorders>
+              <w:top w:val="nil"/>
+              <w:left w:val="nil"/>
+              <w:bottom w:val="nil"/>
+              <w:right w:val="single" w:sz="12" w:space="0" w:color="auto"/>
+            </w:tcBorders>
+            <w:shd w:val="clear" w:color="000000" w:fill="C6E0B4"/>
+            <w:noWrap/>
+            <w:vAlign w:val="bottom"/>
+            <w:hideMark/>
+          </w:tcPr>
+          <w:p>
+            <w:pPr>
+              <w:spacing w:before="0" w:after="0" w:line="240" w:lineRule="auto"/>
+              <w:jc w:val="right"/>
+              <w:rPr>
+                <w:rFonts w:ascii="Calibri" w:eastAsia="Times New Roman" w:hAnsi="Calibri" w:cs="Times New Roman"/>
+                <w:color w:val="000000"/>
+                <w:lang w:eastAsia="es-AR"/>
+              </w:rPr>
+            </w:pPr>
+            <w:r>
+              <w:rPr>
+                <w:rFonts w:ascii="Calibri" w:eastAsia="Times New Roman" w:hAnsi="Calibri" w:cs="Times New Roman"/>
+                <w:color w:val="000000"/>
+                <w:lang w:eastAsia="es-AR"/>
+              </w:rPr>
+              <w:t>$ 500.838,00</w:t>
+            </w:r>
+          </w:p>
+        </w:tc>
+        <w:tc>
+          <w:tcPr>
+            <w:tcW w:w="1941" w:type="dxa"/>
+            <w:tcBorders>
+              <w:top w:val="nil"/>
+              <w:left w:val="nil"/>
+              <w:bottom w:val="nil"/>
+              <w:right w:val="single" w:sz="12" w:space="0" w:color="auto"/>
+            </w:tcBorders>
+            <w:shd w:val="clear" w:color="000000" w:fill="C6E0B4"/>
+            <w:noWrap/>
+            <w:vAlign w:val="bottom"/>
+            <w:hideMark/>
+          </w:tcPr>
+          <w:p>
+            <w:pPr>
+              <w:spacing w:before="0" w:after="0" w:line="240" w:lineRule="auto"/>
+              <w:jc w:val="right"/>
+              <w:rPr>
+                <w:rFonts w:ascii="Calibri" w:eastAsia="Times New Roman" w:hAnsi="Calibri" w:cs="Times New Roman"/>
+                <w:color w:val="000000"/>
+                <w:lang w:eastAsia="es-AR"/>
+              </w:rPr>
+            </w:pPr>
+            <w:r>
+              <w:rPr>
+                <w:rFonts w:ascii="Calibri" w:eastAsia="Times New Roman" w:hAnsi="Calibri" w:cs="Times New Roman"/>
+                <w:color w:val="000000"/>
+                <w:lang w:eastAsia="es-AR"/>
+              </w:rPr>
+              <w:t>$ 442.327,07</w:t>
+            </w:r>
+          </w:p>
+        </w:tc>
+      </w:tr>
+      <w:tr>
+        <w:trPr>
+          <w:trHeight w:val="300"/>
+          <w:jc w:val="center"/>
+        </w:trPr>
+        <w:tc>
+          <w:tcPr>
+            <w:tcW w:w="3000" w:type="dxa"/>
+            <w:tcBorders>
+              <w:top w:val="nil"/>
+              <w:left w:val="nil"/>
+              <w:bottom w:val="nil"/>
+              <w:right w:val="single" w:sz="12" w:space="0" w:color="auto"/>
+            </w:tcBorders>
+            <w:shd w:val="clear" w:color="000000" w:fill="FF0000"/>
+            <w:noWrap/>
+            <w:vAlign w:val="bottom"/>
+            <w:hideMark/>
+          </w:tcPr>
+          <w:p>
+            <w:pPr>
+              <w:spacing w:before="0" w:after="0" w:line="240" w:lineRule="auto"/>
+              <w:jc w:val="left"/>
+              <w:rPr>
+                <w:rFonts w:ascii="Calibri" w:eastAsia="Times New Roman" w:hAnsi="Calibri" w:cs="Times New Roman"/>
+                <w:color w:val="000000"/>
+                <w:lang w:eastAsia="es-AR"/>
+              </w:rPr>
+            </w:pPr>
+            <w:r>
+              <w:rPr>
+                <w:rFonts w:ascii="Calibri" w:eastAsia="Times New Roman" w:hAnsi="Calibri" w:cs="Times New Roman"/>
+                <w:color w:val="000000"/>
+                <w:lang w:eastAsia="es-AR"/>
+              </w:rPr>
+              <w:t>Inversion Inicial</w:t>
+            </w:r>
+          </w:p>
+        </w:tc>
+        <w:tc>
+          <w:tcPr>
+            <w:tcW w:w="1580" w:type="dxa"/>
+            <w:tcBorders>
+              <w:top w:val="nil"/>
+              <w:left w:val="nil"/>
+              <w:bottom w:val="nil"/>
+              <w:right w:val="single" w:sz="12" w:space="0" w:color="auto"/>
+            </w:tcBorders>
+            <w:shd w:val="clear" w:color="000000" w:fill="FF0000"/>
+            <w:noWrap/>
+            <w:vAlign w:val="bottom"/>
+            <w:hideMark/>
+          </w:tcPr>
+          <w:p>
+            <w:pPr>
+              <w:spacing w:before="0" w:after="0" w:line="240" w:lineRule="auto"/>
+              <w:jc w:val="right"/>
+              <w:rPr>
+                <w:rFonts w:ascii="Calibri" w:eastAsia="Times New Roman" w:hAnsi="Calibri" w:cs="Times New Roman"/>
+                <w:color w:val="FFFFFF"/>
+                <w:lang w:eastAsia="es-AR"/>
+              </w:rPr>
+            </w:pPr>
+            <w:r>
+              <w:rPr>
+                <w:rFonts w:ascii="Calibri" w:eastAsia="Times New Roman" w:hAnsi="Calibri" w:cs="Times New Roman"/>
+                <w:color w:val="FFFFFF"/>
+                <w:lang w:eastAsia="es-AR"/>
+              </w:rPr>
+              <w:t>-$ 360.838,00</w:t>
+            </w:r>
+          </w:p>
+        </w:tc>
+        <w:tc>
+          <w:tcPr>
+            <w:tcW w:w="1941" w:type="dxa"/>
+            <w:tcBorders>
+              <w:top w:val="nil"/>
+              <w:left w:val="nil"/>
+              <w:bottom w:val="nil"/>
+              <w:right w:val="single" w:sz="12" w:space="0" w:color="auto"/>
+            </w:tcBorders>
+            <w:shd w:val="clear" w:color="000000" w:fill="FF0000"/>
+            <w:noWrap/>
+            <w:vAlign w:val="bottom"/>
+            <w:hideMark/>
+          </w:tcPr>
+          <w:p>
+            <w:pPr>
+              <w:spacing w:before="0" w:after="0" w:line="240" w:lineRule="auto"/>
+              <w:jc w:val="right"/>
+              <w:rPr>
+                <w:rFonts w:ascii="Calibri" w:eastAsia="Times New Roman" w:hAnsi="Calibri" w:cs="Times New Roman"/>
+                <w:color w:val="FFFFFF"/>
+                <w:lang w:eastAsia="es-AR"/>
+              </w:rPr>
+            </w:pPr>
+            <w:r>
+              <w:rPr>
+                <w:rFonts w:ascii="Calibri" w:eastAsia="Times New Roman" w:hAnsi="Calibri" w:cs="Times New Roman"/>
+                <w:color w:val="FFFFFF"/>
+                <w:lang w:eastAsia="es-AR"/>
+              </w:rPr>
+              <w:t>-$ 139.300,00</w:t>
+            </w:r>
+          </w:p>
+        </w:tc>
+      </w:tr>
+      <w:tr>
+        <w:trPr>
+          <w:trHeight w:val="300"/>
+          <w:jc w:val="center"/>
+        </w:trPr>
+        <w:tc>
+          <w:tcPr>
+            <w:tcW w:w="3000" w:type="dxa"/>
+            <w:tcBorders>
+              <w:top w:val="nil"/>
+              <w:left w:val="nil"/>
+              <w:bottom w:val="nil"/>
+              <w:right w:val="single" w:sz="12" w:space="0" w:color="auto"/>
+            </w:tcBorders>
+            <w:shd w:val="clear" w:color="000000" w:fill="B4C6E7"/>
+            <w:noWrap/>
+            <w:vAlign w:val="bottom"/>
+            <w:hideMark/>
+          </w:tcPr>
+          <w:p>
+            <w:pPr>
+              <w:spacing w:before="0" w:after="0" w:line="240" w:lineRule="auto"/>
+              <w:jc w:val="left"/>
+              <w:rPr>
+                <w:rFonts w:ascii="Calibri" w:eastAsia="Times New Roman" w:hAnsi="Calibri" w:cs="Times New Roman"/>
+                <w:color w:val="000000"/>
+                <w:lang w:eastAsia="es-AR"/>
+              </w:rPr>
+            </w:pPr>
+            <w:r>
+              <w:rPr>
+                <w:rFonts w:ascii="Calibri" w:eastAsia="Times New Roman" w:hAnsi="Calibri" w:cs="Times New Roman"/>
+                <w:color w:val="000000"/>
+                <w:lang w:eastAsia="es-AR"/>
+              </w:rPr>
+              <w:t>Caja</w:t>
+            </w:r>
+          </w:p>
+        </w:tc>
+        <w:tc>
+          <w:tcPr>
+            <w:tcW w:w="1580" w:type="dxa"/>
+            <w:tcBorders>
+              <w:top w:val="nil"/>
+              <w:left w:val="nil"/>
+              <w:bottom w:val="nil"/>
+              <w:right w:val="single" w:sz="12" w:space="0" w:color="auto"/>
+            </w:tcBorders>
+            <w:shd w:val="clear" w:color="000000" w:fill="B4C6E7"/>
+            <w:noWrap/>
+            <w:vAlign w:val="bottom"/>
+            <w:hideMark/>
+          </w:tcPr>
+          <w:p>
+            <w:pPr>
+              <w:spacing w:before="0" w:after="0" w:line="240" w:lineRule="auto"/>
+              <w:jc w:val="right"/>
+              <w:rPr>
+                <w:rFonts w:ascii="Calibri" w:eastAsia="Times New Roman" w:hAnsi="Calibri" w:cs="Times New Roman"/>
+                <w:color w:val="000000"/>
+                <w:lang w:eastAsia="es-AR"/>
+              </w:rPr>
+            </w:pPr>
+            <w:r>
+              <w:rPr>
+                <w:rFonts w:ascii="Calibri" w:eastAsia="Times New Roman" w:hAnsi="Calibri" w:cs="Times New Roman"/>
+                <w:color w:val="000000"/>
+                <w:lang w:eastAsia="es-AR"/>
+              </w:rPr>
+              <w:t>$ 140.000,00</w:t>
+            </w:r>
+          </w:p>
+        </w:tc>
+        <w:tc>
+          <w:tcPr>
+            <w:tcW w:w="1941" w:type="dxa"/>
+            <w:tcBorders>
+              <w:top w:val="nil"/>
+              <w:left w:val="nil"/>
+              <w:bottom w:val="nil"/>
+              <w:right w:val="single" w:sz="12" w:space="0" w:color="auto"/>
+            </w:tcBorders>
+            <w:shd w:val="clear" w:color="000000" w:fill="B4C6E7"/>
+            <w:noWrap/>
+            <w:vAlign w:val="bottom"/>
+            <w:hideMark/>
+          </w:tcPr>
+          <w:p>
+            <w:pPr>
+              <w:spacing w:before="0" w:after="0" w:line="240" w:lineRule="auto"/>
+              <w:jc w:val="right"/>
+              <w:rPr>
+                <w:rFonts w:ascii="Calibri" w:eastAsia="Times New Roman" w:hAnsi="Calibri" w:cs="Times New Roman"/>
+                <w:color w:val="000000"/>
+                <w:lang w:eastAsia="es-AR"/>
+              </w:rPr>
+            </w:pPr>
+            <w:r>
+              <w:rPr>
+                <w:rFonts w:ascii="Calibri" w:eastAsia="Times New Roman" w:hAnsi="Calibri" w:cs="Times New Roman"/>
+                <w:color w:val="000000"/>
+                <w:lang w:eastAsia="es-AR"/>
+              </w:rPr>
+              <w:t>$ 303.027,07</w:t>
+            </w:r>
+          </w:p>
+        </w:tc>
+      </w:tr>
+      <w:tr>
+        <w:trPr>
+          <w:trHeight w:val="300"/>
+          <w:jc w:val="center"/>
+        </w:trPr>
+        <w:tc>
+          <w:tcPr>
+            <w:tcW w:w="3000" w:type="dxa"/>
+            <w:tcBorders>
+              <w:top w:val="nil"/>
+              <w:left w:val="nil"/>
+              <w:bottom w:val="nil"/>
+              <w:right w:val="single" w:sz="12" w:space="0" w:color="auto"/>
+            </w:tcBorders>
+            <w:shd w:val="clear" w:color="000000" w:fill="70AD47"/>
+            <w:noWrap/>
+            <w:vAlign w:val="bottom"/>
+            <w:hideMark/>
+          </w:tcPr>
+          <w:p>
+            <w:pPr>
+              <w:spacing w:before="0" w:after="0" w:line="240" w:lineRule="auto"/>
+              <w:jc w:val="left"/>
+              <w:rPr>
+                <w:rFonts w:ascii="Calibri" w:eastAsia="Times New Roman" w:hAnsi="Calibri" w:cs="Times New Roman"/>
+                <w:color w:val="000000"/>
+                <w:lang w:eastAsia="es-AR"/>
+              </w:rPr>
+            </w:pPr>
+            <w:r>
+              <w:rPr>
+                <w:rFonts w:ascii="Calibri" w:eastAsia="Times New Roman" w:hAnsi="Calibri" w:cs="Times New Roman"/>
+                <w:color w:val="000000"/>
+                <w:lang w:eastAsia="es-AR"/>
+              </w:rPr>
+              <w:t>Ingresos</w:t>
+            </w:r>
+          </w:p>
+        </w:tc>
+        <w:tc>
+          <w:tcPr>
+            <w:tcW w:w="1580" w:type="dxa"/>
+            <w:tcBorders>
+              <w:top w:val="nil"/>
+              <w:left w:val="nil"/>
+              <w:bottom w:val="nil"/>
+              <w:right w:val="single" w:sz="12" w:space="0" w:color="auto"/>
+            </w:tcBorders>
+            <w:shd w:val="clear" w:color="000000" w:fill="70AD47"/>
+            <w:noWrap/>
+            <w:vAlign w:val="bottom"/>
+            <w:hideMark/>
+          </w:tcPr>
+          <w:p>
+            <w:pPr>
+              <w:spacing w:before="0" w:after="0" w:line="240" w:lineRule="auto"/>
+              <w:jc w:val="right"/>
+              <w:rPr>
+                <w:rFonts w:ascii="Calibri" w:eastAsia="Times New Roman" w:hAnsi="Calibri" w:cs="Times New Roman"/>
+                <w:color w:val="FFFFFF"/>
+                <w:lang w:eastAsia="es-AR"/>
+              </w:rPr>
+            </w:pPr>
+            <w:r>
+              <w:rPr>
+                <w:rFonts w:ascii="Calibri" w:eastAsia="Times New Roman" w:hAnsi="Calibri" w:cs="Times New Roman"/>
+                <w:color w:val="FFFFFF"/>
+                <w:lang w:eastAsia="es-AR"/>
+              </w:rPr>
+              <w:t>$ 4.746.048,00</w:t>
+            </w:r>
+          </w:p>
+        </w:tc>
+        <w:tc>
+          <w:tcPr>
+            <w:tcW w:w="1941" w:type="dxa"/>
+            <w:tcBorders>
+              <w:top w:val="nil"/>
+              <w:left w:val="nil"/>
+              <w:bottom w:val="nil"/>
+              <w:right w:val="single" w:sz="12" w:space="0" w:color="auto"/>
+            </w:tcBorders>
+            <w:shd w:val="clear" w:color="000000" w:fill="70AD47"/>
+            <w:noWrap/>
+            <w:vAlign w:val="bottom"/>
+            <w:hideMark/>
+          </w:tcPr>
+          <w:p>
+            <w:pPr>
+              <w:spacing w:before="0" w:after="0" w:line="240" w:lineRule="auto"/>
+              <w:jc w:val="right"/>
+              <w:rPr>
+                <w:rFonts w:ascii="Calibri" w:eastAsia="Times New Roman" w:hAnsi="Calibri" w:cs="Times New Roman"/>
+                <w:color w:val="FFFFFF"/>
+                <w:lang w:eastAsia="es-AR"/>
+              </w:rPr>
+            </w:pPr>
+            <w:r>
+              <w:rPr>
+                <w:rFonts w:ascii="Calibri" w:eastAsia="Times New Roman" w:hAnsi="Calibri" w:cs="Times New Roman"/>
+                <w:color w:val="FFFFFF"/>
+                <w:lang w:eastAsia="es-AR"/>
+              </w:rPr>
+              <w:t>$ 11.749.308,00</w:t>
+            </w:r>
+          </w:p>
+        </w:tc>
+      </w:tr>
+      <w:tr>
+        <w:trPr>
+          <w:trHeight w:val="300"/>
+          <w:jc w:val="center"/>
+        </w:trPr>
+        <w:tc>
+          <w:tcPr>
+            <w:tcW w:w="3000" w:type="dxa"/>
+            <w:tcBorders>
+              <w:top w:val="nil"/>
+              <w:left w:val="nil"/>
+              <w:bottom w:val="nil"/>
+              <w:right w:val="single" w:sz="12" w:space="0" w:color="auto"/>
+            </w:tcBorders>
+            <w:shd w:val="clear" w:color="000000" w:fill="FF0000"/>
+            <w:noWrap/>
+            <w:vAlign w:val="bottom"/>
+            <w:hideMark/>
+          </w:tcPr>
+          <w:p>
+            <w:pPr>
+              <w:spacing w:before="0" w:after="0" w:line="240" w:lineRule="auto"/>
+              <w:jc w:val="left"/>
+              <w:rPr>
+                <w:rFonts w:ascii="Calibri" w:eastAsia="Times New Roman" w:hAnsi="Calibri" w:cs="Times New Roman"/>
+                <w:color w:val="000000"/>
+                <w:lang w:eastAsia="es-AR"/>
+              </w:rPr>
+            </w:pPr>
+            <w:r>
+              <w:rPr>
+                <w:rFonts w:ascii="Calibri" w:eastAsia="Times New Roman" w:hAnsi="Calibri" w:cs="Times New Roman"/>
+                <w:color w:val="000000"/>
+                <w:lang w:eastAsia="es-AR"/>
+              </w:rPr>
+              <w:t>Egresos</w:t>
+            </w:r>
+            <w:r>
+              <w:rPr>
+                <w:rFonts w:ascii="Calibri" w:eastAsia="Times New Roman" w:hAnsi="Calibri" w:cs="Times New Roman"/>
+                <w:color w:val="000000"/>
+                <w:lang w:eastAsia="es-AR"/>
+              </w:rPr>
+              <w:t xml:space="preserve"> (-5%)</w:t>
+            </w:r>
+          </w:p>
+        </w:tc>
+        <w:tc>
+          <w:tcPr>
+            <w:tcW w:w="1580" w:type="dxa"/>
+            <w:tcBorders>
+              <w:top w:val="nil"/>
+              <w:left w:val="nil"/>
+              <w:bottom w:val="nil"/>
+              <w:right w:val="single" w:sz="12" w:space="0" w:color="auto"/>
+            </w:tcBorders>
+            <w:shd w:val="clear" w:color="000000" w:fill="FF0000"/>
+            <w:noWrap/>
+            <w:vAlign w:val="bottom"/>
+            <w:hideMark/>
+          </w:tcPr>
+          <w:p>
+            <w:pPr>
+              <w:spacing w:before="0" w:after="0" w:line="240" w:lineRule="auto"/>
+              <w:jc w:val="right"/>
+              <w:rPr>
+                <w:rFonts w:ascii="Calibri" w:eastAsia="Times New Roman" w:hAnsi="Calibri" w:cs="Times New Roman"/>
+                <w:color w:val="FFFFFF"/>
+                <w:lang w:eastAsia="es-AR"/>
+              </w:rPr>
+            </w:pPr>
+            <w:r>
+              <w:rPr>
+                <w:rFonts w:ascii="Calibri" w:eastAsia="Times New Roman" w:hAnsi="Calibri" w:cs="Times New Roman"/>
+                <w:color w:val="FFFFFF"/>
+                <w:lang w:eastAsia="es-AR"/>
+              </w:rPr>
+              <w:t>-$ 4.280.929,43</w:t>
+            </w:r>
+          </w:p>
+        </w:tc>
+        <w:tc>
+          <w:tcPr>
+            <w:tcW w:w="1941" w:type="dxa"/>
+            <w:tcBorders>
+              <w:top w:val="nil"/>
+              <w:left w:val="nil"/>
+              <w:bottom w:val="nil"/>
+              <w:right w:val="single" w:sz="12" w:space="0" w:color="auto"/>
+            </w:tcBorders>
+            <w:shd w:val="clear" w:color="000000" w:fill="FF0000"/>
+            <w:noWrap/>
+            <w:vAlign w:val="bottom"/>
+            <w:hideMark/>
+          </w:tcPr>
+          <w:p>
+            <w:pPr>
+              <w:spacing w:before="0" w:after="0" w:line="240" w:lineRule="auto"/>
+              <w:jc w:val="right"/>
+              <w:rPr>
+                <w:rFonts w:ascii="Calibri" w:eastAsia="Times New Roman" w:hAnsi="Calibri" w:cs="Times New Roman"/>
+                <w:color w:val="FFFFFF"/>
+                <w:lang w:eastAsia="es-AR"/>
+              </w:rPr>
+            </w:pPr>
+            <w:r>
+              <w:rPr>
+                <w:rFonts w:ascii="Calibri" w:eastAsia="Times New Roman" w:hAnsi="Calibri" w:cs="Times New Roman"/>
+                <w:color w:val="FFFFFF"/>
+                <w:lang w:eastAsia="es-AR"/>
+              </w:rPr>
+              <w:t>-$ 9.513.409,34</w:t>
+            </w:r>
+          </w:p>
+        </w:tc>
+      </w:tr>
+      <w:tr>
+        <w:trPr>
+          <w:trHeight w:val="300"/>
+          <w:jc w:val="center"/>
+        </w:trPr>
+        <w:tc>
+          <w:tcPr>
+            <w:tcW w:w="3000" w:type="dxa"/>
+            <w:tcBorders>
+              <w:top w:val="nil"/>
+              <w:left w:val="nil"/>
+              <w:bottom w:val="nil"/>
+              <w:right w:val="single" w:sz="12" w:space="0" w:color="auto"/>
+            </w:tcBorders>
+            <w:shd w:val="clear" w:color="000000" w:fill="FFC000"/>
+            <w:noWrap/>
+            <w:vAlign w:val="bottom"/>
+            <w:hideMark/>
+          </w:tcPr>
+          <w:p>
+            <w:pPr>
+              <w:spacing w:before="0" w:after="0" w:line="240" w:lineRule="auto"/>
+              <w:jc w:val="left"/>
+              <w:rPr>
+                <w:rFonts w:ascii="Calibri" w:eastAsia="Times New Roman" w:hAnsi="Calibri" w:cs="Times New Roman"/>
+                <w:color w:val="000000"/>
+                <w:lang w:eastAsia="es-AR"/>
+              </w:rPr>
+            </w:pPr>
+            <w:r>
+              <w:rPr>
+                <w:rFonts w:ascii="Calibri" w:eastAsia="Times New Roman" w:hAnsi="Calibri" w:cs="Times New Roman"/>
+                <w:color w:val="000000"/>
+                <w:lang w:eastAsia="es-AR"/>
+              </w:rPr>
+              <w:t>Ganancia Neta</w:t>
+            </w:r>
+          </w:p>
+        </w:tc>
+        <w:tc>
+          <w:tcPr>
+            <w:tcW w:w="1580" w:type="dxa"/>
+            <w:tcBorders>
+              <w:top w:val="nil"/>
+              <w:left w:val="nil"/>
+              <w:bottom w:val="nil"/>
+              <w:right w:val="single" w:sz="12" w:space="0" w:color="auto"/>
+            </w:tcBorders>
+            <w:shd w:val="clear" w:color="000000" w:fill="FFC000"/>
+            <w:noWrap/>
+            <w:vAlign w:val="bottom"/>
+            <w:hideMark/>
+          </w:tcPr>
+          <w:p>
+            <w:pPr>
+              <w:spacing w:before="0" w:after="0" w:line="240" w:lineRule="auto"/>
+              <w:jc w:val="right"/>
+              <w:rPr>
+                <w:rFonts w:ascii="Calibri" w:eastAsia="Times New Roman" w:hAnsi="Calibri" w:cs="Times New Roman"/>
+                <w:color w:val="000000"/>
+                <w:lang w:eastAsia="es-AR"/>
+              </w:rPr>
+            </w:pPr>
+            <w:r>
+              <w:rPr>
+                <w:rFonts w:ascii="Calibri" w:eastAsia="Times New Roman" w:hAnsi="Calibri" w:cs="Times New Roman"/>
+                <w:color w:val="000000"/>
+                <w:lang w:eastAsia="es-AR"/>
+              </w:rPr>
+              <w:t>$ 465.118,57</w:t>
+            </w:r>
+          </w:p>
+        </w:tc>
+        <w:tc>
+          <w:tcPr>
+            <w:tcW w:w="1941" w:type="dxa"/>
+            <w:tcBorders>
+              <w:top w:val="nil"/>
+              <w:left w:val="nil"/>
+              <w:bottom w:val="nil"/>
+              <w:right w:val="single" w:sz="12" w:space="0" w:color="auto"/>
+            </w:tcBorders>
+            <w:shd w:val="clear" w:color="000000" w:fill="FFC000"/>
+            <w:noWrap/>
+            <w:vAlign w:val="bottom"/>
+            <w:hideMark/>
+          </w:tcPr>
+          <w:p>
+            <w:pPr>
+              <w:spacing w:before="0" w:after="0" w:line="240" w:lineRule="auto"/>
+              <w:jc w:val="right"/>
+              <w:rPr>
+                <w:rFonts w:ascii="Calibri" w:eastAsia="Times New Roman" w:hAnsi="Calibri" w:cs="Times New Roman"/>
+                <w:color w:val="000000"/>
+                <w:lang w:eastAsia="es-AR"/>
+              </w:rPr>
+            </w:pPr>
+            <w:r>
+              <w:rPr>
+                <w:rFonts w:ascii="Calibri" w:eastAsia="Times New Roman" w:hAnsi="Calibri" w:cs="Times New Roman"/>
+                <w:color w:val="000000"/>
+                <w:lang w:eastAsia="es-AR"/>
+              </w:rPr>
+              <w:t>$ 2.235.898,66</w:t>
+            </w:r>
+          </w:p>
+        </w:tc>
+      </w:tr>
+      <w:tr>
+        <w:trPr>
+          <w:trHeight w:val="300"/>
+          <w:jc w:val="center"/>
+        </w:trPr>
+        <w:tc>
+          <w:tcPr>
+            <w:tcW w:w="3000" w:type="dxa"/>
+            <w:tcBorders>
+              <w:top w:val="nil"/>
+              <w:left w:val="nil"/>
+              <w:bottom w:val="nil"/>
+              <w:right w:val="single" w:sz="12" w:space="0" w:color="auto"/>
+            </w:tcBorders>
+            <w:shd w:val="clear" w:color="000000" w:fill="FF0000"/>
+            <w:noWrap/>
+            <w:vAlign w:val="bottom"/>
+            <w:hideMark/>
+          </w:tcPr>
+          <w:p>
+            <w:pPr>
+              <w:spacing w:before="0" w:after="0" w:line="240" w:lineRule="auto"/>
+              <w:jc w:val="left"/>
+              <w:rPr>
+                <w:rFonts w:ascii="Calibri" w:eastAsia="Times New Roman" w:hAnsi="Calibri" w:cs="Times New Roman"/>
+                <w:color w:val="000000"/>
+                <w:lang w:eastAsia="es-AR"/>
+              </w:rPr>
+            </w:pPr>
+            <w:r>
+              <w:rPr>
+                <w:rFonts w:ascii="Calibri" w:eastAsia="Times New Roman" w:hAnsi="Calibri" w:cs="Times New Roman"/>
+                <w:color w:val="000000"/>
+                <w:lang w:eastAsia="es-AR"/>
+              </w:rPr>
+              <w:t>Impuesto a las ganancias (35%)</w:t>
+            </w:r>
+          </w:p>
+        </w:tc>
+        <w:tc>
+          <w:tcPr>
+            <w:tcW w:w="1580" w:type="dxa"/>
+            <w:tcBorders>
+              <w:top w:val="nil"/>
+              <w:left w:val="nil"/>
+              <w:bottom w:val="nil"/>
+              <w:right w:val="single" w:sz="12" w:space="0" w:color="auto"/>
+            </w:tcBorders>
+            <w:shd w:val="clear" w:color="000000" w:fill="FF0000"/>
+            <w:noWrap/>
+            <w:vAlign w:val="bottom"/>
+            <w:hideMark/>
+          </w:tcPr>
+          <w:p>
+            <w:pPr>
+              <w:spacing w:before="0" w:after="0" w:line="240" w:lineRule="auto"/>
+              <w:jc w:val="right"/>
+              <w:rPr>
+                <w:rFonts w:ascii="Calibri" w:eastAsia="Times New Roman" w:hAnsi="Calibri" w:cs="Times New Roman"/>
+                <w:color w:val="FFFFFF"/>
+                <w:lang w:eastAsia="es-AR"/>
+              </w:rPr>
+            </w:pPr>
+            <w:r>
+              <w:rPr>
+                <w:rFonts w:ascii="Calibri" w:eastAsia="Times New Roman" w:hAnsi="Calibri" w:cs="Times New Roman"/>
+                <w:color w:val="FFFFFF"/>
+                <w:lang w:eastAsia="es-AR"/>
+              </w:rPr>
+              <w:t>-$ 162.791,50</w:t>
+            </w:r>
+          </w:p>
+        </w:tc>
+        <w:tc>
+          <w:tcPr>
+            <w:tcW w:w="1941" w:type="dxa"/>
+            <w:tcBorders>
+              <w:top w:val="nil"/>
+              <w:left w:val="nil"/>
+              <w:bottom w:val="nil"/>
+              <w:right w:val="single" w:sz="12" w:space="0" w:color="auto"/>
+            </w:tcBorders>
+            <w:shd w:val="clear" w:color="000000" w:fill="FF0000"/>
+            <w:noWrap/>
+            <w:vAlign w:val="bottom"/>
+            <w:hideMark/>
+          </w:tcPr>
+          <w:p>
+            <w:pPr>
+              <w:spacing w:before="0" w:after="0" w:line="240" w:lineRule="auto"/>
+              <w:jc w:val="right"/>
+              <w:rPr>
+                <w:rFonts w:ascii="Calibri" w:eastAsia="Times New Roman" w:hAnsi="Calibri" w:cs="Times New Roman"/>
+                <w:color w:val="FFFFFF"/>
+                <w:lang w:eastAsia="es-AR"/>
+              </w:rPr>
+            </w:pPr>
+            <w:r>
+              <w:rPr>
+                <w:rFonts w:ascii="Calibri" w:eastAsia="Times New Roman" w:hAnsi="Calibri" w:cs="Times New Roman"/>
+                <w:color w:val="FFFFFF"/>
+                <w:lang w:eastAsia="es-AR"/>
+              </w:rPr>
+              <w:t>-$ 782.564,53</w:t>
+            </w:r>
+          </w:p>
+        </w:tc>
+      </w:tr>
+      <w:tr>
+        <w:trPr>
+          <w:trHeight w:val="300"/>
+          <w:jc w:val="center"/>
+        </w:trPr>
+        <w:tc>
+          <w:tcPr>
+            <w:tcW w:w="3000" w:type="dxa"/>
+            <w:tcBorders>
+              <w:top w:val="nil"/>
+              <w:left w:val="nil"/>
+              <w:bottom w:val="nil"/>
+              <w:right w:val="single" w:sz="12" w:space="0" w:color="auto"/>
+            </w:tcBorders>
+            <w:shd w:val="clear" w:color="000000" w:fill="BDD7EE"/>
+            <w:noWrap/>
+            <w:vAlign w:val="bottom"/>
+            <w:hideMark/>
+          </w:tcPr>
+          <w:p>
+            <w:pPr>
+              <w:spacing w:before="0" w:after="0" w:line="240" w:lineRule="auto"/>
+              <w:jc w:val="left"/>
+              <w:rPr>
+                <w:rFonts w:ascii="Calibri" w:eastAsia="Times New Roman" w:hAnsi="Calibri" w:cs="Times New Roman"/>
+                <w:color w:val="000000"/>
+                <w:lang w:eastAsia="es-AR"/>
+              </w:rPr>
+            </w:pPr>
+            <w:r>
+              <w:rPr>
+                <w:rFonts w:ascii="Calibri" w:eastAsia="Times New Roman" w:hAnsi="Calibri" w:cs="Times New Roman"/>
+                <w:color w:val="000000"/>
+                <w:lang w:eastAsia="es-AR"/>
+              </w:rPr>
+              <w:t xml:space="preserve">Ganancias Totales </w:t>
+            </w:r>
+          </w:p>
+        </w:tc>
+        <w:tc>
+          <w:tcPr>
+            <w:tcW w:w="1580" w:type="dxa"/>
+            <w:tcBorders>
+              <w:top w:val="nil"/>
+              <w:left w:val="nil"/>
+              <w:bottom w:val="nil"/>
+              <w:right w:val="single" w:sz="12" w:space="0" w:color="auto"/>
+            </w:tcBorders>
+            <w:shd w:val="clear" w:color="000000" w:fill="BDD7EE"/>
+            <w:noWrap/>
+            <w:vAlign w:val="bottom"/>
+            <w:hideMark/>
+          </w:tcPr>
+          <w:p>
+            <w:pPr>
+              <w:spacing w:before="0" w:after="0" w:line="240" w:lineRule="auto"/>
+              <w:jc w:val="right"/>
+              <w:rPr>
+                <w:rFonts w:ascii="Calibri" w:eastAsia="Times New Roman" w:hAnsi="Calibri" w:cs="Times New Roman"/>
+                <w:color w:val="000000"/>
+                <w:lang w:eastAsia="es-AR"/>
+              </w:rPr>
+            </w:pPr>
+            <w:r>
+              <w:rPr>
+                <w:rFonts w:ascii="Calibri" w:eastAsia="Times New Roman" w:hAnsi="Calibri" w:cs="Times New Roman"/>
+                <w:color w:val="000000"/>
+                <w:lang w:eastAsia="es-AR"/>
+              </w:rPr>
+              <w:t>$ 302.327,07</w:t>
+            </w:r>
+          </w:p>
+        </w:tc>
+        <w:tc>
+          <w:tcPr>
+            <w:tcW w:w="1941" w:type="dxa"/>
+            <w:tcBorders>
+              <w:top w:val="nil"/>
+              <w:left w:val="nil"/>
+              <w:bottom w:val="nil"/>
+              <w:right w:val="single" w:sz="12" w:space="0" w:color="auto"/>
+            </w:tcBorders>
+            <w:shd w:val="clear" w:color="000000" w:fill="BDD7EE"/>
+            <w:noWrap/>
+            <w:vAlign w:val="bottom"/>
+            <w:hideMark/>
+          </w:tcPr>
+          <w:p>
+            <w:pPr>
+              <w:spacing w:before="0" w:after="0" w:line="240" w:lineRule="auto"/>
+              <w:jc w:val="right"/>
+              <w:rPr>
+                <w:rFonts w:ascii="Calibri" w:eastAsia="Times New Roman" w:hAnsi="Calibri" w:cs="Times New Roman"/>
+                <w:color w:val="000000"/>
+                <w:lang w:eastAsia="es-AR"/>
+              </w:rPr>
+            </w:pPr>
+            <w:r>
+              <w:rPr>
+                <w:rFonts w:ascii="Calibri" w:eastAsia="Times New Roman" w:hAnsi="Calibri" w:cs="Times New Roman"/>
+                <w:color w:val="000000"/>
+                <w:lang w:eastAsia="es-AR"/>
+              </w:rPr>
+              <w:t>$ 1.453.334,13</w:t>
+            </w:r>
+          </w:p>
+        </w:tc>
+      </w:tr>
+      <w:tr>
+        <w:trPr>
+          <w:trHeight w:val="300"/>
+          <w:jc w:val="center"/>
+        </w:trPr>
+        <w:tc>
+          <w:tcPr>
+            <w:tcW w:w="3000" w:type="dxa"/>
+            <w:tcBorders>
+              <w:top w:val="nil"/>
+              <w:left w:val="nil"/>
+              <w:bottom w:val="nil"/>
+              <w:right w:val="single" w:sz="12" w:space="0" w:color="auto"/>
+            </w:tcBorders>
+            <w:shd w:val="clear" w:color="000000" w:fill="FFD966"/>
+            <w:noWrap/>
+            <w:vAlign w:val="bottom"/>
+            <w:hideMark/>
+          </w:tcPr>
+          <w:p>
+            <w:pPr>
+              <w:spacing w:before="0" w:after="0" w:line="240" w:lineRule="auto"/>
+              <w:jc w:val="left"/>
+              <w:rPr>
+                <w:rFonts w:ascii="Calibri" w:eastAsia="Times New Roman" w:hAnsi="Calibri" w:cs="Times New Roman"/>
+                <w:color w:val="000000"/>
+                <w:lang w:eastAsia="es-AR"/>
+              </w:rPr>
+            </w:pPr>
+            <w:r>
+              <w:rPr>
+                <w:rFonts w:ascii="Calibri" w:eastAsia="Times New Roman" w:hAnsi="Calibri" w:cs="Times New Roman"/>
+                <w:color w:val="000000"/>
+                <w:lang w:eastAsia="es-AR"/>
+              </w:rPr>
+              <w:t>Fondo Final</w:t>
+            </w:r>
+          </w:p>
+        </w:tc>
+        <w:tc>
+          <w:tcPr>
+            <w:tcW w:w="1580" w:type="dxa"/>
+            <w:tcBorders>
+              <w:top w:val="nil"/>
+              <w:left w:val="nil"/>
+              <w:bottom w:val="nil"/>
+              <w:right w:val="single" w:sz="12" w:space="0" w:color="auto"/>
+            </w:tcBorders>
+            <w:shd w:val="clear" w:color="000000" w:fill="FFD966"/>
+            <w:noWrap/>
+            <w:vAlign w:val="bottom"/>
+            <w:hideMark/>
+          </w:tcPr>
+          <w:p>
+            <w:pPr>
+              <w:spacing w:before="0" w:after="0" w:line="240" w:lineRule="auto"/>
+              <w:jc w:val="right"/>
+              <w:rPr>
+                <w:rFonts w:ascii="Calibri" w:eastAsia="Times New Roman" w:hAnsi="Calibri" w:cs="Times New Roman"/>
+                <w:color w:val="000000"/>
+                <w:lang w:eastAsia="es-AR"/>
+              </w:rPr>
+            </w:pPr>
+            <w:r>
+              <w:rPr>
+                <w:rFonts w:ascii="Calibri" w:eastAsia="Times New Roman" w:hAnsi="Calibri" w:cs="Times New Roman"/>
+                <w:color w:val="000000"/>
+                <w:lang w:eastAsia="es-AR"/>
+              </w:rPr>
+              <w:t>$ 442.327,07</w:t>
+            </w:r>
+          </w:p>
+        </w:tc>
+        <w:tc>
+          <w:tcPr>
+            <w:tcW w:w="1941" w:type="dxa"/>
+            <w:tcBorders>
+              <w:top w:val="nil"/>
+              <w:left w:val="nil"/>
+              <w:bottom w:val="nil"/>
+              <w:right w:val="single" w:sz="12" w:space="0" w:color="auto"/>
+            </w:tcBorders>
+            <w:shd w:val="clear" w:color="000000" w:fill="FFD966"/>
+            <w:noWrap/>
+            <w:vAlign w:val="bottom"/>
+            <w:hideMark/>
+          </w:tcPr>
+          <w:p>
+            <w:pPr>
+              <w:spacing w:before="0" w:after="0" w:line="240" w:lineRule="auto"/>
+              <w:jc w:val="right"/>
+              <w:rPr>
+                <w:rFonts w:ascii="Calibri" w:eastAsia="Times New Roman" w:hAnsi="Calibri" w:cs="Times New Roman"/>
+                <w:color w:val="000000"/>
+                <w:lang w:eastAsia="es-AR"/>
+              </w:rPr>
+            </w:pPr>
+            <w:r>
+              <w:rPr>
+                <w:rFonts w:ascii="Calibri" w:eastAsia="Times New Roman" w:hAnsi="Calibri" w:cs="Times New Roman"/>
+                <w:color w:val="000000"/>
+                <w:lang w:eastAsia="es-AR"/>
+              </w:rPr>
+              <w:t>$ 1.756.361,20</w:t>
+            </w:r>
+          </w:p>
+        </w:tc>
+      </w:tr>
+    </w:tbl>
+    <w:p/>
+    <w:tbl>
+      <w:tblPr>
+        <w:tblW w:w="7440" w:type="dxa"/>
+        <w:jc w:val="center"/>
+        <w:tblCellMar>
+          <w:left w:w="70" w:type="dxa"/>
+          <w:right w:w="70" w:type="dxa"/>
+        </w:tblCellMar>
+        <w:tblLook w:val="04A0" w:firstRow="1" w:lastRow="0" w:firstColumn="1" w:lastColumn="0" w:noHBand="0" w:noVBand="1"/>
+      </w:tblPr>
+      <w:tblGrid>
+        <w:gridCol w:w="2405"/>
+        <w:gridCol w:w="1701"/>
+        <w:gridCol w:w="1559"/>
+        <w:gridCol w:w="1775"/>
+      </w:tblGrid>
+      <w:tr>
+        <w:trPr>
+          <w:trHeight w:val="300"/>
+          <w:jc w:val="center"/>
+        </w:trPr>
+        <w:tc>
+          <w:tcPr>
+            <w:tcW w:w="2405" w:type="dxa"/>
+            <w:tcBorders>
+              <w:top w:val="single" w:sz="4" w:space="0" w:color="auto"/>
+              <w:left w:val="single" w:sz="4" w:space="0" w:color="auto"/>
+              <w:bottom w:val="single" w:sz="4" w:space="0" w:color="auto"/>
+              <w:right w:val="single" w:sz="4" w:space="0" w:color="auto"/>
+            </w:tcBorders>
+            <w:shd w:val="clear" w:color="auto" w:fill="auto"/>
+            <w:noWrap/>
+            <w:vAlign w:val="bottom"/>
+            <w:hideMark/>
+          </w:tcPr>
+          <w:p>
+            <w:pPr>
+              <w:spacing w:before="0" w:after="0" w:line="240" w:lineRule="auto"/>
+              <w:jc w:val="left"/>
+              <w:rPr>
+                <w:rFonts w:ascii="Calibri" w:eastAsia="Times New Roman" w:hAnsi="Calibri" w:cs="Times New Roman"/>
+                <w:color w:val="000000"/>
+                <w:lang w:eastAsia="es-AR"/>
+              </w:rPr>
+            </w:pPr>
+            <w:r>
+              <w:rPr>
+                <w:rFonts w:ascii="Calibri" w:eastAsia="Times New Roman" w:hAnsi="Calibri" w:cs="Times New Roman"/>
+                <w:color w:val="000000"/>
+                <w:lang w:eastAsia="es-AR"/>
+              </w:rPr>
+              <w:t> </w:t>
+            </w:r>
+          </w:p>
+        </w:tc>
+        <w:tc>
+          <w:tcPr>
+            <w:tcW w:w="1701" w:type="dxa"/>
+            <w:tcBorders>
+              <w:top w:val="single" w:sz="4" w:space="0" w:color="auto"/>
+              <w:left w:val="nil"/>
+              <w:bottom w:val="single" w:sz="4" w:space="0" w:color="auto"/>
+              <w:right w:val="single" w:sz="4" w:space="0" w:color="auto"/>
+            </w:tcBorders>
+            <w:shd w:val="clear" w:color="000000" w:fill="FFFF00"/>
+            <w:noWrap/>
+            <w:vAlign w:val="bottom"/>
+            <w:hideMark/>
+          </w:tcPr>
+          <w:p>
+            <w:pPr>
+              <w:spacing w:before="0" w:after="0" w:line="240" w:lineRule="auto"/>
+              <w:jc w:val="left"/>
+              <w:rPr>
+                <w:rFonts w:ascii="Calibri" w:eastAsia="Times New Roman" w:hAnsi="Calibri" w:cs="Times New Roman"/>
+                <w:color w:val="000000"/>
+                <w:lang w:eastAsia="es-AR"/>
+              </w:rPr>
+            </w:pPr>
+            <w:r>
+              <w:rPr>
+                <w:rFonts w:ascii="Calibri" w:eastAsia="Times New Roman" w:hAnsi="Calibri" w:cs="Times New Roman"/>
+                <w:color w:val="000000"/>
+                <w:lang w:eastAsia="es-AR"/>
+              </w:rPr>
+              <w:t>Inversió</w:t>
+            </w:r>
+            <w:r>
+              <w:rPr>
+                <w:rFonts w:ascii="Calibri" w:eastAsia="Times New Roman" w:hAnsi="Calibri" w:cs="Times New Roman"/>
+                <w:color w:val="000000"/>
+                <w:lang w:eastAsia="es-AR"/>
+              </w:rPr>
+              <w:t>n Inicial</w:t>
+            </w:r>
+          </w:p>
+        </w:tc>
+        <w:tc>
+          <w:tcPr>
+            <w:tcW w:w="1559" w:type="dxa"/>
+            <w:tcBorders>
+              <w:top w:val="single" w:sz="4" w:space="0" w:color="auto"/>
+              <w:left w:val="nil"/>
+              <w:bottom w:val="single" w:sz="4" w:space="0" w:color="auto"/>
+              <w:right w:val="single" w:sz="4" w:space="0" w:color="auto"/>
+            </w:tcBorders>
+            <w:shd w:val="clear" w:color="000000" w:fill="FFFF00"/>
+            <w:noWrap/>
+            <w:vAlign w:val="bottom"/>
+            <w:hideMark/>
+          </w:tcPr>
+          <w:p>
+            <w:pPr>
+              <w:spacing w:before="0" w:after="0" w:line="240" w:lineRule="auto"/>
+              <w:jc w:val="right"/>
+              <w:rPr>
+                <w:rFonts w:ascii="Calibri" w:eastAsia="Times New Roman" w:hAnsi="Calibri" w:cs="Times New Roman"/>
+                <w:color w:val="000000"/>
+                <w:lang w:eastAsia="es-AR"/>
+              </w:rPr>
+            </w:pPr>
+            <w:r>
+              <w:rPr>
+                <w:rFonts w:ascii="Calibri" w:eastAsia="Times New Roman" w:hAnsi="Calibri" w:cs="Times New Roman"/>
+                <w:color w:val="000000"/>
+                <w:lang w:eastAsia="es-AR"/>
+              </w:rPr>
+              <w:t>2016</w:t>
+            </w:r>
+          </w:p>
+        </w:tc>
+        <w:tc>
+          <w:tcPr>
+            <w:tcW w:w="1775" w:type="dxa"/>
+            <w:tcBorders>
+              <w:top w:val="single" w:sz="4" w:space="0" w:color="auto"/>
+              <w:left w:val="nil"/>
+              <w:bottom w:val="single" w:sz="4" w:space="0" w:color="auto"/>
+              <w:right w:val="single" w:sz="4" w:space="0" w:color="auto"/>
+            </w:tcBorders>
+            <w:shd w:val="clear" w:color="000000" w:fill="FFFF00"/>
+            <w:noWrap/>
+            <w:vAlign w:val="bottom"/>
+            <w:hideMark/>
+          </w:tcPr>
+          <w:p>
+            <w:pPr>
+              <w:spacing w:before="0" w:after="0" w:line="240" w:lineRule="auto"/>
+              <w:jc w:val="right"/>
+              <w:rPr>
+                <w:rFonts w:ascii="Calibri" w:eastAsia="Times New Roman" w:hAnsi="Calibri" w:cs="Times New Roman"/>
+                <w:color w:val="000000"/>
+                <w:lang w:eastAsia="es-AR"/>
+              </w:rPr>
+            </w:pPr>
+            <w:r>
+              <w:rPr>
+                <w:rFonts w:ascii="Calibri" w:eastAsia="Times New Roman" w:hAnsi="Calibri" w:cs="Times New Roman"/>
+                <w:color w:val="000000"/>
+                <w:lang w:eastAsia="es-AR"/>
+              </w:rPr>
+              <w:t>2017</w:t>
+            </w:r>
+          </w:p>
+        </w:tc>
+      </w:tr>
+      <w:tr>
+        <w:trPr>
+          <w:trHeight w:val="300"/>
+          <w:jc w:val="center"/>
+        </w:trPr>
+        <w:tc>
+          <w:tcPr>
+            <w:tcW w:w="2405" w:type="dxa"/>
+            <w:tcBorders>
+              <w:top w:val="nil"/>
+              <w:left w:val="single" w:sz="4" w:space="0" w:color="auto"/>
+              <w:bottom w:val="single" w:sz="4" w:space="0" w:color="auto"/>
+              <w:right w:val="single" w:sz="4" w:space="0" w:color="auto"/>
+            </w:tcBorders>
+            <w:shd w:val="clear" w:color="000000" w:fill="AEAAAA"/>
+            <w:noWrap/>
+            <w:vAlign w:val="bottom"/>
+            <w:hideMark/>
+          </w:tcPr>
+          <w:p>
+            <w:pPr>
+              <w:spacing w:before="0" w:after="0" w:line="240" w:lineRule="auto"/>
+              <w:jc w:val="left"/>
+              <w:rPr>
+                <w:rFonts w:ascii="Calibri" w:eastAsia="Times New Roman" w:hAnsi="Calibri" w:cs="Times New Roman"/>
+                <w:color w:val="000000"/>
+                <w:lang w:eastAsia="es-AR"/>
+              </w:rPr>
+            </w:pPr>
+            <w:r>
+              <w:rPr>
+                <w:rFonts w:ascii="Calibri" w:eastAsia="Times New Roman" w:hAnsi="Calibri" w:cs="Times New Roman"/>
+                <w:color w:val="000000"/>
+                <w:lang w:eastAsia="es-AR"/>
+              </w:rPr>
+              <w:t>Flujo de fondos</w:t>
+            </w:r>
+          </w:p>
+        </w:tc>
+        <w:tc>
+          <w:tcPr>
+            <w:tcW w:w="1701" w:type="dxa"/>
+            <w:tcBorders>
+              <w:top w:val="nil"/>
+              <w:left w:val="nil"/>
+              <w:bottom w:val="single" w:sz="4" w:space="0" w:color="auto"/>
+              <w:right w:val="single" w:sz="4" w:space="0" w:color="auto"/>
+            </w:tcBorders>
+            <w:shd w:val="clear" w:color="auto" w:fill="auto"/>
+            <w:noWrap/>
+            <w:vAlign w:val="bottom"/>
+            <w:hideMark/>
+          </w:tcPr>
+          <w:p>
+            <w:pPr>
+              <w:spacing w:before="0" w:after="0" w:line="240" w:lineRule="auto"/>
+              <w:jc w:val="right"/>
+              <w:rPr>
+                <w:rFonts w:ascii="Calibri" w:eastAsia="Times New Roman" w:hAnsi="Calibri" w:cs="Times New Roman"/>
+                <w:color w:val="FF0000"/>
+                <w:lang w:eastAsia="es-AR"/>
+              </w:rPr>
+            </w:pPr>
+            <w:r>
+              <w:rPr>
+                <w:rFonts w:ascii="Calibri" w:eastAsia="Times New Roman" w:hAnsi="Calibri" w:cs="Times New Roman"/>
+                <w:color w:val="FF0000"/>
+                <w:lang w:eastAsia="es-AR"/>
+              </w:rPr>
+              <w:t>-$ 500.838,00</w:t>
+            </w:r>
+          </w:p>
+        </w:tc>
+        <w:tc>
+          <w:tcPr>
+            <w:tcW w:w="1559" w:type="dxa"/>
+            <w:tcBorders>
+              <w:top w:val="nil"/>
+              <w:left w:val="nil"/>
+              <w:bottom w:val="single" w:sz="4" w:space="0" w:color="auto"/>
+              <w:right w:val="single" w:sz="4" w:space="0" w:color="auto"/>
+            </w:tcBorders>
+            <w:shd w:val="clear" w:color="auto" w:fill="auto"/>
+            <w:noWrap/>
+            <w:vAlign w:val="bottom"/>
+            <w:hideMark/>
+          </w:tcPr>
+          <w:p>
+            <w:pPr>
+              <w:spacing w:before="0" w:after="0" w:line="240" w:lineRule="auto"/>
+              <w:jc w:val="right"/>
+              <w:rPr>
+                <w:rFonts w:ascii="Calibri" w:eastAsia="Times New Roman" w:hAnsi="Calibri" w:cs="Times New Roman"/>
+                <w:color w:val="2F75B5"/>
+                <w:lang w:eastAsia="es-AR"/>
+              </w:rPr>
+            </w:pPr>
+            <w:r>
+              <w:rPr>
+                <w:rFonts w:ascii="Calibri" w:eastAsia="Times New Roman" w:hAnsi="Calibri" w:cs="Times New Roman"/>
+                <w:color w:val="2F75B5"/>
+                <w:lang w:eastAsia="es-AR"/>
+              </w:rPr>
+              <w:t>$ 442.327,07</w:t>
+            </w:r>
+          </w:p>
+        </w:tc>
+        <w:tc>
+          <w:tcPr>
+            <w:tcW w:w="1775" w:type="dxa"/>
+            <w:tcBorders>
+              <w:top w:val="nil"/>
+              <w:left w:val="nil"/>
+              <w:bottom w:val="single" w:sz="4" w:space="0" w:color="auto"/>
+              <w:right w:val="single" w:sz="4" w:space="0" w:color="auto"/>
+            </w:tcBorders>
+            <w:shd w:val="clear" w:color="auto" w:fill="auto"/>
+            <w:noWrap/>
+            <w:vAlign w:val="bottom"/>
+            <w:hideMark/>
+          </w:tcPr>
+          <w:p>
+            <w:pPr>
+              <w:spacing w:before="0" w:after="0" w:line="240" w:lineRule="auto"/>
+              <w:jc w:val="right"/>
+              <w:rPr>
+                <w:rFonts w:ascii="Calibri" w:eastAsia="Times New Roman" w:hAnsi="Calibri" w:cs="Times New Roman"/>
+                <w:color w:val="2F75B5"/>
+                <w:lang w:eastAsia="es-AR"/>
+              </w:rPr>
+            </w:pPr>
+            <w:r>
+              <w:rPr>
+                <w:rFonts w:ascii="Calibri" w:eastAsia="Times New Roman" w:hAnsi="Calibri" w:cs="Times New Roman"/>
+                <w:color w:val="2F75B5"/>
+                <w:lang w:eastAsia="es-AR"/>
+              </w:rPr>
+              <w:t>$ 1.756.361,20</w:t>
+            </w:r>
+          </w:p>
+        </w:tc>
+      </w:tr>
+      <w:tr>
+        <w:trPr>
+          <w:trHeight w:val="300"/>
+          <w:jc w:val="center"/>
+        </w:trPr>
+        <w:tc>
+          <w:tcPr>
+            <w:tcW w:w="2405" w:type="dxa"/>
+            <w:tcBorders>
+              <w:top w:val="nil"/>
+              <w:left w:val="single" w:sz="4" w:space="0" w:color="auto"/>
+              <w:bottom w:val="single" w:sz="4" w:space="0" w:color="auto"/>
+              <w:right w:val="single" w:sz="4" w:space="0" w:color="auto"/>
+            </w:tcBorders>
+            <w:shd w:val="clear" w:color="000000" w:fill="AEAAAA"/>
+            <w:noWrap/>
+            <w:vAlign w:val="bottom"/>
+            <w:hideMark/>
+          </w:tcPr>
+          <w:p>
+            <w:pPr>
+              <w:spacing w:before="0" w:after="0" w:line="240" w:lineRule="auto"/>
+              <w:jc w:val="left"/>
+              <w:rPr>
+                <w:rFonts w:ascii="Calibri" w:eastAsia="Times New Roman" w:hAnsi="Calibri" w:cs="Times New Roman"/>
+                <w:color w:val="000000"/>
+                <w:lang w:eastAsia="es-AR"/>
+              </w:rPr>
+            </w:pPr>
+            <w:r>
+              <w:rPr>
+                <w:rFonts w:ascii="Calibri" w:eastAsia="Times New Roman" w:hAnsi="Calibri" w:cs="Times New Roman"/>
+                <w:color w:val="000000"/>
+                <w:lang w:eastAsia="es-AR"/>
+              </w:rPr>
+              <w:t>Resultado Acumulado</w:t>
+            </w:r>
+          </w:p>
+        </w:tc>
+        <w:tc>
+          <w:tcPr>
+            <w:tcW w:w="1701" w:type="dxa"/>
+            <w:tcBorders>
+              <w:top w:val="nil"/>
+              <w:left w:val="nil"/>
+              <w:bottom w:val="single" w:sz="4" w:space="0" w:color="auto"/>
+              <w:right w:val="single" w:sz="4" w:space="0" w:color="auto"/>
+            </w:tcBorders>
+            <w:shd w:val="clear" w:color="auto" w:fill="auto"/>
+            <w:noWrap/>
+            <w:vAlign w:val="bottom"/>
+            <w:hideMark/>
+          </w:tcPr>
+          <w:p>
+            <w:pPr>
+              <w:spacing w:before="0" w:after="0" w:line="240" w:lineRule="auto"/>
+              <w:jc w:val="right"/>
+              <w:rPr>
+                <w:rFonts w:ascii="Calibri" w:eastAsia="Times New Roman" w:hAnsi="Calibri" w:cs="Times New Roman"/>
+                <w:color w:val="FF0000"/>
+                <w:lang w:eastAsia="es-AR"/>
+              </w:rPr>
+            </w:pPr>
+            <w:r>
+              <w:rPr>
+                <w:rFonts w:ascii="Calibri" w:eastAsia="Times New Roman" w:hAnsi="Calibri" w:cs="Times New Roman"/>
+                <w:color w:val="FF0000"/>
+                <w:lang w:eastAsia="es-AR"/>
+              </w:rPr>
+              <w:t>-$ 500.838,00</w:t>
+            </w:r>
+          </w:p>
+        </w:tc>
+        <w:tc>
+          <w:tcPr>
+            <w:tcW w:w="1559" w:type="dxa"/>
+            <w:tcBorders>
+              <w:top w:val="nil"/>
+              <w:left w:val="nil"/>
+              <w:bottom w:val="single" w:sz="4" w:space="0" w:color="auto"/>
+              <w:right w:val="single" w:sz="4" w:space="0" w:color="auto"/>
+            </w:tcBorders>
+            <w:shd w:val="clear" w:color="auto" w:fill="auto"/>
+            <w:noWrap/>
+            <w:vAlign w:val="bottom"/>
+            <w:hideMark/>
+          </w:tcPr>
+          <w:p>
+            <w:pPr>
+              <w:spacing w:before="0" w:after="0" w:line="240" w:lineRule="auto"/>
+              <w:jc w:val="right"/>
+              <w:rPr>
+                <w:rFonts w:ascii="Calibri" w:eastAsia="Times New Roman" w:hAnsi="Calibri" w:cs="Times New Roman"/>
+                <w:color w:val="FF0000"/>
+                <w:lang w:eastAsia="es-AR"/>
+              </w:rPr>
+            </w:pPr>
+            <w:r>
+              <w:rPr>
+                <w:rFonts w:ascii="Calibri" w:eastAsia="Times New Roman" w:hAnsi="Calibri" w:cs="Times New Roman"/>
+                <w:color w:val="FF0000"/>
+                <w:lang w:eastAsia="es-AR"/>
+              </w:rPr>
+              <w:t>-$ 58.510,93</w:t>
+            </w:r>
+          </w:p>
+        </w:tc>
+        <w:tc>
+          <w:tcPr>
+            <w:tcW w:w="1775" w:type="dxa"/>
+            <w:tcBorders>
+              <w:top w:val="nil"/>
+              <w:left w:val="nil"/>
+              <w:bottom w:val="single" w:sz="4" w:space="0" w:color="auto"/>
+              <w:right w:val="single" w:sz="4" w:space="0" w:color="auto"/>
+            </w:tcBorders>
+            <w:shd w:val="clear" w:color="auto" w:fill="auto"/>
+            <w:noWrap/>
+            <w:vAlign w:val="bottom"/>
+            <w:hideMark/>
+          </w:tcPr>
+          <w:p>
+            <w:pPr>
+              <w:spacing w:before="0" w:after="0" w:line="240" w:lineRule="auto"/>
+              <w:jc w:val="right"/>
+              <w:rPr>
+                <w:rFonts w:ascii="Calibri" w:eastAsia="Times New Roman" w:hAnsi="Calibri" w:cs="Times New Roman"/>
+                <w:color w:val="70AD47"/>
+                <w:lang w:eastAsia="es-AR"/>
+              </w:rPr>
+            </w:pPr>
+            <w:r>
+              <w:rPr>
+                <w:rFonts w:ascii="Calibri" w:eastAsia="Times New Roman" w:hAnsi="Calibri" w:cs="Times New Roman"/>
+                <w:color w:val="70AD47"/>
+                <w:lang w:eastAsia="es-AR"/>
+              </w:rPr>
+              <w:t>$ 1.697.850,27</w:t>
+            </w:r>
+          </w:p>
+        </w:tc>
+      </w:tr>
+    </w:tbl>
+    <w:p/>
+    <w:tbl>
+      <w:tblPr>
+        <w:tblW w:w="4580" w:type="dxa"/>
+        <w:jc w:val="center"/>
+        <w:tblCellMar>
+          <w:left w:w="70" w:type="dxa"/>
+          <w:right w:w="70" w:type="dxa"/>
+        </w:tblCellMar>
+        <w:tblLook w:val="04A0" w:firstRow="1" w:lastRow="0" w:firstColumn="1" w:lastColumn="0" w:noHBand="0" w:noVBand="1"/>
+      </w:tblPr>
+      <w:tblGrid>
+        <w:gridCol w:w="3000"/>
+        <w:gridCol w:w="1580"/>
+      </w:tblGrid>
+      <w:tr>
+        <w:trPr>
+          <w:trHeight w:val="300"/>
+          <w:jc w:val="center"/>
+        </w:trPr>
+        <w:tc>
+          <w:tcPr>
+            <w:tcW w:w="3000" w:type="dxa"/>
+            <w:tcBorders>
+              <w:top w:val="single" w:sz="4" w:space="0" w:color="auto"/>
+              <w:left w:val="single" w:sz="4" w:space="0" w:color="auto"/>
+              <w:bottom w:val="single" w:sz="4" w:space="0" w:color="auto"/>
+              <w:right w:val="single" w:sz="4" w:space="0" w:color="auto"/>
+            </w:tcBorders>
+            <w:shd w:val="clear" w:color="000000" w:fill="FFFF00"/>
+            <w:noWrap/>
+            <w:vAlign w:val="center"/>
+            <w:hideMark/>
+          </w:tcPr>
+          <w:p>
+            <w:pPr>
+              <w:spacing w:before="0" w:after="0" w:line="240" w:lineRule="auto"/>
+              <w:jc w:val="center"/>
+              <w:rPr>
+                <w:rFonts w:ascii="Calibri" w:eastAsia="Times New Roman" w:hAnsi="Calibri" w:cs="Times New Roman"/>
+                <w:color w:val="000000"/>
+                <w:lang w:eastAsia="es-AR"/>
+              </w:rPr>
+            </w:pPr>
+            <w:r>
+              <w:rPr>
+                <w:rFonts w:ascii="Calibri" w:eastAsia="Times New Roman" w:hAnsi="Calibri" w:cs="Times New Roman"/>
+                <w:color w:val="000000"/>
+                <w:lang w:eastAsia="es-AR"/>
+              </w:rPr>
+              <w:t>Periodo</w:t>
+            </w:r>
+          </w:p>
+        </w:tc>
+        <w:tc>
+          <w:tcPr>
+            <w:tcW w:w="1580" w:type="dxa"/>
+            <w:tcBorders>
+              <w:top w:val="single" w:sz="4" w:space="0" w:color="auto"/>
+              <w:left w:val="nil"/>
+              <w:bottom w:val="single" w:sz="4" w:space="0" w:color="auto"/>
+              <w:right w:val="single" w:sz="4" w:space="0" w:color="auto"/>
+            </w:tcBorders>
+            <w:shd w:val="clear" w:color="000000" w:fill="FFFF00"/>
+            <w:noWrap/>
+            <w:vAlign w:val="bottom"/>
+            <w:hideMark/>
+          </w:tcPr>
+          <w:p>
+            <w:pPr>
+              <w:spacing w:before="0" w:after="0" w:line="240" w:lineRule="auto"/>
+              <w:jc w:val="left"/>
+              <w:rPr>
+                <w:rFonts w:ascii="Calibri" w:eastAsia="Times New Roman" w:hAnsi="Calibri" w:cs="Times New Roman"/>
+                <w:color w:val="000000"/>
+                <w:lang w:eastAsia="es-AR"/>
+              </w:rPr>
+            </w:pPr>
+            <w:r>
+              <w:rPr>
+                <w:rFonts w:ascii="Calibri" w:eastAsia="Times New Roman" w:hAnsi="Calibri" w:cs="Times New Roman"/>
+                <w:color w:val="000000"/>
+                <w:lang w:eastAsia="es-AR"/>
+              </w:rPr>
+              <w:t>Flujo de Fondos</w:t>
+            </w:r>
+          </w:p>
+        </w:tc>
+      </w:tr>
+      <w:tr>
+        <w:trPr>
+          <w:trHeight w:val="300"/>
+          <w:jc w:val="center"/>
+        </w:trPr>
+        <w:tc>
+          <w:tcPr>
+            <w:tcW w:w="3000" w:type="dxa"/>
+            <w:tcBorders>
+              <w:top w:val="nil"/>
+              <w:left w:val="single" w:sz="4" w:space="0" w:color="auto"/>
+              <w:bottom w:val="single" w:sz="4" w:space="0" w:color="auto"/>
+              <w:right w:val="single" w:sz="4" w:space="0" w:color="auto"/>
+            </w:tcBorders>
+            <w:shd w:val="clear" w:color="000000" w:fill="BFBFBF"/>
+            <w:noWrap/>
+            <w:vAlign w:val="bottom"/>
+            <w:hideMark/>
+          </w:tcPr>
+          <w:p>
+            <w:pPr>
+              <w:spacing w:before="0" w:after="0" w:line="240" w:lineRule="auto"/>
+              <w:jc w:val="right"/>
+              <w:rPr>
+                <w:rFonts w:ascii="Calibri" w:eastAsia="Times New Roman" w:hAnsi="Calibri" w:cs="Times New Roman"/>
+                <w:color w:val="000000"/>
+                <w:lang w:eastAsia="es-AR"/>
+              </w:rPr>
+            </w:pPr>
+            <w:r>
+              <w:rPr>
+                <w:rFonts w:ascii="Calibri" w:eastAsia="Times New Roman" w:hAnsi="Calibri" w:cs="Times New Roman"/>
+                <w:color w:val="000000"/>
+                <w:lang w:eastAsia="es-AR"/>
+              </w:rPr>
+              <w:t>0</w:t>
+            </w:r>
+          </w:p>
+        </w:tc>
+        <w:tc>
+          <w:tcPr>
+            <w:tcW w:w="1580" w:type="dxa"/>
+            <w:tcBorders>
+              <w:top w:val="nil"/>
+              <w:left w:val="nil"/>
+              <w:bottom w:val="single" w:sz="4" w:space="0" w:color="auto"/>
+              <w:right w:val="single" w:sz="4" w:space="0" w:color="auto"/>
+            </w:tcBorders>
+            <w:shd w:val="clear" w:color="auto" w:fill="auto"/>
+            <w:noWrap/>
+            <w:vAlign w:val="bottom"/>
+            <w:hideMark/>
+          </w:tcPr>
+          <w:p>
+            <w:pPr>
+              <w:spacing w:before="0" w:after="0" w:line="240" w:lineRule="auto"/>
+              <w:jc w:val="right"/>
+              <w:rPr>
+                <w:rFonts w:ascii="Calibri" w:eastAsia="Times New Roman" w:hAnsi="Calibri" w:cs="Times New Roman"/>
+                <w:color w:val="FF0000"/>
+                <w:lang w:eastAsia="es-AR"/>
+              </w:rPr>
+            </w:pPr>
+            <w:r>
+              <w:rPr>
+                <w:rFonts w:ascii="Calibri" w:eastAsia="Times New Roman" w:hAnsi="Calibri" w:cs="Times New Roman"/>
+                <w:color w:val="FF0000"/>
+                <w:lang w:eastAsia="es-AR"/>
+              </w:rPr>
+              <w:t>-$ 500.838,00</w:t>
+            </w:r>
+          </w:p>
+        </w:tc>
+      </w:tr>
+      <w:tr>
+        <w:trPr>
+          <w:trHeight w:val="300"/>
+          <w:jc w:val="center"/>
+        </w:trPr>
+        <w:tc>
+          <w:tcPr>
+            <w:tcW w:w="3000" w:type="dxa"/>
+            <w:tcBorders>
+              <w:top w:val="nil"/>
+              <w:left w:val="single" w:sz="4" w:space="0" w:color="auto"/>
+              <w:bottom w:val="single" w:sz="4" w:space="0" w:color="auto"/>
+              <w:right w:val="single" w:sz="4" w:space="0" w:color="auto"/>
+            </w:tcBorders>
+            <w:shd w:val="clear" w:color="000000" w:fill="BFBFBF"/>
+            <w:noWrap/>
+            <w:vAlign w:val="bottom"/>
+            <w:hideMark/>
+          </w:tcPr>
+          <w:p>
+            <w:pPr>
+              <w:spacing w:before="0" w:after="0" w:line="240" w:lineRule="auto"/>
+              <w:jc w:val="right"/>
+              <w:rPr>
+                <w:rFonts w:ascii="Calibri" w:eastAsia="Times New Roman" w:hAnsi="Calibri" w:cs="Times New Roman"/>
+                <w:color w:val="000000"/>
+                <w:lang w:eastAsia="es-AR"/>
+              </w:rPr>
+            </w:pPr>
+            <w:r>
+              <w:rPr>
+                <w:rFonts w:ascii="Calibri" w:eastAsia="Times New Roman" w:hAnsi="Calibri" w:cs="Times New Roman"/>
+                <w:color w:val="000000"/>
+                <w:lang w:eastAsia="es-AR"/>
+              </w:rPr>
+              <w:t>1</w:t>
+            </w:r>
+          </w:p>
+        </w:tc>
+        <w:tc>
+          <w:tcPr>
+            <w:tcW w:w="1580" w:type="dxa"/>
+            <w:tcBorders>
+              <w:top w:val="nil"/>
+              <w:left w:val="nil"/>
+              <w:bottom w:val="single" w:sz="4" w:space="0" w:color="auto"/>
+              <w:right w:val="single" w:sz="4" w:space="0" w:color="auto"/>
+            </w:tcBorders>
+            <w:shd w:val="clear" w:color="auto" w:fill="auto"/>
+            <w:noWrap/>
+            <w:vAlign w:val="bottom"/>
+            <w:hideMark/>
+          </w:tcPr>
+          <w:p>
+            <w:pPr>
+              <w:spacing w:before="0" w:after="0" w:line="240" w:lineRule="auto"/>
+              <w:jc w:val="right"/>
+              <w:rPr>
+                <w:rFonts w:ascii="Calibri" w:eastAsia="Times New Roman" w:hAnsi="Calibri" w:cs="Times New Roman"/>
+                <w:color w:val="FF0000"/>
+                <w:lang w:eastAsia="es-AR"/>
+              </w:rPr>
+            </w:pPr>
+            <w:r>
+              <w:rPr>
+                <w:rFonts w:ascii="Calibri" w:eastAsia="Times New Roman" w:hAnsi="Calibri" w:cs="Times New Roman"/>
+                <w:color w:val="FF0000"/>
+                <w:lang w:eastAsia="es-AR"/>
+              </w:rPr>
+              <w:t>-$ 58.510,93</w:t>
+            </w:r>
+          </w:p>
+        </w:tc>
+      </w:tr>
+      <w:tr>
+        <w:trPr>
+          <w:trHeight w:val="300"/>
+          <w:jc w:val="center"/>
+        </w:trPr>
+        <w:tc>
+          <w:tcPr>
+            <w:tcW w:w="3000" w:type="dxa"/>
+            <w:tcBorders>
+              <w:top w:val="nil"/>
+              <w:left w:val="single" w:sz="4" w:space="0" w:color="auto"/>
+              <w:bottom w:val="single" w:sz="4" w:space="0" w:color="auto"/>
+              <w:right w:val="single" w:sz="4" w:space="0" w:color="auto"/>
+            </w:tcBorders>
+            <w:shd w:val="clear" w:color="000000" w:fill="BFBFBF"/>
+            <w:noWrap/>
+            <w:vAlign w:val="bottom"/>
+            <w:hideMark/>
+          </w:tcPr>
+          <w:p>
+            <w:pPr>
+              <w:spacing w:before="0" w:after="0" w:line="240" w:lineRule="auto"/>
+              <w:jc w:val="right"/>
+              <w:rPr>
+                <w:rFonts w:ascii="Calibri" w:eastAsia="Times New Roman" w:hAnsi="Calibri" w:cs="Times New Roman"/>
+                <w:color w:val="000000"/>
+                <w:lang w:eastAsia="es-AR"/>
+              </w:rPr>
+            </w:pPr>
+            <w:r>
+              <w:rPr>
+                <w:rFonts w:ascii="Calibri" w:eastAsia="Times New Roman" w:hAnsi="Calibri" w:cs="Times New Roman"/>
+                <w:color w:val="000000"/>
+                <w:lang w:eastAsia="es-AR"/>
+              </w:rPr>
+              <w:t>2</w:t>
+            </w:r>
+          </w:p>
+        </w:tc>
+        <w:tc>
+          <w:tcPr>
+            <w:tcW w:w="1580" w:type="dxa"/>
+            <w:tcBorders>
+              <w:top w:val="nil"/>
+              <w:left w:val="nil"/>
+              <w:bottom w:val="single" w:sz="4" w:space="0" w:color="auto"/>
+              <w:right w:val="single" w:sz="4" w:space="0" w:color="auto"/>
+            </w:tcBorders>
+            <w:shd w:val="clear" w:color="auto" w:fill="auto"/>
+            <w:noWrap/>
+            <w:vAlign w:val="bottom"/>
+            <w:hideMark/>
+          </w:tcPr>
+          <w:p>
+            <w:pPr>
+              <w:spacing w:before="0" w:after="0" w:line="240" w:lineRule="auto"/>
+              <w:jc w:val="right"/>
+              <w:rPr>
+                <w:rFonts w:ascii="Calibri" w:eastAsia="Times New Roman" w:hAnsi="Calibri" w:cs="Times New Roman"/>
+                <w:color w:val="70AD47"/>
+                <w:lang w:eastAsia="es-AR"/>
+              </w:rPr>
+            </w:pPr>
+            <w:r>
+              <w:rPr>
+                <w:rFonts w:ascii="Calibri" w:eastAsia="Times New Roman" w:hAnsi="Calibri" w:cs="Times New Roman"/>
+                <w:color w:val="70AD47"/>
+                <w:lang w:eastAsia="es-AR"/>
+              </w:rPr>
+              <w:t>$ 1.697.850,27</w:t>
+            </w:r>
+          </w:p>
+        </w:tc>
+      </w:tr>
+      <w:tr>
+        <w:trPr>
+          <w:trHeight w:val="300"/>
+          <w:jc w:val="center"/>
+        </w:trPr>
+        <w:tc>
+          <w:tcPr>
+            <w:tcW w:w="3000" w:type="dxa"/>
+            <w:tcBorders>
+              <w:top w:val="nil"/>
+              <w:left w:val="single" w:sz="4" w:space="0" w:color="auto"/>
+              <w:bottom w:val="single" w:sz="4" w:space="0" w:color="auto"/>
+              <w:right w:val="single" w:sz="4" w:space="0" w:color="auto"/>
+            </w:tcBorders>
+            <w:shd w:val="clear" w:color="000000" w:fill="FFFF00"/>
+            <w:noWrap/>
+            <w:vAlign w:val="center"/>
+            <w:hideMark/>
+          </w:tcPr>
+          <w:p>
+            <w:pPr>
+              <w:spacing w:before="0" w:after="0" w:line="240" w:lineRule="auto"/>
+              <w:jc w:val="center"/>
+              <w:rPr>
+                <w:rFonts w:ascii="Calibri" w:eastAsia="Times New Roman" w:hAnsi="Calibri" w:cs="Times New Roman"/>
+                <w:color w:val="000000"/>
+                <w:lang w:eastAsia="es-AR"/>
+              </w:rPr>
+            </w:pPr>
+            <w:r>
+              <w:rPr>
+                <w:rFonts w:ascii="Calibri" w:eastAsia="Times New Roman" w:hAnsi="Calibri" w:cs="Times New Roman"/>
+                <w:color w:val="000000"/>
+                <w:lang w:eastAsia="es-AR"/>
+              </w:rPr>
+              <w:t>TIR</w:t>
+            </w:r>
+          </w:p>
+        </w:tc>
+        <w:tc>
+          <w:tcPr>
+            <w:tcW w:w="1580" w:type="dxa"/>
+            <w:tcBorders>
+              <w:top w:val="nil"/>
+              <w:left w:val="nil"/>
+              <w:bottom w:val="single" w:sz="4" w:space="0" w:color="auto"/>
+              <w:right w:val="single" w:sz="4" w:space="0" w:color="auto"/>
+            </w:tcBorders>
+            <w:shd w:val="clear" w:color="000000" w:fill="DDEBF7"/>
+            <w:noWrap/>
+            <w:vAlign w:val="bottom"/>
+            <w:hideMark/>
+          </w:tcPr>
+          <w:p>
+            <w:pPr>
+              <w:spacing w:before="0" w:after="0" w:line="240" w:lineRule="auto"/>
+              <w:jc w:val="right"/>
+              <w:rPr>
+                <w:rFonts w:ascii="Calibri" w:eastAsia="Times New Roman" w:hAnsi="Calibri" w:cs="Times New Roman"/>
+                <w:color w:val="000000"/>
+                <w:lang w:eastAsia="es-AR"/>
+              </w:rPr>
+            </w:pPr>
+            <w:r>
+              <w:rPr>
+                <w:rFonts w:ascii="Calibri" w:eastAsia="Times New Roman" w:hAnsi="Calibri" w:cs="Times New Roman"/>
+                <w:color w:val="000000"/>
+                <w:lang w:eastAsia="es-AR"/>
+              </w:rPr>
+              <w:t>78,37%</w:t>
+            </w:r>
+          </w:p>
+        </w:tc>
+      </w:tr>
+      <w:tr>
+        <w:trPr>
+          <w:trHeight w:val="300"/>
+          <w:jc w:val="center"/>
+        </w:trPr>
+        <w:tc>
+          <w:tcPr>
+            <w:tcW w:w="3000" w:type="dxa"/>
+            <w:tcBorders>
+              <w:top w:val="nil"/>
+              <w:left w:val="single" w:sz="4" w:space="0" w:color="auto"/>
+              <w:bottom w:val="single" w:sz="4" w:space="0" w:color="auto"/>
+              <w:right w:val="single" w:sz="4" w:space="0" w:color="auto"/>
+            </w:tcBorders>
+            <w:shd w:val="clear" w:color="000000" w:fill="FFFF00"/>
+            <w:noWrap/>
+            <w:vAlign w:val="center"/>
+            <w:hideMark/>
+          </w:tcPr>
+          <w:p>
+            <w:pPr>
+              <w:spacing w:before="0" w:after="0" w:line="240" w:lineRule="auto"/>
+              <w:jc w:val="center"/>
+              <w:rPr>
+                <w:rFonts w:ascii="Calibri" w:eastAsia="Times New Roman" w:hAnsi="Calibri" w:cs="Times New Roman"/>
+                <w:color w:val="000000"/>
+                <w:lang w:eastAsia="es-AR"/>
+              </w:rPr>
+            </w:pPr>
+            <w:r>
+              <w:rPr>
+                <w:rFonts w:ascii="Calibri" w:eastAsia="Times New Roman" w:hAnsi="Calibri" w:cs="Times New Roman"/>
+                <w:color w:val="000000"/>
+                <w:lang w:eastAsia="es-AR"/>
+              </w:rPr>
+              <w:t>VAN</w:t>
+            </w:r>
+          </w:p>
+        </w:tc>
+        <w:tc>
+          <w:tcPr>
+            <w:tcW w:w="1580" w:type="dxa"/>
+            <w:tcBorders>
+              <w:top w:val="nil"/>
+              <w:left w:val="nil"/>
+              <w:bottom w:val="single" w:sz="4" w:space="0" w:color="auto"/>
+              <w:right w:val="single" w:sz="4" w:space="0" w:color="auto"/>
+            </w:tcBorders>
+            <w:shd w:val="clear" w:color="000000" w:fill="DDEBF7"/>
+            <w:noWrap/>
+            <w:vAlign w:val="bottom"/>
+            <w:hideMark/>
+          </w:tcPr>
+          <w:p>
+            <w:pPr>
+              <w:spacing w:before="0" w:after="0" w:line="240" w:lineRule="auto"/>
+              <w:jc w:val="right"/>
+              <w:rPr>
+                <w:rFonts w:ascii="Calibri" w:eastAsia="Times New Roman" w:hAnsi="Calibri" w:cs="Times New Roman"/>
+                <w:color w:val="000000"/>
+                <w:lang w:eastAsia="es-AR"/>
+              </w:rPr>
+            </w:pPr>
+            <w:r>
+              <w:rPr>
+                <w:rFonts w:ascii="Calibri" w:eastAsia="Times New Roman" w:hAnsi="Calibri" w:cs="Times New Roman"/>
+                <w:color w:val="000000"/>
+                <w:lang w:eastAsia="es-AR"/>
+              </w:rPr>
+              <w:t>$ 391.918,79</w:t>
+            </w:r>
+          </w:p>
+        </w:tc>
+      </w:tr>
+      <w:tr>
+        <w:trPr>
+          <w:trHeight w:val="300"/>
+          <w:jc w:val="center"/>
+        </w:trPr>
+        <w:tc>
+          <w:tcPr>
+            <w:tcW w:w="3000" w:type="dxa"/>
+            <w:tcBorders>
+              <w:top w:val="nil"/>
+              <w:left w:val="single" w:sz="4" w:space="0" w:color="auto"/>
+              <w:bottom w:val="single" w:sz="4" w:space="0" w:color="auto"/>
+              <w:right w:val="single" w:sz="4" w:space="0" w:color="auto"/>
+            </w:tcBorders>
+            <w:shd w:val="clear" w:color="000000" w:fill="FFFF00"/>
+            <w:noWrap/>
+            <w:vAlign w:val="center"/>
+            <w:hideMark/>
+          </w:tcPr>
+          <w:p>
+            <w:pPr>
+              <w:spacing w:before="0" w:after="0" w:line="240" w:lineRule="auto"/>
+              <w:jc w:val="center"/>
+              <w:rPr>
+                <w:rFonts w:ascii="Calibri" w:eastAsia="Times New Roman" w:hAnsi="Calibri" w:cs="Times New Roman"/>
+                <w:color w:val="000000"/>
+                <w:lang w:eastAsia="es-AR"/>
+              </w:rPr>
+            </w:pPr>
+            <w:r>
+              <w:rPr>
+                <w:rFonts w:ascii="Calibri" w:eastAsia="Times New Roman" w:hAnsi="Calibri" w:cs="Times New Roman"/>
+                <w:color w:val="000000"/>
+                <w:lang w:eastAsia="es-AR"/>
+              </w:rPr>
+              <w:t>Payback</w:t>
+            </w:r>
+          </w:p>
+        </w:tc>
+        <w:tc>
+          <w:tcPr>
+            <w:tcW w:w="1580" w:type="dxa"/>
+            <w:tcBorders>
+              <w:top w:val="nil"/>
+              <w:left w:val="nil"/>
+              <w:bottom w:val="single" w:sz="4" w:space="0" w:color="auto"/>
+              <w:right w:val="single" w:sz="4" w:space="0" w:color="auto"/>
+            </w:tcBorders>
+            <w:shd w:val="clear" w:color="000000" w:fill="DDEBF7"/>
+            <w:noWrap/>
+            <w:vAlign w:val="center"/>
+            <w:hideMark/>
+          </w:tcPr>
+          <w:p>
+            <w:pPr>
+              <w:spacing w:before="0" w:after="0" w:line="240" w:lineRule="auto"/>
+              <w:jc w:val="right"/>
+              <w:rPr>
+                <w:rFonts w:ascii="Calibri" w:eastAsia="Times New Roman" w:hAnsi="Calibri" w:cs="Times New Roman"/>
+                <w:color w:val="000000"/>
+                <w:lang w:eastAsia="es-AR"/>
+              </w:rPr>
+            </w:pPr>
+            <w:r>
+              <w:rPr>
+                <w:rFonts w:ascii="Calibri" w:eastAsia="Times New Roman" w:hAnsi="Calibri" w:cs="Times New Roman"/>
+                <w:color w:val="000000"/>
+                <w:lang w:eastAsia="es-AR"/>
+              </w:rPr>
+              <w:t>1 año y 1 mes</w:t>
+            </w:r>
+          </w:p>
+        </w:tc>
+      </w:tr>
+    </w:tbl>
+    <w:p>
+      <w:r>
+        <w:lastRenderedPageBreak/>
+        <w:t>Como puede observarse, se produce un aumento de los indicadores financieros y el payback se reduce a 1 año y 1 mes.</w:t>
+      </w:r>
+    </w:p>
+    <w:p>
+      <w:pPr>
+        <w:pStyle w:val="Ttulo2"/>
+      </w:pPr>
+      <w:r>
+        <w:t>Escenario Pesimista #1</w:t>
       </w:r>
     </w:p>
     <w:p>
@@ -47127,6 +49334,33 @@
         <w:t xml:space="preserve"> </w:t>
       </w:r>
       <w:hyperlink r:id="rId1" w:history="1">
+        <w:r>
+          <w:rPr>
+            <w:rStyle w:val="Hipervnculo"/>
+          </w:rPr>
+          <w:t>http://global.qlik.com/es/explore/products/sense</w:t>
+        </w:r>
+      </w:hyperlink>
+      <w:r>
+        <w:t xml:space="preserve"> </w:t>
+      </w:r>
+    </w:p>
+  </w:footnote>
+  <w:footnote w:id="2">
+    <w:p>
+      <w:pPr>
+        <w:pStyle w:val="Textonotapie"/>
+      </w:pPr>
+      <w:r>
+        <w:rPr>
+          <w:rStyle w:val="Refdenotaalpie"/>
+        </w:rPr>
+        <w:footnoteRef/>
+      </w:r>
+      <w:r>
+        <w:t xml:space="preserve"> </w:t>
+      </w:r>
+      <w:hyperlink r:id="rId2" w:history="1">
         <w:r>
           <w:rPr>
             <w:rStyle w:val="Hipervnculo"/>
@@ -48531,6 +50765,7 @@
   <w:style w:type="character" w:default="1" w:styleId="Fuentedeprrafopredeter">
     <w:name w:val="Default Paragraph Font"/>
     <w:uiPriority w:val="1"/>
+    <w:semiHidden/>
     <w:unhideWhenUsed/>
   </w:style>
   <w:style w:type="table" w:default="1" w:styleId="Tablanormal">
@@ -48771,6 +51006,144 @@
       <w:ind w:left="720"/>
       <w:contextualSpacing/>
     </w:pPr>
+  </w:style>
+  <w:style w:type="paragraph" w:styleId="Encabezado">
+    <w:name w:val="header"/>
+    <w:basedOn w:val="Normal"/>
+    <w:link w:val="EncabezadoCar"/>
+    <w:uiPriority w:val="99"/>
+    <w:unhideWhenUsed/>
+    <w:rsid w:val="00410E91"/>
+    <w:pPr>
+      <w:tabs>
+        <w:tab w:val="center" w:pos="4419"/>
+        <w:tab w:val="right" w:pos="8838"/>
+      </w:tabs>
+      <w:spacing w:before="0" w:after="0" w:line="240" w:lineRule="auto"/>
+    </w:pPr>
+  </w:style>
+  <w:style w:type="character" w:customStyle="1" w:styleId="EncabezadoCar">
+    <w:name w:val="Encabezado Car"/>
+    <w:basedOn w:val="Fuentedeprrafopredeter"/>
+    <w:link w:val="Encabezado"/>
+    <w:uiPriority w:val="99"/>
+    <w:rsid w:val="00410E91"/>
+    <w:rPr>
+      <w:rFonts w:ascii="Arial" w:eastAsiaTheme="minorEastAsia" w:hAnsi="Arial"/>
+      <w:lang w:eastAsia="ja-JP"/>
+    </w:rPr>
+  </w:style>
+  <w:style w:type="paragraph" w:styleId="Piedepgina">
+    <w:name w:val="footer"/>
+    <w:basedOn w:val="Normal"/>
+    <w:link w:val="PiedepginaCar"/>
+    <w:uiPriority w:val="99"/>
+    <w:unhideWhenUsed/>
+    <w:rsid w:val="00410E91"/>
+    <w:pPr>
+      <w:tabs>
+        <w:tab w:val="center" w:pos="4419"/>
+        <w:tab w:val="right" w:pos="8838"/>
+      </w:tabs>
+      <w:spacing w:before="0" w:after="0" w:line="240" w:lineRule="auto"/>
+    </w:pPr>
+  </w:style>
+  <w:style w:type="character" w:customStyle="1" w:styleId="PiedepginaCar">
+    <w:name w:val="Pie de página Car"/>
+    <w:basedOn w:val="Fuentedeprrafopredeter"/>
+    <w:link w:val="Piedepgina"/>
+    <w:uiPriority w:val="99"/>
+    <w:rsid w:val="00410E91"/>
+    <w:rPr>
+      <w:rFonts w:ascii="Arial" w:eastAsiaTheme="minorEastAsia" w:hAnsi="Arial"/>
+      <w:lang w:eastAsia="ja-JP"/>
+    </w:rPr>
+  </w:style>
+  <w:style w:type="character" w:styleId="Textodelmarcadordeposicin">
+    <w:name w:val="Placeholder Text"/>
+    <w:basedOn w:val="Fuentedeprrafopredeter"/>
+    <w:uiPriority w:val="99"/>
+    <w:semiHidden/>
+    <w:rsid w:val="00410E91"/>
+    <w:rPr>
+      <w:color w:val="808080"/>
+    </w:rPr>
+  </w:style>
+  <w:style w:type="table" w:styleId="Tabladecuadrcula4-nfasis2">
+    <w:name w:val="Grid Table 4 Accent 2"/>
+    <w:basedOn w:val="Tablanormal"/>
+    <w:uiPriority w:val="49"/>
+    <w:rsid w:val="00321806"/>
+    <w:pPr>
+      <w:spacing w:after="0" w:line="240" w:lineRule="auto"/>
+    </w:pPr>
+    <w:tblPr>
+      <w:tblStyleRowBandSize w:val="1"/>
+      <w:tblStyleColBandSize w:val="1"/>
+      <w:tblBorders>
+        <w:top w:val="single" w:sz="4" w:space="0" w:color="F4B083" w:themeColor="accent2" w:themeTint="99"/>
+        <w:left w:val="single" w:sz="4" w:space="0" w:color="F4B083" w:themeColor="accent2" w:themeTint="99"/>
+        <w:bottom w:val="single" w:sz="4" w:space="0" w:color="F4B083" w:themeColor="accent2" w:themeTint="99"/>
+        <w:right w:val="single" w:sz="4" w:space="0" w:color="F4B083" w:themeColor="accent2" w:themeTint="99"/>
+        <w:insideH w:val="single" w:sz="4" w:space="0" w:color="F4B083" w:themeColor="accent2" w:themeTint="99"/>
+        <w:insideV w:val="single" w:sz="4" w:space="0" w:color="F4B083" w:themeColor="accent2" w:themeTint="99"/>
+      </w:tblBorders>
+    </w:tblPr>
+    <w:tblStylePr w:type="firstRow">
+      <w:rPr>
+        <w:b/>
+        <w:bCs/>
+        <w:color w:val="FFFFFF" w:themeColor="background1"/>
+      </w:rPr>
+      <w:tblPr/>
+      <w:tcPr>
+        <w:tcBorders>
+          <w:top w:val="single" w:sz="4" w:space="0" w:color="ED7D31" w:themeColor="accent2"/>
+          <w:left w:val="single" w:sz="4" w:space="0" w:color="ED7D31" w:themeColor="accent2"/>
+          <w:bottom w:val="single" w:sz="4" w:space="0" w:color="ED7D31" w:themeColor="accent2"/>
+          <w:right w:val="single" w:sz="4" w:space="0" w:color="ED7D31" w:themeColor="accent2"/>
+          <w:insideH w:val="nil"/>
+          <w:insideV w:val="nil"/>
+        </w:tcBorders>
+        <w:shd w:val="clear" w:color="auto" w:fill="ED7D31" w:themeFill="accent2"/>
+      </w:tcPr>
+    </w:tblStylePr>
+    <w:tblStylePr w:type="lastRow">
+      <w:rPr>
+        <w:b/>
+        <w:bCs/>
+      </w:rPr>
+      <w:tblPr/>
+      <w:tcPr>
+        <w:tcBorders>
+          <w:top w:val="double" w:sz="4" w:space="0" w:color="ED7D31" w:themeColor="accent2"/>
+        </w:tcBorders>
+      </w:tcPr>
+    </w:tblStylePr>
+    <w:tblStylePr w:type="firstCol">
+      <w:rPr>
+        <w:b/>
+        <w:bCs/>
+      </w:rPr>
+    </w:tblStylePr>
+    <w:tblStylePr w:type="lastCol">
+      <w:rPr>
+        <w:b/>
+        <w:bCs/>
+      </w:rPr>
+    </w:tblStylePr>
+    <w:tblStylePr w:type="band1Vert">
+      <w:tblPr/>
+      <w:tcPr>
+        <w:shd w:val="clear" w:color="auto" w:fill="FBE4D5" w:themeFill="accent2" w:themeFillTint="33"/>
+      </w:tcPr>
+    </w:tblStylePr>
+    <w:tblStylePr w:type="band1Horz">
+      <w:tblPr/>
+      <w:tcPr>
+        <w:shd w:val="clear" w:color="auto" w:fill="FBE4D5" w:themeFill="accent2" w:themeFillTint="33"/>
+      </w:tcPr>
+    </w:tblStylePr>
   </w:style>
 </w:styles>
 </file>
@@ -49041,7 +51414,7 @@
 </file>
 
 <file path=customXml/itemProps1.xml><?xml version="1.0" encoding="utf-8"?>
-<ds:datastoreItem xmlns:ds="http://schemas.openxmlformats.org/officeDocument/2006/customXml" ds:itemID="{B60C7F80-309D-4906-9FA6-0DFA4F078657}">
+<ds:datastoreItem xmlns:ds="http://schemas.openxmlformats.org/officeDocument/2006/customXml" ds:itemID="{7C9196D3-4B9D-4616-9CC4-91DF2AE51116}">
   <ds:schemaRefs>
     <ds:schemaRef ds:uri="http://schemas.openxmlformats.org/officeDocument/2006/bibliography"/>
   </ds:schemaRefs>

</xml_diff>